<commit_message>
Further nits for git lesson
</commit_message>
<xml_diff>
--- a/CourseMaterial/02_sde_bootcamp/01_git_basics/software_carpentry.docx
+++ b/CourseMaterial/02_sde_bootcamp/01_git_basics/software_carpentry.docx
@@ -16,7 +16,7 @@
         <mc:AlternateContent>
           <mc:Choice Requires="wps">
             <w:drawing>
-              <wp:anchor distT="0" distB="0" distL="114300" distR="114300" simplePos="0" relativeHeight="251659264" behindDoc="0" locked="0" layoutInCell="1" allowOverlap="1" wp14:anchorId="32250929" wp14:editId="2858AC17">
+              <wp:anchor distT="0" distB="0" distL="114300" distR="114300" simplePos="0" relativeHeight="251646976" behindDoc="0" locked="0" layoutInCell="1" allowOverlap="1" wp14:anchorId="32250929" wp14:editId="2B689DA2">
                 <wp:simplePos x="0" y="0"/>
                 <wp:positionH relativeFrom="column">
                   <wp:posOffset>-12700</wp:posOffset>
@@ -24,7 +24,7 @@
                 <wp:positionV relativeFrom="paragraph">
                   <wp:posOffset>-88900</wp:posOffset>
                 </wp:positionV>
-                <wp:extent cx="5905500" cy="0"/>
+                <wp:extent cx="5918200" cy="0"/>
                 <wp:effectExtent l="0" t="0" r="12700" b="12700"/>
                 <wp:wrapNone/>
                 <wp:docPr id="873222609" name="Straight Connector 1"/>
@@ -36,7 +36,7 @@
                       <wps:spPr>
                         <a:xfrm>
                           <a:off x="0" y="0"/>
-                          <a:ext cx="5905500" cy="0"/>
+                          <a:ext cx="5918200" cy="0"/>
                         </a:xfrm>
                         <a:prstGeom prst="line">
                           <a:avLst/>
@@ -65,12 +65,15 @@
                     </wps:wsp>
                   </a:graphicData>
                 </a:graphic>
+                <wp14:sizeRelH relativeFrom="margin">
+                  <wp14:pctWidth>0</wp14:pctWidth>
+                </wp14:sizeRelH>
               </wp:anchor>
             </w:drawing>
           </mc:Choice>
           <mc:Fallback>
             <w:pict>
-              <v:line w14:anchorId="19CA99B3" id="Straight Connector 1" o:spid="_x0000_s1026" style="position:absolute;z-index:251659264;visibility:visible;mso-wrap-style:square;mso-wrap-distance-left:9pt;mso-wrap-distance-top:0;mso-wrap-distance-right:9pt;mso-wrap-distance-bottom:0;mso-position-horizontal:absolute;mso-position-horizontal-relative:text;mso-position-vertical:absolute;mso-position-vertical-relative:text" from="-1pt,-7pt" to="464pt,-7pt" o:gfxdata="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" strokecolor="black [3213]">
+              <v:line w14:anchorId="627B9740" id="Straight Connector 1" o:spid="_x0000_s1026" style="position:absolute;z-index:251646976;visibility:visible;mso-wrap-style:square;mso-width-percent:0;mso-wrap-distance-left:9pt;mso-wrap-distance-top:0;mso-wrap-distance-right:9pt;mso-wrap-distance-bottom:0;mso-position-horizontal:absolute;mso-position-horizontal-relative:text;mso-position-vertical:absolute;mso-position-vertical-relative:text;mso-width-percent:0;mso-width-relative:margin" from="-1pt,-7pt" to="465pt,-7pt" o:gfxdata="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" strokecolor="black [3213]">
                 <v:stroke joinstyle="miter"/>
               </v:line>
             </w:pict>
@@ -98,7 +101,7 @@
         <mc:AlternateContent>
           <mc:Choice Requires="wps">
             <w:drawing>
-              <wp:anchor distT="0" distB="0" distL="114300" distR="114300" simplePos="0" relativeHeight="251664384" behindDoc="0" locked="0" layoutInCell="1" allowOverlap="1" wp14:anchorId="0D628956" wp14:editId="213D72D7">
+              <wp:anchor distT="0" distB="0" distL="114300" distR="114300" simplePos="0" relativeHeight="251652096" behindDoc="0" locked="0" layoutInCell="1" allowOverlap="1" wp14:anchorId="0D628956" wp14:editId="296F9B5C">
                 <wp:simplePos x="0" y="0"/>
                 <wp:positionH relativeFrom="column">
                   <wp:posOffset>0</wp:posOffset>
@@ -199,7 +202,7 @@
           </mc:Choice>
           <mc:Fallback>
             <w:pict>
-              <v:rect w14:anchorId="0D628956" id="Rectangle 4" o:spid="_x0000_s1026" style="position:absolute;margin-left:0;margin-top:7.5pt;width:416pt;height:69pt;z-index:251664384;visibility:visible;mso-wrap-style:square;mso-wrap-distance-left:9pt;mso-wrap-distance-top:0;mso-wrap-distance-right:9pt;mso-wrap-distance-bottom:0;mso-position-horizontal:absolute;mso-position-horizontal-relative:text;mso-position-vertical:absolute;mso-position-vertical-relative:text;v-text-anchor:middle" o:gfxdata="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" filled="f" strokecolor="#09101d [484]" strokeweight="1pt">
+              <v:rect w14:anchorId="0D628956" id="Rectangle 4" o:spid="_x0000_s1026" style="position:absolute;margin-left:0;margin-top:7.5pt;width:416pt;height:69pt;z-index:251652096;visibility:visible;mso-wrap-style:square;mso-wrap-distance-left:9pt;mso-wrap-distance-top:0;mso-wrap-distance-right:9pt;mso-wrap-distance-bottom:0;mso-position-horizontal:absolute;mso-position-horizontal-relative:text;mso-position-vertical:absolute;mso-position-vertical-relative:text;v-text-anchor:middle" o:gfxdata="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" filled="f" strokecolor="#09101d [484]" strokeweight="1pt">
                 <v:textbox>
                   <w:txbxContent>
                     <w:p>
@@ -299,7 +302,7 @@
         <mc:AlternateContent>
           <mc:Choice Requires="wps">
             <w:drawing>
-              <wp:anchor distT="0" distB="0" distL="114300" distR="114300" simplePos="0" relativeHeight="251662336" behindDoc="0" locked="0" layoutInCell="1" allowOverlap="1" wp14:anchorId="20C7A22B" wp14:editId="6C7B4EEC">
+              <wp:anchor distT="0" distB="0" distL="114300" distR="114300" simplePos="0" relativeHeight="251650048" behindDoc="0" locked="0" layoutInCell="1" allowOverlap="1" wp14:anchorId="20C7A22B" wp14:editId="45DC2476">
                 <wp:simplePos x="0" y="0"/>
                 <wp:positionH relativeFrom="column">
                   <wp:posOffset>-12700</wp:posOffset>
@@ -394,7 +397,7 @@
           </mc:Choice>
           <mc:Fallback>
             <w:pict>
-              <v:rect w14:anchorId="20C7A22B" id="_x0000_s1027" style="position:absolute;margin-left:-1pt;margin-top:8.5pt;width:416pt;height:69pt;z-index:251662336;visibility:visible;mso-wrap-style:square;mso-wrap-distance-left:9pt;mso-wrap-distance-top:0;mso-wrap-distance-right:9pt;mso-wrap-distance-bottom:0;mso-position-horizontal:absolute;mso-position-horizontal-relative:text;mso-position-vertical:absolute;mso-position-vertical-relative:text;v-text-anchor:middle" o:gfxdata="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" filled="f" strokecolor="#09101d [484]" strokeweight="1pt">
+              <v:rect w14:anchorId="20C7A22B" id="_x0000_s1027" style="position:absolute;margin-left:-1pt;margin-top:8.5pt;width:416pt;height:69pt;z-index:251650048;visibility:visible;mso-wrap-style:square;mso-wrap-distance-left:9pt;mso-wrap-distance-top:0;mso-wrap-distance-right:9pt;mso-wrap-distance-bottom:0;mso-position-horizontal:absolute;mso-position-horizontal-relative:text;mso-position-vertical:absolute;mso-position-vertical-relative:text;v-text-anchor:middle" o:gfxdata="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" filled="f" strokecolor="#09101d [484]" strokeweight="1pt">
                 <v:textbox>
                   <w:txbxContent>
                     <w:p>
@@ -488,7 +491,7 @@
         <mc:AlternateContent>
           <mc:Choice Requires="wps">
             <w:drawing>
-              <wp:anchor distT="0" distB="0" distL="114300" distR="114300" simplePos="0" relativeHeight="251660288" behindDoc="0" locked="0" layoutInCell="1" allowOverlap="1" wp14:anchorId="1BF05FBA" wp14:editId="67E25D14">
+              <wp:anchor distT="0" distB="0" distL="114300" distR="114300" simplePos="0" relativeHeight="251648000" behindDoc="0" locked="0" layoutInCell="1" allowOverlap="1" wp14:anchorId="1BF05FBA" wp14:editId="677414B5">
                 <wp:simplePos x="0" y="0"/>
                 <wp:positionH relativeFrom="column">
                   <wp:posOffset>-12700</wp:posOffset>
@@ -659,7 +662,7 @@
           </mc:Choice>
           <mc:Fallback>
             <w:pict>
-              <v:rect w14:anchorId="1BF05FBA" id="Rectangle 2" o:spid="_x0000_s1028" style="position:absolute;margin-left:-1pt;margin-top:7.5pt;width:416pt;height:189pt;z-index:251660288;visibility:visible;mso-wrap-style:square;mso-width-percent:0;mso-height-percent:0;mso-wrap-distance-left:9pt;mso-wrap-distance-top:0;mso-wrap-distance-right:9pt;mso-wrap-distance-bottom:0;mso-position-horizontal:absolute;mso-position-horizontal-relative:text;mso-position-vertical:absolute;mso-position-vertical-relative:text;mso-width-percent:0;mso-height-percent:0;mso-width-relative:margin;mso-height-relative:margin;v-text-anchor:middle" o:gfxdata="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" filled="f" strokecolor="#09101d [484]" strokeweight="1pt">
+              <v:rect w14:anchorId="1BF05FBA" id="Rectangle 2" o:spid="_x0000_s1028" style="position:absolute;margin-left:-1pt;margin-top:7.5pt;width:416pt;height:189pt;z-index:251648000;visibility:visible;mso-wrap-style:square;mso-width-percent:0;mso-height-percent:0;mso-wrap-distance-left:9pt;mso-wrap-distance-top:0;mso-wrap-distance-right:9pt;mso-wrap-distance-bottom:0;mso-position-horizontal:absolute;mso-position-horizontal-relative:text;mso-position-vertical:absolute;mso-position-vertical-relative:text;mso-width-percent:0;mso-height-percent:0;mso-width-relative:margin;mso-height-relative:margin;v-text-anchor:middle" o:gfxdata="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" filled="f" strokecolor="#09101d [484]" strokeweight="1pt">
                 <v:textbox>
                   <w:txbxContent>
                     <w:p>
@@ -809,7 +812,7 @@
         <mc:AlternateContent>
           <mc:Choice Requires="wps">
             <w:drawing>
-              <wp:anchor distT="0" distB="0" distL="114300" distR="114300" simplePos="0" relativeHeight="251661312" behindDoc="0" locked="0" layoutInCell="1" allowOverlap="1" wp14:anchorId="1F43B3AE" wp14:editId="234E8924">
+              <wp:anchor distT="0" distB="0" distL="114300" distR="114300" simplePos="0" relativeHeight="251649024" behindDoc="0" locked="0" layoutInCell="1" allowOverlap="1" wp14:anchorId="1F43B3AE" wp14:editId="6B4B612E">
                 <wp:simplePos x="0" y="0"/>
                 <wp:positionH relativeFrom="column">
                   <wp:posOffset>2870200</wp:posOffset>
@@ -959,7 +962,7 @@
           </mc:Choice>
           <mc:Fallback>
             <w:pict>
-              <v:rect w14:anchorId="1F43B3AE" id="Rectangle 3" o:spid="_x0000_s1029" style="position:absolute;margin-left:226pt;margin-top:5.5pt;width:189pt;height:137pt;z-index:251661312;visibility:visible;mso-wrap-style:square;mso-height-percent:0;mso-wrap-distance-left:9pt;mso-wrap-distance-top:0;mso-wrap-distance-right:9pt;mso-wrap-distance-bottom:0;mso-position-horizontal:absolute;mso-position-horizontal-relative:text;mso-position-vertical:absolute;mso-position-vertical-relative:text;mso-height-percent:0;mso-height-relative:margin;v-text-anchor:middle" o:gfxdata="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" filled="f" strokecolor="#09101d [484]" strokeweight="1pt">
+              <v:rect w14:anchorId="1F43B3AE" id="Rectangle 3" o:spid="_x0000_s1029" style="position:absolute;margin-left:226pt;margin-top:5.5pt;width:189pt;height:137pt;z-index:251649024;visibility:visible;mso-wrap-style:square;mso-height-percent:0;mso-wrap-distance-left:9pt;mso-wrap-distance-top:0;mso-wrap-distance-right:9pt;mso-wrap-distance-bottom:0;mso-position-horizontal:absolute;mso-position-horizontal-relative:text;mso-position-vertical:absolute;mso-position-vertical-relative:text;mso-height-percent:0;mso-height-relative:margin;v-text-anchor:middle" o:gfxdata="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" filled="f" strokecolor="#09101d [484]" strokeweight="1pt">
                 <v:textbox>
                   <w:txbxContent>
                     <w:p>
@@ -1824,6 +1827,1245 @@
           <w:rFonts w:ascii="Garamond" w:hAnsi="Garamond"/>
         </w:rPr>
       </w:pPr>
+    </w:p>
+    <w:p>
+      <w:pPr>
+        <w:rPr>
+          <w:rFonts w:ascii="Garamond" w:hAnsi="Garamond"/>
+        </w:rPr>
+      </w:pPr>
+      <w:r>
+        <w:rPr>
+          <w:rFonts w:ascii="Garamond" w:hAnsi="Garamond"/>
+          <w:noProof/>
+        </w:rPr>
+        <w:lastRenderedPageBreak/>
+        <mc:AlternateContent>
+          <mc:Choice Requires="wpg">
+            <w:drawing>
+              <wp:anchor distT="0" distB="0" distL="114300" distR="114300" simplePos="0" relativeHeight="251682816" behindDoc="0" locked="0" layoutInCell="1" allowOverlap="1" wp14:anchorId="19356F44" wp14:editId="39A128F6">
+                <wp:simplePos x="0" y="0"/>
+                <wp:positionH relativeFrom="column">
+                  <wp:posOffset>330200</wp:posOffset>
+                </wp:positionH>
+                <wp:positionV relativeFrom="paragraph">
+                  <wp:posOffset>1003300</wp:posOffset>
+                </wp:positionV>
+                <wp:extent cx="5308600" cy="5651500"/>
+                <wp:effectExtent l="0" t="0" r="12700" b="12700"/>
+                <wp:wrapNone/>
+                <wp:docPr id="665979939" name="Group 9"/>
+                <wp:cNvGraphicFramePr/>
+                <a:graphic xmlns:a="http://schemas.openxmlformats.org/drawingml/2006/main">
+                  <a:graphicData uri="http://schemas.microsoft.com/office/word/2010/wordprocessingGroup">
+                    <wpg:wgp>
+                      <wpg:cNvGrpSpPr/>
+                      <wpg:grpSpPr>
+                        <a:xfrm>
+                          <a:off x="0" y="0"/>
+                          <a:ext cx="5308600" cy="5651500"/>
+                          <a:chOff x="0" y="0"/>
+                          <a:chExt cx="5308600" cy="5651500"/>
+                        </a:xfrm>
+                      </wpg:grpSpPr>
+                      <wps:wsp>
+                        <wps:cNvPr id="1375323235" name="Rectangle 1"/>
+                        <wps:cNvSpPr/>
+                        <wps:spPr>
+                          <a:xfrm>
+                            <a:off x="749300" y="0"/>
+                            <a:ext cx="3505200" cy="1155700"/>
+                          </a:xfrm>
+                          <a:prstGeom prst="rect">
+                            <a:avLst/>
+                          </a:prstGeom>
+                          <a:noFill/>
+                        </wps:spPr>
+                        <wps:style>
+                          <a:lnRef idx="2">
+                            <a:schemeClr val="accent1">
+                              <a:shade val="15000"/>
+                            </a:schemeClr>
+                          </a:lnRef>
+                          <a:fillRef idx="1">
+                            <a:schemeClr val="accent1"/>
+                          </a:fillRef>
+                          <a:effectRef idx="0">
+                            <a:schemeClr val="accent1"/>
+                          </a:effectRef>
+                          <a:fontRef idx="minor">
+                            <a:schemeClr val="lt1"/>
+                          </a:fontRef>
+                        </wps:style>
+                        <wps:txbx>
+                          <w:txbxContent>
+                            <w:p>
+                              <w:pPr>
+                                <w:rPr>
+                                  <w:color w:val="000000" w:themeColor="text1"/>
+                                </w:rPr>
+                              </w:pPr>
+                              <w:r>
+                                <w:rPr>
+                                  <w:color w:val="000000" w:themeColor="text1"/>
+                                </w:rPr>
+                                <w:t>Commi</w:t>
+                              </w:r>
+                              <w:r>
+                                <w:rPr>
+                                  <w:color w:val="000000" w:themeColor="text1"/>
+                                </w:rPr>
+                                <w:t>t</w:t>
+                              </w:r>
+                              <w:r>
+                                <w:rPr>
+                                  <w:color w:val="000000" w:themeColor="text1"/>
+                                </w:rPr>
+                                <w:t>ted</w:t>
+                              </w:r>
+                              <w:r>
+                                <w:rPr>
+                                  <w:color w:val="000000" w:themeColor="text1"/>
+                                </w:rPr>
+                                <w:t xml:space="preserve"> </w:t>
+                              </w:r>
+                              <w:proofErr w:type="gramStart"/>
+                              <w:r>
+                                <w:rPr>
+                                  <w:color w:val="000000" w:themeColor="text1"/>
+                                </w:rPr>
+                                <w:t>files</w:t>
+                              </w:r>
+                              <w:proofErr w:type="gramEnd"/>
+                            </w:p>
+                            <w:p>
+                              <w:pPr>
+                                <w:rPr>
+                                  <w:color w:val="000000" w:themeColor="text1"/>
+                                </w:rPr>
+                              </w:pPr>
+                            </w:p>
+                            <w:p>
+                              <w:pPr>
+                                <w:rPr>
+                                  <w:color w:val="000000" w:themeColor="text1"/>
+                                </w:rPr>
+                              </w:pPr>
+                            </w:p>
+                            <w:p>
+                              <w:pPr>
+                                <w:rPr>
+                                  <w:color w:val="000000" w:themeColor="text1"/>
+                                </w:rPr>
+                              </w:pPr>
+                            </w:p>
+                            <w:p>
+                              <w:pPr>
+                                <w:rPr>
+                                  <w:color w:val="000000" w:themeColor="text1"/>
+                                </w:rPr>
+                              </w:pPr>
+                            </w:p>
+                          </w:txbxContent>
+                        </wps:txbx>
+                        <wps:bodyPr rot="0" spcFirstLastPara="0" vertOverflow="overflow" horzOverflow="overflow" vert="horz" wrap="square" lIns="91440" tIns="45720" rIns="91440" bIns="45720" numCol="1" spcCol="0" rtlCol="0" fromWordArt="0" anchor="ctr" anchorCtr="0" forceAA="0" compatLnSpc="1">
+                          <a:prstTxWarp prst="textNoShape">
+                            <a:avLst/>
+                          </a:prstTxWarp>
+                          <a:noAutofit/>
+                        </wps:bodyPr>
+                      </wps:wsp>
+                      <wps:wsp>
+                        <wps:cNvPr id="715838180" name="Rectangle 1"/>
+                        <wps:cNvSpPr/>
+                        <wps:spPr>
+                          <a:xfrm>
+                            <a:off x="762000" y="2235200"/>
+                            <a:ext cx="3505200" cy="1155700"/>
+                          </a:xfrm>
+                          <a:prstGeom prst="rect">
+                            <a:avLst/>
+                          </a:prstGeom>
+                          <a:noFill/>
+                        </wps:spPr>
+                        <wps:style>
+                          <a:lnRef idx="2">
+                            <a:schemeClr val="accent1">
+                              <a:shade val="15000"/>
+                            </a:schemeClr>
+                          </a:lnRef>
+                          <a:fillRef idx="1">
+                            <a:schemeClr val="accent1"/>
+                          </a:fillRef>
+                          <a:effectRef idx="0">
+                            <a:schemeClr val="accent1"/>
+                          </a:effectRef>
+                          <a:fontRef idx="minor">
+                            <a:schemeClr val="lt1"/>
+                          </a:fontRef>
+                        </wps:style>
+                        <wps:txbx>
+                          <w:txbxContent>
+                            <w:p>
+                              <w:pPr>
+                                <w:rPr>
+                                  <w:color w:val="000000" w:themeColor="text1"/>
+                                </w:rPr>
+                              </w:pPr>
+                              <w:r>
+                                <w:rPr>
+                                  <w:color w:val="000000" w:themeColor="text1"/>
+                                </w:rPr>
+                                <w:t>Staged</w:t>
+                              </w:r>
+                              <w:r>
+                                <w:rPr>
+                                  <w:color w:val="000000" w:themeColor="text1"/>
+                                </w:rPr>
+                                <w:t xml:space="preserve"> files</w:t>
+                              </w:r>
+                            </w:p>
+                            <w:p>
+                              <w:pPr>
+                                <w:rPr>
+                                  <w:color w:val="000000" w:themeColor="text1"/>
+                                </w:rPr>
+                              </w:pPr>
+                            </w:p>
+                            <w:p>
+                              <w:pPr>
+                                <w:rPr>
+                                  <w:color w:val="000000" w:themeColor="text1"/>
+                                </w:rPr>
+                              </w:pPr>
+                            </w:p>
+                            <w:p>
+                              <w:pPr>
+                                <w:rPr>
+                                  <w:color w:val="000000" w:themeColor="text1"/>
+                                </w:rPr>
+                              </w:pPr>
+                            </w:p>
+                            <w:p>
+                              <w:pPr>
+                                <w:rPr>
+                                  <w:color w:val="000000" w:themeColor="text1"/>
+                                </w:rPr>
+                              </w:pPr>
+                            </w:p>
+                          </w:txbxContent>
+                        </wps:txbx>
+                        <wps:bodyPr rot="0" spcFirstLastPara="0" vertOverflow="overflow" horzOverflow="overflow" vert="horz" wrap="square" lIns="91440" tIns="45720" rIns="91440" bIns="45720" numCol="1" spcCol="0" rtlCol="0" fromWordArt="0" anchor="ctr" anchorCtr="0" forceAA="0" compatLnSpc="1">
+                          <a:prstTxWarp prst="textNoShape">
+                            <a:avLst/>
+                          </a:prstTxWarp>
+                          <a:noAutofit/>
+                        </wps:bodyPr>
+                      </wps:wsp>
+                      <wps:wsp>
+                        <wps:cNvPr id="201765131" name="Rectangle 1"/>
+                        <wps:cNvSpPr/>
+                        <wps:spPr>
+                          <a:xfrm>
+                            <a:off x="0" y="4495800"/>
+                            <a:ext cx="2311400" cy="1155700"/>
+                          </a:xfrm>
+                          <a:prstGeom prst="rect">
+                            <a:avLst/>
+                          </a:prstGeom>
+                          <a:noFill/>
+                        </wps:spPr>
+                        <wps:style>
+                          <a:lnRef idx="2">
+                            <a:schemeClr val="accent1">
+                              <a:shade val="15000"/>
+                            </a:schemeClr>
+                          </a:lnRef>
+                          <a:fillRef idx="1">
+                            <a:schemeClr val="accent1"/>
+                          </a:fillRef>
+                          <a:effectRef idx="0">
+                            <a:schemeClr val="accent1"/>
+                          </a:effectRef>
+                          <a:fontRef idx="minor">
+                            <a:schemeClr val="lt1"/>
+                          </a:fontRef>
+                        </wps:style>
+                        <wps:txbx>
+                          <w:txbxContent>
+                            <w:p>
+                              <w:pPr>
+                                <w:rPr>
+                                  <w:color w:val="000000" w:themeColor="text1"/>
+                                </w:rPr>
+                              </w:pPr>
+                              <w:r>
+                                <w:rPr>
+                                  <w:color w:val="000000" w:themeColor="text1"/>
+                                </w:rPr>
+                                <w:t>Unt</w:t>
+                              </w:r>
+                              <w:r>
+                                <w:rPr>
+                                  <w:color w:val="000000" w:themeColor="text1"/>
+                                </w:rPr>
+                                <w:t>racked</w:t>
+                              </w:r>
+                              <w:r>
+                                <w:rPr>
+                                  <w:color w:val="000000" w:themeColor="text1"/>
+                                </w:rPr>
+                                <w:t xml:space="preserve"> files</w:t>
+                              </w:r>
+                            </w:p>
+                            <w:p>
+                              <w:pPr>
+                                <w:rPr>
+                                  <w:color w:val="000000" w:themeColor="text1"/>
+                                </w:rPr>
+                              </w:pPr>
+                            </w:p>
+                            <w:p>
+                              <w:pPr>
+                                <w:rPr>
+                                  <w:color w:val="000000" w:themeColor="text1"/>
+                                </w:rPr>
+                              </w:pPr>
+                            </w:p>
+                            <w:p>
+                              <w:pPr>
+                                <w:rPr>
+                                  <w:color w:val="000000" w:themeColor="text1"/>
+                                </w:rPr>
+                              </w:pPr>
+                            </w:p>
+                            <w:p>
+                              <w:pPr>
+                                <w:rPr>
+                                  <w:color w:val="000000" w:themeColor="text1"/>
+                                </w:rPr>
+                              </w:pPr>
+                            </w:p>
+                          </w:txbxContent>
+                        </wps:txbx>
+                        <wps:bodyPr rot="0" spcFirstLastPara="0" vertOverflow="overflow" horzOverflow="overflow" vert="horz" wrap="square" lIns="91440" tIns="45720" rIns="91440" bIns="45720" numCol="1" spcCol="0" rtlCol="0" fromWordArt="0" anchor="ctr" anchorCtr="0" forceAA="0" compatLnSpc="1">
+                          <a:prstTxWarp prst="textNoShape">
+                            <a:avLst/>
+                          </a:prstTxWarp>
+                          <a:noAutofit/>
+                        </wps:bodyPr>
+                      </wps:wsp>
+                      <wps:wsp>
+                        <wps:cNvPr id="41923108" name="Rectangle 1"/>
+                        <wps:cNvSpPr/>
+                        <wps:spPr>
+                          <a:xfrm>
+                            <a:off x="2692400" y="4495800"/>
+                            <a:ext cx="2298700" cy="1155700"/>
+                          </a:xfrm>
+                          <a:prstGeom prst="rect">
+                            <a:avLst/>
+                          </a:prstGeom>
+                          <a:noFill/>
+                        </wps:spPr>
+                        <wps:style>
+                          <a:lnRef idx="2">
+                            <a:schemeClr val="accent1">
+                              <a:shade val="15000"/>
+                            </a:schemeClr>
+                          </a:lnRef>
+                          <a:fillRef idx="1">
+                            <a:schemeClr val="accent1"/>
+                          </a:fillRef>
+                          <a:effectRef idx="0">
+                            <a:schemeClr val="accent1"/>
+                          </a:effectRef>
+                          <a:fontRef idx="minor">
+                            <a:schemeClr val="lt1"/>
+                          </a:fontRef>
+                        </wps:style>
+                        <wps:txbx>
+                          <w:txbxContent>
+                            <w:p>
+                              <w:pPr>
+                                <w:rPr>
+                                  <w:color w:val="000000" w:themeColor="text1"/>
+                                </w:rPr>
+                              </w:pPr>
+                              <w:r>
+                                <w:rPr>
+                                  <w:color w:val="000000" w:themeColor="text1"/>
+                                </w:rPr>
+                                <w:t>Tracked</w:t>
+                              </w:r>
+                              <w:r>
+                                <w:rPr>
+                                  <w:color w:val="000000" w:themeColor="text1"/>
+                                </w:rPr>
+                                <w:t xml:space="preserve"> </w:t>
+                              </w:r>
+                              <w:proofErr w:type="gramStart"/>
+                              <w:r>
+                                <w:rPr>
+                                  <w:color w:val="000000" w:themeColor="text1"/>
+                                </w:rPr>
+                                <w:t>files</w:t>
+                              </w:r>
+                              <w:proofErr w:type="gramEnd"/>
+                            </w:p>
+                            <w:p>
+                              <w:pPr>
+                                <w:rPr>
+                                  <w:color w:val="000000" w:themeColor="text1"/>
+                                </w:rPr>
+                              </w:pPr>
+                            </w:p>
+                            <w:p>
+                              <w:pPr>
+                                <w:rPr>
+                                  <w:color w:val="000000" w:themeColor="text1"/>
+                                </w:rPr>
+                              </w:pPr>
+                            </w:p>
+                            <w:p>
+                              <w:pPr>
+                                <w:rPr>
+                                  <w:color w:val="000000" w:themeColor="text1"/>
+                                </w:rPr>
+                              </w:pPr>
+                            </w:p>
+                            <w:p>
+                              <w:pPr>
+                                <w:rPr>
+                                  <w:color w:val="000000" w:themeColor="text1"/>
+                                </w:rPr>
+                              </w:pPr>
+                            </w:p>
+                          </w:txbxContent>
+                        </wps:txbx>
+                        <wps:bodyPr rot="0" spcFirstLastPara="0" vertOverflow="overflow" horzOverflow="overflow" vert="horz" wrap="square" lIns="91440" tIns="45720" rIns="91440" bIns="45720" numCol="1" spcCol="0" rtlCol="0" fromWordArt="0" anchor="ctr" anchorCtr="0" forceAA="0" compatLnSpc="1">
+                          <a:prstTxWarp prst="textNoShape">
+                            <a:avLst/>
+                          </a:prstTxWarp>
+                          <a:noAutofit/>
+                        </wps:bodyPr>
+                      </wps:wsp>
+                      <wps:wsp>
+                        <wps:cNvPr id="747293445" name="Straight Arrow Connector 2"/>
+                        <wps:cNvCnPr/>
+                        <wps:spPr>
+                          <a:xfrm flipV="1">
+                            <a:off x="1054100" y="3454400"/>
+                            <a:ext cx="520700" cy="1041400"/>
+                          </a:xfrm>
+                          <a:prstGeom prst="straightConnector1">
+                            <a:avLst/>
+                          </a:prstGeom>
+                          <a:ln w="28575">
+                            <a:tailEnd type="triangle"/>
+                          </a:ln>
+                        </wps:spPr>
+                        <wps:style>
+                          <a:lnRef idx="1">
+                            <a:schemeClr val="dk1"/>
+                          </a:lnRef>
+                          <a:fillRef idx="0">
+                            <a:schemeClr val="dk1"/>
+                          </a:fillRef>
+                          <a:effectRef idx="0">
+                            <a:schemeClr val="dk1"/>
+                          </a:effectRef>
+                          <a:fontRef idx="minor">
+                            <a:schemeClr val="tx1"/>
+                          </a:fontRef>
+                        </wps:style>
+                        <wps:bodyPr/>
+                      </wps:wsp>
+                      <wps:wsp>
+                        <wps:cNvPr id="1382921598" name="Straight Arrow Connector 2"/>
+                        <wps:cNvCnPr/>
+                        <wps:spPr>
+                          <a:xfrm flipH="1" flipV="1">
+                            <a:off x="3365500" y="3454400"/>
+                            <a:ext cx="558800" cy="1041400"/>
+                          </a:xfrm>
+                          <a:prstGeom prst="straightConnector1">
+                            <a:avLst/>
+                          </a:prstGeom>
+                          <a:ln w="28575">
+                            <a:tailEnd type="triangle"/>
+                          </a:ln>
+                        </wps:spPr>
+                        <wps:style>
+                          <a:lnRef idx="1">
+                            <a:schemeClr val="dk1"/>
+                          </a:lnRef>
+                          <a:fillRef idx="0">
+                            <a:schemeClr val="dk1"/>
+                          </a:fillRef>
+                          <a:effectRef idx="0">
+                            <a:schemeClr val="dk1"/>
+                          </a:effectRef>
+                          <a:fontRef idx="minor">
+                            <a:schemeClr val="tx1"/>
+                          </a:fontRef>
+                        </wps:style>
+                        <wps:bodyPr/>
+                      </wps:wsp>
+                      <wps:wsp>
+                        <wps:cNvPr id="512916012" name="Straight Arrow Connector 4"/>
+                        <wps:cNvCnPr/>
+                        <wps:spPr>
+                          <a:xfrm flipV="1">
+                            <a:off x="2489200" y="1155700"/>
+                            <a:ext cx="0" cy="1079500"/>
+                          </a:xfrm>
+                          <a:prstGeom prst="straightConnector1">
+                            <a:avLst/>
+                          </a:prstGeom>
+                          <a:ln w="28575">
+                            <a:tailEnd type="triangle"/>
+                          </a:ln>
+                        </wps:spPr>
+                        <wps:style>
+                          <a:lnRef idx="1">
+                            <a:schemeClr val="dk1"/>
+                          </a:lnRef>
+                          <a:fillRef idx="0">
+                            <a:schemeClr val="dk1"/>
+                          </a:fillRef>
+                          <a:effectRef idx="0">
+                            <a:schemeClr val="dk1"/>
+                          </a:effectRef>
+                          <a:fontRef idx="minor">
+                            <a:schemeClr val="tx1"/>
+                          </a:fontRef>
+                        </wps:style>
+                        <wps:bodyPr/>
+                      </wps:wsp>
+                      <wps:wsp>
+                        <wps:cNvPr id="828791744" name="Text Box 5"/>
+                        <wps:cNvSpPr txBox="1"/>
+                        <wps:spPr>
+                          <a:xfrm>
+                            <a:off x="2616200" y="1612900"/>
+                            <a:ext cx="1473200" cy="317500"/>
+                          </a:xfrm>
+                          <a:prstGeom prst="rect">
+                            <a:avLst/>
+                          </a:prstGeom>
+                          <a:solidFill>
+                            <a:schemeClr val="lt1"/>
+                          </a:solidFill>
+                          <a:ln w="6350">
+                            <a:noFill/>
+                          </a:ln>
+                        </wps:spPr>
+                        <wps:txbx>
+                          <w:txbxContent>
+                            <w:p>
+                              <w:pPr>
+                                <w:rPr>
+                                  <w:rFonts w:ascii="Menlo" w:hAnsi="Menlo" w:cs="Menlo"/>
+                                </w:rPr>
+                              </w:pPr>
+                              <w:r>
+                                <w:rPr>
+                                  <w:rFonts w:ascii="Menlo" w:hAnsi="Menlo" w:cs="Menlo"/>
+                                </w:rPr>
+                                <w:t>git commit</w:t>
+                              </w:r>
+                              <w:r>
+                                <w:rPr>
+                                  <w:rFonts w:ascii="Menlo" w:hAnsi="Menlo" w:cs="Menlo"/>
+                                </w:rPr>
+                                <w:t xml:space="preserve"> -</w:t>
+                              </w:r>
+                              <w:proofErr w:type="gramStart"/>
+                              <w:r>
+                                <w:rPr>
+                                  <w:rFonts w:ascii="Menlo" w:hAnsi="Menlo" w:cs="Menlo"/>
+                                </w:rPr>
+                                <w:t>m</w:t>
+                              </w:r>
+                              <w:proofErr w:type="gramEnd"/>
+                            </w:p>
+                          </w:txbxContent>
+                        </wps:txbx>
+                        <wps:bodyPr rot="0" spcFirstLastPara="0" vertOverflow="overflow" horzOverflow="overflow" vert="horz" wrap="square" lIns="91440" tIns="45720" rIns="91440" bIns="45720" numCol="1" spcCol="0" rtlCol="0" fromWordArt="0" anchor="t" anchorCtr="0" forceAA="0" compatLnSpc="1">
+                          <a:prstTxWarp prst="textNoShape">
+                            <a:avLst/>
+                          </a:prstTxWarp>
+                          <a:noAutofit/>
+                        </wps:bodyPr>
+                      </wps:wsp>
+                      <wps:wsp>
+                        <wps:cNvPr id="455027819" name="Text Box 5"/>
+                        <wps:cNvSpPr txBox="1"/>
+                        <wps:spPr>
+                          <a:xfrm>
+                            <a:off x="3835400" y="3810000"/>
+                            <a:ext cx="1473200" cy="317500"/>
+                          </a:xfrm>
+                          <a:prstGeom prst="rect">
+                            <a:avLst/>
+                          </a:prstGeom>
+                          <a:solidFill>
+                            <a:schemeClr val="lt1"/>
+                          </a:solidFill>
+                          <a:ln w="6350">
+                            <a:noFill/>
+                          </a:ln>
+                        </wps:spPr>
+                        <wps:txbx>
+                          <w:txbxContent>
+                            <w:p>
+                              <w:pPr>
+                                <w:rPr>
+                                  <w:rFonts w:ascii="Menlo" w:hAnsi="Menlo" w:cs="Menlo"/>
+                                </w:rPr>
+                              </w:pPr>
+                              <w:r>
+                                <w:rPr>
+                                  <w:rFonts w:ascii="Menlo" w:hAnsi="Menlo" w:cs="Menlo"/>
+                                </w:rPr>
+                                <w:t xml:space="preserve">git </w:t>
+                              </w:r>
+                              <w:r>
+                                <w:rPr>
+                                  <w:rFonts w:ascii="Menlo" w:hAnsi="Menlo" w:cs="Menlo"/>
+                                </w:rPr>
+                                <w:t>add</w:t>
+                              </w:r>
+                              <w:r>
+                                <w:rPr>
+                                  <w:rFonts w:ascii="Menlo" w:hAnsi="Menlo" w:cs="Menlo"/>
+                                </w:rPr>
+                                <w:t xml:space="preserve"> </w:t>
+                              </w:r>
+                              <w:proofErr w:type="gramStart"/>
+                              <w:r>
+                                <w:rPr>
+                                  <w:rFonts w:ascii="Menlo" w:hAnsi="Menlo" w:cs="Menlo"/>
+                                </w:rPr>
+                                <w:t>FILE</w:t>
+                              </w:r>
+                              <w:proofErr w:type="gramEnd"/>
+                            </w:p>
+                          </w:txbxContent>
+                        </wps:txbx>
+                        <wps:bodyPr rot="0" spcFirstLastPara="0" vertOverflow="overflow" horzOverflow="overflow" vert="horz" wrap="square" lIns="91440" tIns="45720" rIns="91440" bIns="45720" numCol="1" spcCol="0" rtlCol="0" fromWordArt="0" anchor="t" anchorCtr="0" forceAA="0" compatLnSpc="1">
+                          <a:prstTxWarp prst="textNoShape">
+                            <a:avLst/>
+                          </a:prstTxWarp>
+                          <a:noAutofit/>
+                        </wps:bodyPr>
+                      </wps:wsp>
+                      <wps:wsp>
+                        <wps:cNvPr id="1980592180" name="Text Box 5"/>
+                        <wps:cNvSpPr txBox="1"/>
+                        <wps:spPr>
+                          <a:xfrm>
+                            <a:off x="1422400" y="3810000"/>
+                            <a:ext cx="1473200" cy="317500"/>
+                          </a:xfrm>
+                          <a:prstGeom prst="rect">
+                            <a:avLst/>
+                          </a:prstGeom>
+                          <a:solidFill>
+                            <a:schemeClr val="lt1"/>
+                          </a:solidFill>
+                          <a:ln w="6350">
+                            <a:noFill/>
+                          </a:ln>
+                        </wps:spPr>
+                        <wps:txbx>
+                          <w:txbxContent>
+                            <w:p>
+                              <w:pPr>
+                                <w:rPr>
+                                  <w:rFonts w:ascii="Menlo" w:hAnsi="Menlo" w:cs="Menlo"/>
+                                </w:rPr>
+                              </w:pPr>
+                              <w:r>
+                                <w:rPr>
+                                  <w:rFonts w:ascii="Menlo" w:hAnsi="Menlo" w:cs="Menlo"/>
+                                </w:rPr>
+                                <w:t xml:space="preserve">git </w:t>
+                              </w:r>
+                              <w:r>
+                                <w:rPr>
+                                  <w:rFonts w:ascii="Menlo" w:hAnsi="Menlo" w:cs="Menlo"/>
+                                </w:rPr>
+                                <w:t>add</w:t>
+                              </w:r>
+                              <w:r>
+                                <w:rPr>
+                                  <w:rFonts w:ascii="Menlo" w:hAnsi="Menlo" w:cs="Menlo"/>
+                                </w:rPr>
+                                <w:t xml:space="preserve"> </w:t>
+                              </w:r>
+                              <w:proofErr w:type="gramStart"/>
+                              <w:r>
+                                <w:rPr>
+                                  <w:rFonts w:ascii="Menlo" w:hAnsi="Menlo" w:cs="Menlo"/>
+                                </w:rPr>
+                                <w:t>FILE</w:t>
+                              </w:r>
+                              <w:proofErr w:type="gramEnd"/>
+                            </w:p>
+                          </w:txbxContent>
+                        </wps:txbx>
+                        <wps:bodyPr rot="0" spcFirstLastPara="0" vertOverflow="overflow" horzOverflow="overflow" vert="horz" wrap="square" lIns="91440" tIns="45720" rIns="91440" bIns="45720" numCol="1" spcCol="0" rtlCol="0" fromWordArt="0" anchor="t" anchorCtr="0" forceAA="0" compatLnSpc="1">
+                          <a:prstTxWarp prst="textNoShape">
+                            <a:avLst/>
+                          </a:prstTxWarp>
+                          <a:noAutofit/>
+                        </wps:bodyPr>
+                      </wps:wsp>
+                      <wps:wsp>
+                        <wps:cNvPr id="1114538694" name="Elbow Connector 8"/>
+                        <wps:cNvCnPr/>
+                        <wps:spPr>
+                          <a:xfrm>
+                            <a:off x="4267200" y="520700"/>
+                            <a:ext cx="723900" cy="4572000"/>
+                          </a:xfrm>
+                          <a:prstGeom prst="bentConnector3">
+                            <a:avLst>
+                              <a:gd name="adj1" fmla="val 142982"/>
+                            </a:avLst>
+                          </a:prstGeom>
+                          <a:ln w="28575">
+                            <a:solidFill>
+                              <a:schemeClr val="tx1"/>
+                            </a:solidFill>
+                            <a:tailEnd type="triangle"/>
+                          </a:ln>
+                        </wps:spPr>
+                        <wps:style>
+                          <a:lnRef idx="1">
+                            <a:schemeClr val="accent1"/>
+                          </a:lnRef>
+                          <a:fillRef idx="0">
+                            <a:schemeClr val="accent1"/>
+                          </a:fillRef>
+                          <a:effectRef idx="0">
+                            <a:schemeClr val="accent1"/>
+                          </a:effectRef>
+                          <a:fontRef idx="minor">
+                            <a:schemeClr val="tx1"/>
+                          </a:fontRef>
+                        </wps:style>
+                        <wps:bodyPr/>
+                      </wps:wsp>
+                    </wpg:wgp>
+                  </a:graphicData>
+                </a:graphic>
+                <wp14:sizeRelH relativeFrom="margin">
+                  <wp14:pctWidth>0</wp14:pctWidth>
+                </wp14:sizeRelH>
+              </wp:anchor>
+            </w:drawing>
+          </mc:Choice>
+          <mc:Fallback>
+            <w:pict>
+              <v:group w14:anchorId="19356F44" id="Group 9" o:spid="_x0000_s1030" style="position:absolute;margin-left:26pt;margin-top:79pt;width:418pt;height:445pt;z-index:251682816;mso-width-relative:margin" coordsize="53086,56515" o:gfxdata="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">
+                <v:rect id="Rectangle 1" o:spid="_x0000_s1031" style="position:absolute;left:7493;width:35052;height:11557;visibility:visible;mso-wrap-style:square;v-text-anchor:middle" o:gfxdata="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" filled="f" strokecolor="#09101d [484]" strokeweight="1pt">
+                  <v:textbox>
+                    <w:txbxContent>
+                      <w:p>
+                        <w:pPr>
+                          <w:rPr>
+                            <w:color w:val="000000" w:themeColor="text1"/>
+                          </w:rPr>
+                        </w:pPr>
+                        <w:r>
+                          <w:rPr>
+                            <w:color w:val="000000" w:themeColor="text1"/>
+                          </w:rPr>
+                          <w:t>Commi</w:t>
+                        </w:r>
+                        <w:r>
+                          <w:rPr>
+                            <w:color w:val="000000" w:themeColor="text1"/>
+                          </w:rPr>
+                          <w:t>t</w:t>
+                        </w:r>
+                        <w:r>
+                          <w:rPr>
+                            <w:color w:val="000000" w:themeColor="text1"/>
+                          </w:rPr>
+                          <w:t>ted</w:t>
+                        </w:r>
+                        <w:r>
+                          <w:rPr>
+                            <w:color w:val="000000" w:themeColor="text1"/>
+                          </w:rPr>
+                          <w:t xml:space="preserve"> </w:t>
+                        </w:r>
+                        <w:proofErr w:type="gramStart"/>
+                        <w:r>
+                          <w:rPr>
+                            <w:color w:val="000000" w:themeColor="text1"/>
+                          </w:rPr>
+                          <w:t>files</w:t>
+                        </w:r>
+                        <w:proofErr w:type="gramEnd"/>
+                      </w:p>
+                      <w:p>
+                        <w:pPr>
+                          <w:rPr>
+                            <w:color w:val="000000" w:themeColor="text1"/>
+                          </w:rPr>
+                        </w:pPr>
+                      </w:p>
+                      <w:p>
+                        <w:pPr>
+                          <w:rPr>
+                            <w:color w:val="000000" w:themeColor="text1"/>
+                          </w:rPr>
+                        </w:pPr>
+                      </w:p>
+                      <w:p>
+                        <w:pPr>
+                          <w:rPr>
+                            <w:color w:val="000000" w:themeColor="text1"/>
+                          </w:rPr>
+                        </w:pPr>
+                      </w:p>
+                      <w:p>
+                        <w:pPr>
+                          <w:rPr>
+                            <w:color w:val="000000" w:themeColor="text1"/>
+                          </w:rPr>
+                        </w:pPr>
+                      </w:p>
+                    </w:txbxContent>
+                  </v:textbox>
+                </v:rect>
+                <v:rect id="Rectangle 1" o:spid="_x0000_s1032" style="position:absolute;left:7620;top:22352;width:35052;height:11557;visibility:visible;mso-wrap-style:square;v-text-anchor:middle" o:gfxdata="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" filled="f" strokecolor="#09101d [484]" strokeweight="1pt">
+                  <v:textbox>
+                    <w:txbxContent>
+                      <w:p>
+                        <w:pPr>
+                          <w:rPr>
+                            <w:color w:val="000000" w:themeColor="text1"/>
+                          </w:rPr>
+                        </w:pPr>
+                        <w:r>
+                          <w:rPr>
+                            <w:color w:val="000000" w:themeColor="text1"/>
+                          </w:rPr>
+                          <w:t>Staged</w:t>
+                        </w:r>
+                        <w:r>
+                          <w:rPr>
+                            <w:color w:val="000000" w:themeColor="text1"/>
+                          </w:rPr>
+                          <w:t xml:space="preserve"> files</w:t>
+                        </w:r>
+                      </w:p>
+                      <w:p>
+                        <w:pPr>
+                          <w:rPr>
+                            <w:color w:val="000000" w:themeColor="text1"/>
+                          </w:rPr>
+                        </w:pPr>
+                      </w:p>
+                      <w:p>
+                        <w:pPr>
+                          <w:rPr>
+                            <w:color w:val="000000" w:themeColor="text1"/>
+                          </w:rPr>
+                        </w:pPr>
+                      </w:p>
+                      <w:p>
+                        <w:pPr>
+                          <w:rPr>
+                            <w:color w:val="000000" w:themeColor="text1"/>
+                          </w:rPr>
+                        </w:pPr>
+                      </w:p>
+                      <w:p>
+                        <w:pPr>
+                          <w:rPr>
+                            <w:color w:val="000000" w:themeColor="text1"/>
+                          </w:rPr>
+                        </w:pPr>
+                      </w:p>
+                    </w:txbxContent>
+                  </v:textbox>
+                </v:rect>
+                <v:rect id="Rectangle 1" o:spid="_x0000_s1033" style="position:absolute;top:44958;width:23114;height:11557;visibility:visible;mso-wrap-style:square;v-text-anchor:middle" o:gfxdata="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" filled="f" strokecolor="#09101d [484]" strokeweight="1pt">
+                  <v:textbox>
+                    <w:txbxContent>
+                      <w:p>
+                        <w:pPr>
+                          <w:rPr>
+                            <w:color w:val="000000" w:themeColor="text1"/>
+                          </w:rPr>
+                        </w:pPr>
+                        <w:r>
+                          <w:rPr>
+                            <w:color w:val="000000" w:themeColor="text1"/>
+                          </w:rPr>
+                          <w:t>Unt</w:t>
+                        </w:r>
+                        <w:r>
+                          <w:rPr>
+                            <w:color w:val="000000" w:themeColor="text1"/>
+                          </w:rPr>
+                          <w:t>racked</w:t>
+                        </w:r>
+                        <w:r>
+                          <w:rPr>
+                            <w:color w:val="000000" w:themeColor="text1"/>
+                          </w:rPr>
+                          <w:t xml:space="preserve"> files</w:t>
+                        </w:r>
+                      </w:p>
+                      <w:p>
+                        <w:pPr>
+                          <w:rPr>
+                            <w:color w:val="000000" w:themeColor="text1"/>
+                          </w:rPr>
+                        </w:pPr>
+                      </w:p>
+                      <w:p>
+                        <w:pPr>
+                          <w:rPr>
+                            <w:color w:val="000000" w:themeColor="text1"/>
+                          </w:rPr>
+                        </w:pPr>
+                      </w:p>
+                      <w:p>
+                        <w:pPr>
+                          <w:rPr>
+                            <w:color w:val="000000" w:themeColor="text1"/>
+                          </w:rPr>
+                        </w:pPr>
+                      </w:p>
+                      <w:p>
+                        <w:pPr>
+                          <w:rPr>
+                            <w:color w:val="000000" w:themeColor="text1"/>
+                          </w:rPr>
+                        </w:pPr>
+                      </w:p>
+                    </w:txbxContent>
+                  </v:textbox>
+                </v:rect>
+                <v:rect id="Rectangle 1" o:spid="_x0000_s1034" style="position:absolute;left:26924;top:44958;width:22987;height:11557;visibility:visible;mso-wrap-style:square;v-text-anchor:middle" o:gfxdata="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" filled="f" strokecolor="#09101d [484]" strokeweight="1pt">
+                  <v:textbox>
+                    <w:txbxContent>
+                      <w:p>
+                        <w:pPr>
+                          <w:rPr>
+                            <w:color w:val="000000" w:themeColor="text1"/>
+                          </w:rPr>
+                        </w:pPr>
+                        <w:r>
+                          <w:rPr>
+                            <w:color w:val="000000" w:themeColor="text1"/>
+                          </w:rPr>
+                          <w:t>Tracked</w:t>
+                        </w:r>
+                        <w:r>
+                          <w:rPr>
+                            <w:color w:val="000000" w:themeColor="text1"/>
+                          </w:rPr>
+                          <w:t xml:space="preserve"> </w:t>
+                        </w:r>
+                        <w:proofErr w:type="gramStart"/>
+                        <w:r>
+                          <w:rPr>
+                            <w:color w:val="000000" w:themeColor="text1"/>
+                          </w:rPr>
+                          <w:t>files</w:t>
+                        </w:r>
+                        <w:proofErr w:type="gramEnd"/>
+                      </w:p>
+                      <w:p>
+                        <w:pPr>
+                          <w:rPr>
+                            <w:color w:val="000000" w:themeColor="text1"/>
+                          </w:rPr>
+                        </w:pPr>
+                      </w:p>
+                      <w:p>
+                        <w:pPr>
+                          <w:rPr>
+                            <w:color w:val="000000" w:themeColor="text1"/>
+                          </w:rPr>
+                        </w:pPr>
+                      </w:p>
+                      <w:p>
+                        <w:pPr>
+                          <w:rPr>
+                            <w:color w:val="000000" w:themeColor="text1"/>
+                          </w:rPr>
+                        </w:pPr>
+                      </w:p>
+                      <w:p>
+                        <w:pPr>
+                          <w:rPr>
+                            <w:color w:val="000000" w:themeColor="text1"/>
+                          </w:rPr>
+                        </w:pPr>
+                      </w:p>
+                    </w:txbxContent>
+                  </v:textbox>
+                </v:rect>
+                <v:shapetype id="_x0000_t32" coordsize="21600,21600" o:spt="32" o:oned="t" path="m,l21600,21600e" filled="f">
+                  <v:path arrowok="t" fillok="f" o:connecttype="none"/>
+                  <o:lock v:ext="edit" shapetype="t"/>
+                </v:shapetype>
+                <v:shape id="Straight Arrow Connector 2" o:spid="_x0000_s1035" type="#_x0000_t32" style="position:absolute;left:10541;top:34544;width:5207;height:10414;flip:y;visibility:visible;mso-wrap-style:square" o:connectortype="straight" o:gfxdata="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" strokecolor="black [3200]" strokeweight="2.25pt">
+                  <v:stroke endarrow="block" joinstyle="miter"/>
+                </v:shape>
+                <v:shape id="Straight Arrow Connector 2" o:spid="_x0000_s1036" type="#_x0000_t32" style="position:absolute;left:33655;top:34544;width:5588;height:10414;flip:x y;visibility:visible;mso-wrap-style:square" o:connectortype="straight" o:gfxdata="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" strokecolor="black [3200]" strokeweight="2.25pt">
+                  <v:stroke endarrow="block" joinstyle="miter"/>
+                </v:shape>
+                <v:shape id="Straight Arrow Connector 4" o:spid="_x0000_s1037" type="#_x0000_t32" style="position:absolute;left:24892;top:11557;width:0;height:10795;flip:y;visibility:visible;mso-wrap-style:square" o:connectortype="straight" o:gfxdata="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" strokecolor="black [3200]" strokeweight="2.25pt">
+                  <v:stroke endarrow="block" joinstyle="miter"/>
+                </v:shape>
+                <v:shapetype id="_x0000_t202" coordsize="21600,21600" o:spt="202" path="m,l,21600r21600,l21600,xe">
+                  <v:stroke joinstyle="miter"/>
+                  <v:path gradientshapeok="t" o:connecttype="rect"/>
+                </v:shapetype>
+                <v:shape id="Text Box 5" o:spid="_x0000_s1038" type="#_x0000_t202" style="position:absolute;left:26162;top:16129;width:14732;height:3175;visibility:visible;mso-wrap-style:square;v-text-anchor:top" o:gfxdata="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" fillcolor="white [3201]" stroked="f" strokeweight=".5pt">
+                  <v:textbox>
+                    <w:txbxContent>
+                      <w:p>
+                        <w:pPr>
+                          <w:rPr>
+                            <w:rFonts w:ascii="Menlo" w:hAnsi="Menlo" w:cs="Menlo"/>
+                          </w:rPr>
+                        </w:pPr>
+                        <w:r>
+                          <w:rPr>
+                            <w:rFonts w:ascii="Menlo" w:hAnsi="Menlo" w:cs="Menlo"/>
+                          </w:rPr>
+                          <w:t>git commit</w:t>
+                        </w:r>
+                        <w:r>
+                          <w:rPr>
+                            <w:rFonts w:ascii="Menlo" w:hAnsi="Menlo" w:cs="Menlo"/>
+                          </w:rPr>
+                          <w:t xml:space="preserve"> -</w:t>
+                        </w:r>
+                        <w:proofErr w:type="gramStart"/>
+                        <w:r>
+                          <w:rPr>
+                            <w:rFonts w:ascii="Menlo" w:hAnsi="Menlo" w:cs="Menlo"/>
+                          </w:rPr>
+                          <w:t>m</w:t>
+                        </w:r>
+                        <w:proofErr w:type="gramEnd"/>
+                      </w:p>
+                    </w:txbxContent>
+                  </v:textbox>
+                </v:shape>
+                <v:shape id="Text Box 5" o:spid="_x0000_s1039" type="#_x0000_t202" style="position:absolute;left:38354;top:38100;width:14732;height:3175;visibility:visible;mso-wrap-style:square;v-text-anchor:top" o:gfxdata="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" fillcolor="white [3201]" stroked="f" strokeweight=".5pt">
+                  <v:textbox>
+                    <w:txbxContent>
+                      <w:p>
+                        <w:pPr>
+                          <w:rPr>
+                            <w:rFonts w:ascii="Menlo" w:hAnsi="Menlo" w:cs="Menlo"/>
+                          </w:rPr>
+                        </w:pPr>
+                        <w:r>
+                          <w:rPr>
+                            <w:rFonts w:ascii="Menlo" w:hAnsi="Menlo" w:cs="Menlo"/>
+                          </w:rPr>
+                          <w:t xml:space="preserve">git </w:t>
+                        </w:r>
+                        <w:r>
+                          <w:rPr>
+                            <w:rFonts w:ascii="Menlo" w:hAnsi="Menlo" w:cs="Menlo"/>
+                          </w:rPr>
+                          <w:t>add</w:t>
+                        </w:r>
+                        <w:r>
+                          <w:rPr>
+                            <w:rFonts w:ascii="Menlo" w:hAnsi="Menlo" w:cs="Menlo"/>
+                          </w:rPr>
+                          <w:t xml:space="preserve"> </w:t>
+                        </w:r>
+                        <w:proofErr w:type="gramStart"/>
+                        <w:r>
+                          <w:rPr>
+                            <w:rFonts w:ascii="Menlo" w:hAnsi="Menlo" w:cs="Menlo"/>
+                          </w:rPr>
+                          <w:t>FILE</w:t>
+                        </w:r>
+                        <w:proofErr w:type="gramEnd"/>
+                      </w:p>
+                    </w:txbxContent>
+                  </v:textbox>
+                </v:shape>
+                <v:shape id="Text Box 5" o:spid="_x0000_s1040" type="#_x0000_t202" style="position:absolute;left:14224;top:38100;width:14732;height:3175;visibility:visible;mso-wrap-style:square;v-text-anchor:top" o:gfxdata="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" fillcolor="white [3201]" stroked="f" strokeweight=".5pt">
+                  <v:textbox>
+                    <w:txbxContent>
+                      <w:p>
+                        <w:pPr>
+                          <w:rPr>
+                            <w:rFonts w:ascii="Menlo" w:hAnsi="Menlo" w:cs="Menlo"/>
+                          </w:rPr>
+                        </w:pPr>
+                        <w:r>
+                          <w:rPr>
+                            <w:rFonts w:ascii="Menlo" w:hAnsi="Menlo" w:cs="Menlo"/>
+                          </w:rPr>
+                          <w:t xml:space="preserve">git </w:t>
+                        </w:r>
+                        <w:r>
+                          <w:rPr>
+                            <w:rFonts w:ascii="Menlo" w:hAnsi="Menlo" w:cs="Menlo"/>
+                          </w:rPr>
+                          <w:t>add</w:t>
+                        </w:r>
+                        <w:r>
+                          <w:rPr>
+                            <w:rFonts w:ascii="Menlo" w:hAnsi="Menlo" w:cs="Menlo"/>
+                          </w:rPr>
+                          <w:t xml:space="preserve"> </w:t>
+                        </w:r>
+                        <w:proofErr w:type="gramStart"/>
+                        <w:r>
+                          <w:rPr>
+                            <w:rFonts w:ascii="Menlo" w:hAnsi="Menlo" w:cs="Menlo"/>
+                          </w:rPr>
+                          <w:t>FILE</w:t>
+                        </w:r>
+                        <w:proofErr w:type="gramEnd"/>
+                      </w:p>
+                    </w:txbxContent>
+                  </v:textbox>
+                </v:shape>
+                <v:shapetype id="_x0000_t34" coordsize="21600,21600" o:spt="34" o:oned="t" adj="10800" path="m,l@0,0@0,21600,21600,21600e" filled="f">
+                  <v:stroke joinstyle="miter"/>
+                  <v:formulas>
+                    <v:f eqn="val #0"/>
+                  </v:formulas>
+                  <v:path arrowok="t" fillok="f" o:connecttype="none"/>
+                  <v:handles>
+                    <v:h position="#0,center"/>
+                  </v:handles>
+                  <o:lock v:ext="edit" shapetype="t"/>
+                </v:shapetype>
+                <v:shape id="Elbow Connector 8" o:spid="_x0000_s1041" type="#_x0000_t34" style="position:absolute;left:42672;top:5207;width:7239;height:45720;visibility:visible;mso-wrap-style:square" o:connectortype="elbow" o:gfxdata="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" adj="30884" strokecolor="black [3213]" strokeweight="2.25pt">
+                  <v:stroke endarrow="block"/>
+                </v:shape>
+              </v:group>
+            </w:pict>
+          </mc:Fallback>
+        </mc:AlternateContent>
+      </w:r>
+      <w:r>
+        <w:rPr>
+          <w:rFonts w:ascii="Garamond" w:hAnsi="Garamond"/>
+          <w:noProof/>
+        </w:rPr>
+        <mc:AlternateContent>
+          <mc:Choice Requires="wps">
+            <w:drawing>
+              <wp:anchor distT="0" distB="0" distL="114300" distR="114300" simplePos="0" relativeHeight="251680768" behindDoc="0" locked="0" layoutInCell="1" allowOverlap="1" wp14:anchorId="1F0517C9" wp14:editId="4E50ECD3">
+                <wp:simplePos x="0" y="0"/>
+                <wp:positionH relativeFrom="column">
+                  <wp:posOffset>0</wp:posOffset>
+                </wp:positionH>
+                <wp:positionV relativeFrom="paragraph">
+                  <wp:posOffset>-76200</wp:posOffset>
+                </wp:positionV>
+                <wp:extent cx="5918200" cy="0"/>
+                <wp:effectExtent l="0" t="0" r="12700" b="12700"/>
+                <wp:wrapNone/>
+                <wp:docPr id="768967781" name="Straight Connector 7"/>
+                <wp:cNvGraphicFramePr/>
+                <a:graphic xmlns:a="http://schemas.openxmlformats.org/drawingml/2006/main">
+                  <a:graphicData uri="http://schemas.microsoft.com/office/word/2010/wordprocessingShape">
+                    <wps:wsp>
+                      <wps:cNvCnPr/>
+                      <wps:spPr>
+                        <a:xfrm>
+                          <a:off x="0" y="0"/>
+                          <a:ext cx="5918200" cy="0"/>
+                        </a:xfrm>
+                        <a:prstGeom prst="line">
+                          <a:avLst/>
+                        </a:prstGeom>
+                        <a:ln w="12700">
+                          <a:solidFill>
+                            <a:schemeClr val="tx1"/>
+                          </a:solidFill>
+                        </a:ln>
+                      </wps:spPr>
+                      <wps:style>
+                        <a:lnRef idx="1">
+                          <a:schemeClr val="accent1"/>
+                        </a:lnRef>
+                        <a:fillRef idx="0">
+                          <a:schemeClr val="accent1"/>
+                        </a:fillRef>
+                        <a:effectRef idx="0">
+                          <a:schemeClr val="accent1"/>
+                        </a:effectRef>
+                        <a:fontRef idx="minor">
+                          <a:schemeClr val="tx1"/>
+                        </a:fontRef>
+                      </wps:style>
+                      <wps:bodyPr/>
+                    </wps:wsp>
+                  </a:graphicData>
+                </a:graphic>
+                <wp14:sizeRelH relativeFrom="margin">
+                  <wp14:pctWidth>0</wp14:pctWidth>
+                </wp14:sizeRelH>
+              </wp:anchor>
+            </w:drawing>
+          </mc:Choice>
+          <mc:Fallback>
+            <w:pict>
+              <v:line w14:anchorId="361779C9" id="Straight Connector 7" o:spid="_x0000_s1026" style="position:absolute;z-index:251680768;visibility:visible;mso-wrap-style:square;mso-width-percent:0;mso-wrap-distance-left:9pt;mso-wrap-distance-top:0;mso-wrap-distance-right:9pt;mso-wrap-distance-bottom:0;mso-position-horizontal:absolute;mso-position-horizontal-relative:text;mso-position-vertical:absolute;mso-position-vertical-relative:text;mso-width-percent:0;mso-width-relative:margin" from="0,-6pt" to="466pt,-6pt" o:gfxdata="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" strokecolor="black [3213]" strokeweight="1pt">
+                <v:stroke joinstyle="miter"/>
+              </v:line>
+            </w:pict>
+          </mc:Fallback>
+        </mc:AlternateContent>
+      </w:r>
+      <w:r>
+        <w:rPr>
+          <w:rFonts w:ascii="Garamond" w:hAnsi="Garamond"/>
+        </w:rPr>
+        <w:t>Please follow along with the instructor while you’re filling out</w:t>
+      </w:r>
+      <w:r>
+        <w:rPr>
+          <w:rFonts w:ascii="Garamond" w:hAnsi="Garamond"/>
+        </w:rPr>
+        <w:t xml:space="preserve"> part two of</w:t>
+      </w:r>
+      <w:r>
+        <w:rPr>
+          <w:rFonts w:ascii="Garamond" w:hAnsi="Garamond"/>
+        </w:rPr>
+        <w:t xml:space="preserve"> this worksheet. </w:t>
+      </w:r>
+      <w:r>
+        <w:rPr>
+          <w:rFonts w:ascii="Garamond" w:hAnsi="Garamond"/>
+        </w:rPr>
+        <w:t>The goal of this side of the worksheet is to show how different commands move files to different “states</w:t>
+      </w:r>
+      <w:r>
+        <w:rPr>
+          <w:rFonts w:ascii="Garamond" w:hAnsi="Garamond"/>
+        </w:rPr>
+        <w:t>” within git.</w:t>
+      </w:r>
     </w:p>
     <w:sectPr>
       <w:headerReference w:type="default" r:id="rId6"/>

</xml_diff>

<commit_message>
Changes post git lesson
</commit_message>
<xml_diff>
--- a/CourseMaterial/02_sde_bootcamp/01_git_basics/software_carpentry.docx
+++ b/CourseMaterial/02_sde_bootcamp/01_git_basics/software_carpentry.docx
@@ -16,7 +16,7 @@
         <mc:AlternateContent>
           <mc:Choice Requires="wps">
             <w:drawing>
-              <wp:anchor distT="0" distB="0" distL="114300" distR="114300" simplePos="0" relativeHeight="251646976" behindDoc="0" locked="0" layoutInCell="1" allowOverlap="1" wp14:anchorId="32250929" wp14:editId="2B689DA2">
+              <wp:anchor distT="0" distB="0" distL="114300" distR="114300" simplePos="0" relativeHeight="251634688" behindDoc="0" locked="0" layoutInCell="1" allowOverlap="1" wp14:anchorId="32250929" wp14:editId="2B279BE9">
                 <wp:simplePos x="0" y="0"/>
                 <wp:positionH relativeFrom="column">
                   <wp:posOffset>-12700</wp:posOffset>
@@ -73,7 +73,7 @@
           </mc:Choice>
           <mc:Fallback>
             <w:pict>
-              <v:line w14:anchorId="627B9740" id="Straight Connector 1" o:spid="_x0000_s1026" style="position:absolute;z-index:251646976;visibility:visible;mso-wrap-style:square;mso-width-percent:0;mso-wrap-distance-left:9pt;mso-wrap-distance-top:0;mso-wrap-distance-right:9pt;mso-wrap-distance-bottom:0;mso-position-horizontal:absolute;mso-position-horizontal-relative:text;mso-position-vertical:absolute;mso-position-vertical-relative:text;mso-width-percent:0;mso-width-relative:margin" from="-1pt,-7pt" to="465pt,-7pt" o:gfxdata="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" strokecolor="black [3213]">
+              <v:line w14:anchorId="58F9EE8A" id="Straight Connector 1" o:spid="_x0000_s1026" style="position:absolute;z-index:251634688;visibility:visible;mso-wrap-style:square;mso-width-percent:0;mso-wrap-distance-left:9pt;mso-wrap-distance-top:0;mso-wrap-distance-right:9pt;mso-wrap-distance-bottom:0;mso-position-horizontal:absolute;mso-position-horizontal-relative:text;mso-position-vertical:absolute;mso-position-vertical-relative:text;mso-width-percent:0;mso-width-relative:margin" from="-1pt,-7pt" to="465pt,-7pt" o:gfxdata="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" strokecolor="black [3213]">
                 <v:stroke joinstyle="miter"/>
               </v:line>
             </w:pict>
@@ -84,7 +84,13 @@
         <w:rPr>
           <w:rFonts w:ascii="Garamond" w:hAnsi="Garamond"/>
         </w:rPr>
-        <w:t>Please follow along with the instructor while you’re filling out this worksheet. The names in parenthesis are what you will come across in Git documentation, but we’ll stick to the common names for our discussion.</w:t>
+        <w:t xml:space="preserve">Please follow along with the instructor while you’re filling out this worksheet. </w:t>
+      </w:r>
+      <w:r>
+        <w:rPr>
+          <w:rFonts w:ascii="Garamond" w:hAnsi="Garamond"/>
+        </w:rPr>
+        <w:t>The goal of this side of the worksheet is to show how different commands move files to different “states” within git.</w:t>
       </w:r>
     </w:p>
     <w:p>
@@ -93,6 +99,13 @@
           <w:rFonts w:ascii="Garamond" w:hAnsi="Garamond"/>
         </w:rPr>
       </w:pPr>
+    </w:p>
+    <w:p>
+      <w:pPr>
+        <w:rPr>
+          <w:rFonts w:ascii="Garamond" w:hAnsi="Garamond"/>
+        </w:rPr>
+      </w:pPr>
       <w:r>
         <w:rPr>
           <w:rFonts w:ascii="Garamond" w:hAnsi="Garamond"/>
@@ -101,18 +114,18 @@
         <mc:AlternateContent>
           <mc:Choice Requires="wps">
             <w:drawing>
-              <wp:anchor distT="0" distB="0" distL="114300" distR="114300" simplePos="0" relativeHeight="251652096" behindDoc="0" locked="0" layoutInCell="1" allowOverlap="1" wp14:anchorId="0D628956" wp14:editId="296F9B5C">
+              <wp:anchor distT="0" distB="0" distL="114300" distR="114300" simplePos="0" relativeHeight="251676672" behindDoc="0" locked="0" layoutInCell="1" allowOverlap="1" wp14:anchorId="5F16FB19" wp14:editId="4F7464AC">
                 <wp:simplePos x="0" y="0"/>
                 <wp:positionH relativeFrom="column">
-                  <wp:posOffset>0</wp:posOffset>
+                  <wp:posOffset>749300</wp:posOffset>
                 </wp:positionH>
                 <wp:positionV relativeFrom="paragraph">
-                  <wp:posOffset>95250</wp:posOffset>
+                  <wp:posOffset>171450</wp:posOffset>
                 </wp:positionV>
-                <wp:extent cx="5283200" cy="876300"/>
-                <wp:effectExtent l="0" t="0" r="12700" b="12700"/>
+                <wp:extent cx="3505200" cy="888201"/>
+                <wp:effectExtent l="0" t="0" r="12700" b="13970"/>
                 <wp:wrapNone/>
-                <wp:docPr id="1173720351" name="Rectangle 4"/>
+                <wp:docPr id="1375323235" name="Rectangle 1"/>
                 <wp:cNvGraphicFramePr/>
                 <a:graphic xmlns:a="http://schemas.openxmlformats.org/drawingml/2006/main">
                   <a:graphicData uri="http://schemas.microsoft.com/office/word/2010/wordprocessingShape">
@@ -121,7 +134,7 @@
                       <wps:spPr>
                         <a:xfrm>
                           <a:off x="0" y="0"/>
-                          <a:ext cx="5283200" cy="876300"/>
+                          <a:ext cx="3505200" cy="888201"/>
                         </a:xfrm>
                         <a:prstGeom prst="rect">
                           <a:avLst/>
@@ -156,8 +169,34 @@
                               <w:rPr>
                                 <w:color w:val="000000" w:themeColor="text1"/>
                               </w:rPr>
-                              <w:t>History (branch)</w:t>
+                              <w:t>Commi</w:t>
                             </w:r>
+                            <w:r>
+                              <w:rPr>
+                                <w:color w:val="000000" w:themeColor="text1"/>
+                              </w:rPr>
+                              <w:t>t</w:t>
+                            </w:r>
+                            <w:r>
+                              <w:rPr>
+                                <w:color w:val="000000" w:themeColor="text1"/>
+                              </w:rPr>
+                              <w:t>ted</w:t>
+                            </w:r>
+                            <w:r>
+                              <w:rPr>
+                                <w:color w:val="000000" w:themeColor="text1"/>
+                              </w:rPr>
+                              <w:t xml:space="preserve"> </w:t>
+                            </w:r>
+                            <w:proofErr w:type="gramStart"/>
+                            <w:r>
+                              <w:rPr>
+                                <w:color w:val="000000" w:themeColor="text1"/>
+                              </w:rPr>
+                              <w:t>files</w:t>
+                            </w:r>
+                            <w:proofErr w:type="gramEnd"/>
                           </w:p>
                           <w:p>
                             <w:pPr>
@@ -179,12 +218,13 @@
                                 <w:color w:val="000000" w:themeColor="text1"/>
                               </w:rPr>
                             </w:pPr>
-                            <w:r>
+                          </w:p>
+                          <w:p>
+                            <w:pPr>
                               <w:rPr>
                                 <w:color w:val="000000" w:themeColor="text1"/>
                               </w:rPr>
-                              <w:t>ID (ref)</w:t>
-                            </w:r>
+                            </w:pPr>
                           </w:p>
                         </w:txbxContent>
                       </wps:txbx>
@@ -202,7 +242,7 @@
           </mc:Choice>
           <mc:Fallback>
             <w:pict>
-              <v:rect w14:anchorId="0D628956" id="Rectangle 4" o:spid="_x0000_s1026" style="position:absolute;margin-left:0;margin-top:7.5pt;width:416pt;height:69pt;z-index:251652096;visibility:visible;mso-wrap-style:square;mso-wrap-distance-left:9pt;mso-wrap-distance-top:0;mso-wrap-distance-right:9pt;mso-wrap-distance-bottom:0;mso-position-horizontal:absolute;mso-position-horizontal-relative:text;mso-position-vertical:absolute;mso-position-vertical-relative:text;v-text-anchor:middle" o:gfxdata="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" filled="f" strokecolor="#09101d [484]" strokeweight="1pt">
+              <v:rect w14:anchorId="5F16FB19" id="Rectangle 1" o:spid="_x0000_s1026" style="position:absolute;margin-left:59pt;margin-top:13.5pt;width:276pt;height:69.95pt;z-index:251676672;visibility:visible;mso-wrap-style:square;mso-wrap-distance-left:9pt;mso-wrap-distance-top:0;mso-wrap-distance-right:9pt;mso-wrap-distance-bottom:0;mso-position-horizontal:absolute;mso-position-horizontal-relative:text;mso-position-vertical:absolute;mso-position-vertical-relative:text;v-text-anchor:middle" o:gfxdata="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" filled="f" strokecolor="#09101d [484]" strokeweight="1pt">
                 <v:textbox>
                   <w:txbxContent>
                     <w:p>
@@ -215,8 +255,34 @@
                         <w:rPr>
                           <w:color w:val="000000" w:themeColor="text1"/>
                         </w:rPr>
-                        <w:t>History (branch)</w:t>
+                        <w:t>Commi</w:t>
                       </w:r>
+                      <w:r>
+                        <w:rPr>
+                          <w:color w:val="000000" w:themeColor="text1"/>
+                        </w:rPr>
+                        <w:t>t</w:t>
+                      </w:r>
+                      <w:r>
+                        <w:rPr>
+                          <w:color w:val="000000" w:themeColor="text1"/>
+                        </w:rPr>
+                        <w:t>ted</w:t>
+                      </w:r>
+                      <w:r>
+                        <w:rPr>
+                          <w:color w:val="000000" w:themeColor="text1"/>
+                        </w:rPr>
+                        <w:t xml:space="preserve"> </w:t>
+                      </w:r>
+                      <w:proofErr w:type="gramStart"/>
+                      <w:r>
+                        <w:rPr>
+                          <w:color w:val="000000" w:themeColor="text1"/>
+                        </w:rPr>
+                        <w:t>files</w:t>
+                      </w:r>
+                      <w:proofErr w:type="gramEnd"/>
                     </w:p>
                     <w:p>
                       <w:pPr>
@@ -238,12 +304,13 @@
                           <w:color w:val="000000" w:themeColor="text1"/>
                         </w:rPr>
                       </w:pPr>
-                      <w:r>
+                    </w:p>
+                    <w:p>
+                      <w:pPr>
                         <w:rPr>
                           <w:color w:val="000000" w:themeColor="text1"/>
                         </w:rPr>
-                        <w:t>ID (ref)</w:t>
-                      </w:r>
+                      </w:pPr>
                     </w:p>
                   </w:txbxContent>
                 </v:textbox>
@@ -273,6 +340,89 @@
           <w:rFonts w:ascii="Garamond" w:hAnsi="Garamond"/>
         </w:rPr>
       </w:pPr>
+      <w:r>
+        <w:rPr>
+          <w:rFonts w:ascii="Garamond" w:hAnsi="Garamond"/>
+          <w:noProof/>
+        </w:rPr>
+        <mc:AlternateContent>
+          <mc:Choice Requires="wps">
+            <w:drawing>
+              <wp:anchor distT="0" distB="0" distL="114300" distR="114300" simplePos="0" relativeHeight="251686912" behindDoc="0" locked="0" layoutInCell="1" allowOverlap="1" wp14:anchorId="5B8DAD35" wp14:editId="3772F07F">
+                <wp:simplePos x="0" y="0"/>
+                <wp:positionH relativeFrom="column">
+                  <wp:posOffset>4267200</wp:posOffset>
+                </wp:positionH>
+                <wp:positionV relativeFrom="paragraph">
+                  <wp:posOffset>57278</wp:posOffset>
+                </wp:positionV>
+                <wp:extent cx="723900" cy="3513762"/>
+                <wp:effectExtent l="0" t="12700" r="330200" b="67945"/>
+                <wp:wrapNone/>
+                <wp:docPr id="1114538694" name="Elbow Connector 8"/>
+                <wp:cNvGraphicFramePr/>
+                <a:graphic xmlns:a="http://schemas.openxmlformats.org/drawingml/2006/main">
+                  <a:graphicData uri="http://schemas.microsoft.com/office/word/2010/wordprocessingShape">
+                    <wps:wsp>
+                      <wps:cNvCnPr/>
+                      <wps:spPr>
+                        <a:xfrm>
+                          <a:off x="0" y="0"/>
+                          <a:ext cx="723900" cy="3513762"/>
+                        </a:xfrm>
+                        <a:prstGeom prst="bentConnector3">
+                          <a:avLst>
+                            <a:gd name="adj1" fmla="val 142982"/>
+                          </a:avLst>
+                        </a:prstGeom>
+                        <a:ln w="28575">
+                          <a:solidFill>
+                            <a:schemeClr val="tx1"/>
+                          </a:solidFill>
+                          <a:tailEnd type="triangle"/>
+                        </a:ln>
+                      </wps:spPr>
+                      <wps:style>
+                        <a:lnRef idx="1">
+                          <a:schemeClr val="accent1"/>
+                        </a:lnRef>
+                        <a:fillRef idx="0">
+                          <a:schemeClr val="accent1"/>
+                        </a:fillRef>
+                        <a:effectRef idx="0">
+                          <a:schemeClr val="accent1"/>
+                        </a:effectRef>
+                        <a:fontRef idx="minor">
+                          <a:schemeClr val="tx1"/>
+                        </a:fontRef>
+                      </wps:style>
+                      <wps:bodyPr/>
+                    </wps:wsp>
+                  </a:graphicData>
+                </a:graphic>
+              </wp:anchor>
+            </w:drawing>
+          </mc:Choice>
+          <mc:Fallback>
+            <w:pict>
+              <v:shapetype w14:anchorId="453E3DE3" id="_x0000_t34" coordsize="21600,21600" o:spt="34" o:oned="t" adj="10800" path="m,l@0,0@0,21600,21600,21600e" filled="f">
+                <v:stroke joinstyle="miter"/>
+                <v:formulas>
+                  <v:f eqn="val #0"/>
+                </v:formulas>
+                <v:path arrowok="t" fillok="f" o:connecttype="none"/>
+                <v:handles>
+                  <v:h position="#0,center"/>
+                </v:handles>
+                <o:lock v:ext="edit" shapetype="t"/>
+              </v:shapetype>
+              <v:shape id="Elbow Connector 8" o:spid="_x0000_s1026" type="#_x0000_t34" style="position:absolute;margin-left:336pt;margin-top:4.5pt;width:57pt;height:276.65pt;z-index:251686912;visibility:visible;mso-wrap-style:square;mso-wrap-distance-left:9pt;mso-wrap-distance-top:0;mso-wrap-distance-right:9pt;mso-wrap-distance-bottom:0;mso-position-horizontal:absolute;mso-position-horizontal-relative:text;mso-position-vertical:absolute;mso-position-vertical-relative:text" o:gfxdata="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" adj="30884" strokecolor="black [3213]" strokeweight="2.25pt">
+                <v:stroke endarrow="block"/>
+              </v:shape>
+            </w:pict>
+          </mc:Fallback>
+        </mc:AlternateContent>
+      </w:r>
     </w:p>
     <w:p>
       <w:pPr>
@@ -302,18 +452,246 @@
         <mc:AlternateContent>
           <mc:Choice Requires="wps">
             <w:drawing>
-              <wp:anchor distT="0" distB="0" distL="114300" distR="114300" simplePos="0" relativeHeight="251650048" behindDoc="0" locked="0" layoutInCell="1" allowOverlap="1" wp14:anchorId="20C7A22B" wp14:editId="45DC2476">
+              <wp:anchor distT="0" distB="0" distL="114300" distR="114300" simplePos="0" relativeHeight="251682816" behindDoc="0" locked="0" layoutInCell="1" allowOverlap="1" wp14:anchorId="003AB980" wp14:editId="0558B70C">
                 <wp:simplePos x="0" y="0"/>
                 <wp:positionH relativeFrom="column">
-                  <wp:posOffset>-12700</wp:posOffset>
+                  <wp:posOffset>2489200</wp:posOffset>
                 </wp:positionH>
                 <wp:positionV relativeFrom="paragraph">
-                  <wp:posOffset>107950</wp:posOffset>
+                  <wp:posOffset>30951</wp:posOffset>
                 </wp:positionV>
-                <wp:extent cx="5283200" cy="876300"/>
-                <wp:effectExtent l="0" t="0" r="12700" b="12700"/>
+                <wp:extent cx="0" cy="829638"/>
+                <wp:effectExtent l="38100" t="25400" r="38100" b="8890"/>
                 <wp:wrapNone/>
-                <wp:docPr id="120272657" name="Rectangle 4"/>
+                <wp:docPr id="512916012" name="Straight Arrow Connector 4"/>
+                <wp:cNvGraphicFramePr/>
+                <a:graphic xmlns:a="http://schemas.openxmlformats.org/drawingml/2006/main">
+                  <a:graphicData uri="http://schemas.microsoft.com/office/word/2010/wordprocessingShape">
+                    <wps:wsp>
+                      <wps:cNvCnPr/>
+                      <wps:spPr>
+                        <a:xfrm flipV="1">
+                          <a:off x="0" y="0"/>
+                          <a:ext cx="0" cy="829638"/>
+                        </a:xfrm>
+                        <a:prstGeom prst="straightConnector1">
+                          <a:avLst/>
+                        </a:prstGeom>
+                        <a:ln w="28575">
+                          <a:tailEnd type="triangle"/>
+                        </a:ln>
+                      </wps:spPr>
+                      <wps:style>
+                        <a:lnRef idx="1">
+                          <a:schemeClr val="dk1"/>
+                        </a:lnRef>
+                        <a:fillRef idx="0">
+                          <a:schemeClr val="dk1"/>
+                        </a:fillRef>
+                        <a:effectRef idx="0">
+                          <a:schemeClr val="dk1"/>
+                        </a:effectRef>
+                        <a:fontRef idx="minor">
+                          <a:schemeClr val="tx1"/>
+                        </a:fontRef>
+                      </wps:style>
+                      <wps:bodyPr/>
+                    </wps:wsp>
+                  </a:graphicData>
+                </a:graphic>
+              </wp:anchor>
+            </w:drawing>
+          </mc:Choice>
+          <mc:Fallback>
+            <w:pict>
+              <v:shapetype w14:anchorId="253CB84E" id="_x0000_t32" coordsize="21600,21600" o:spt="32" o:oned="t" path="m,l21600,21600e" filled="f">
+                <v:path arrowok="t" fillok="f" o:connecttype="none"/>
+                <o:lock v:ext="edit" shapetype="t"/>
+              </v:shapetype>
+              <v:shape id="Straight Arrow Connector 4" o:spid="_x0000_s1026" type="#_x0000_t32" style="position:absolute;margin-left:196pt;margin-top:2.45pt;width:0;height:65.35pt;flip:y;z-index:251682816;visibility:visible;mso-wrap-style:square;mso-wrap-distance-left:9pt;mso-wrap-distance-top:0;mso-wrap-distance-right:9pt;mso-wrap-distance-bottom:0;mso-position-horizontal:absolute;mso-position-horizontal-relative:text;mso-position-vertical:absolute;mso-position-vertical-relative:text" o:gfxdata="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" strokecolor="black [3200]" strokeweight="2.25pt">
+                <v:stroke endarrow="block" joinstyle="miter"/>
+              </v:shape>
+            </w:pict>
+          </mc:Fallback>
+        </mc:AlternateContent>
+      </w:r>
+    </w:p>
+    <w:p>
+      <w:pPr>
+        <w:rPr>
+          <w:rFonts w:ascii="Garamond" w:hAnsi="Garamond"/>
+        </w:rPr>
+      </w:pPr>
+      <w:r>
+        <w:rPr>
+          <w:rFonts w:ascii="Garamond" w:hAnsi="Garamond"/>
+          <w:noProof/>
+        </w:rPr>
+        <mc:AlternateContent>
+          <mc:Choice Requires="wps">
+            <w:drawing>
+              <wp:anchor distT="0" distB="0" distL="114300" distR="114300" simplePos="0" relativeHeight="251683840" behindDoc="0" locked="0" layoutInCell="1" allowOverlap="1" wp14:anchorId="55217681" wp14:editId="0B756F29">
+                <wp:simplePos x="0" y="0"/>
+                <wp:positionH relativeFrom="column">
+                  <wp:posOffset>2616200</wp:posOffset>
+                </wp:positionH>
+                <wp:positionV relativeFrom="paragraph">
+                  <wp:posOffset>148167</wp:posOffset>
+                </wp:positionV>
+                <wp:extent cx="1473200" cy="287866"/>
+                <wp:effectExtent l="0" t="0" r="0" b="4445"/>
+                <wp:wrapNone/>
+                <wp:docPr id="828791744" name="Text Box 5"/>
+                <wp:cNvGraphicFramePr/>
+                <a:graphic xmlns:a="http://schemas.openxmlformats.org/drawingml/2006/main">
+                  <a:graphicData uri="http://schemas.microsoft.com/office/word/2010/wordprocessingShape">
+                    <wps:wsp>
+                      <wps:cNvSpPr txBox="1"/>
+                      <wps:spPr>
+                        <a:xfrm>
+                          <a:off x="0" y="0"/>
+                          <a:ext cx="1473200" cy="287866"/>
+                        </a:xfrm>
+                        <a:prstGeom prst="rect">
+                          <a:avLst/>
+                        </a:prstGeom>
+                        <a:solidFill>
+                          <a:schemeClr val="lt1"/>
+                        </a:solidFill>
+                        <a:ln w="6350">
+                          <a:noFill/>
+                        </a:ln>
+                      </wps:spPr>
+                      <wps:txbx>
+                        <w:txbxContent>
+                          <w:p>
+                            <w:pPr>
+                              <w:rPr>
+                                <w:rFonts w:ascii="Menlo" w:hAnsi="Menlo" w:cs="Menlo"/>
+                              </w:rPr>
+                            </w:pPr>
+                            <w:r>
+                              <w:rPr>
+                                <w:rFonts w:ascii="Menlo" w:hAnsi="Menlo" w:cs="Menlo"/>
+                              </w:rPr>
+                              <w:t>git commit</w:t>
+                            </w:r>
+                            <w:r>
+                              <w:rPr>
+                                <w:rFonts w:ascii="Menlo" w:hAnsi="Menlo" w:cs="Menlo"/>
+                              </w:rPr>
+                              <w:t xml:space="preserve"> -</w:t>
+                            </w:r>
+                            <w:proofErr w:type="gramStart"/>
+                            <w:r>
+                              <w:rPr>
+                                <w:rFonts w:ascii="Menlo" w:hAnsi="Menlo" w:cs="Menlo"/>
+                              </w:rPr>
+                              <w:t>m</w:t>
+                            </w:r>
+                            <w:proofErr w:type="gramEnd"/>
+                          </w:p>
+                        </w:txbxContent>
+                      </wps:txbx>
+                      <wps:bodyPr rot="0" spcFirstLastPara="0" vertOverflow="overflow" horzOverflow="overflow" vert="horz" wrap="square" lIns="91440" tIns="45720" rIns="91440" bIns="45720" numCol="1" spcCol="0" rtlCol="0" fromWordArt="0" anchor="t" anchorCtr="0" forceAA="0" compatLnSpc="1">
+                        <a:prstTxWarp prst="textNoShape">
+                          <a:avLst/>
+                        </a:prstTxWarp>
+                        <a:noAutofit/>
+                      </wps:bodyPr>
+                    </wps:wsp>
+                  </a:graphicData>
+                </a:graphic>
+                <wp14:sizeRelV relativeFrom="margin">
+                  <wp14:pctHeight>0</wp14:pctHeight>
+                </wp14:sizeRelV>
+              </wp:anchor>
+            </w:drawing>
+          </mc:Choice>
+          <mc:Fallback>
+            <w:pict>
+              <v:shapetype w14:anchorId="55217681" id="_x0000_t202" coordsize="21600,21600" o:spt="202" path="m,l,21600r21600,l21600,xe">
+                <v:stroke joinstyle="miter"/>
+                <v:path gradientshapeok="t" o:connecttype="rect"/>
+              </v:shapetype>
+              <v:shape id="Text Box 5" o:spid="_x0000_s1027" type="#_x0000_t202" style="position:absolute;margin-left:206pt;margin-top:11.65pt;width:116pt;height:22.65pt;z-index:251683840;visibility:visible;mso-wrap-style:square;mso-height-percent:0;mso-wrap-distance-left:9pt;mso-wrap-distance-top:0;mso-wrap-distance-right:9pt;mso-wrap-distance-bottom:0;mso-position-horizontal:absolute;mso-position-horizontal-relative:text;mso-position-vertical:absolute;mso-position-vertical-relative:text;mso-height-percent:0;mso-height-relative:margin;v-text-anchor:top" o:gfxdata="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" fillcolor="white [3201]" stroked="f" strokeweight=".5pt">
+                <v:textbox>
+                  <w:txbxContent>
+                    <w:p>
+                      <w:pPr>
+                        <w:rPr>
+                          <w:rFonts w:ascii="Menlo" w:hAnsi="Menlo" w:cs="Menlo"/>
+                        </w:rPr>
+                      </w:pPr>
+                      <w:r>
+                        <w:rPr>
+                          <w:rFonts w:ascii="Menlo" w:hAnsi="Menlo" w:cs="Menlo"/>
+                        </w:rPr>
+                        <w:t>git commit</w:t>
+                      </w:r>
+                      <w:r>
+                        <w:rPr>
+                          <w:rFonts w:ascii="Menlo" w:hAnsi="Menlo" w:cs="Menlo"/>
+                        </w:rPr>
+                        <w:t xml:space="preserve"> -</w:t>
+                      </w:r>
+                      <w:proofErr w:type="gramStart"/>
+                      <w:r>
+                        <w:rPr>
+                          <w:rFonts w:ascii="Menlo" w:hAnsi="Menlo" w:cs="Menlo"/>
+                        </w:rPr>
+                        <w:t>m</w:t>
+                      </w:r>
+                      <w:proofErr w:type="gramEnd"/>
+                    </w:p>
+                  </w:txbxContent>
+                </v:textbox>
+              </v:shape>
+            </w:pict>
+          </mc:Fallback>
+        </mc:AlternateContent>
+      </w:r>
+    </w:p>
+    <w:p>
+      <w:pPr>
+        <w:rPr>
+          <w:rFonts w:ascii="Garamond" w:hAnsi="Garamond"/>
+        </w:rPr>
+      </w:pPr>
+    </w:p>
+    <w:p>
+      <w:pPr>
+        <w:rPr>
+          <w:rFonts w:ascii="Garamond" w:hAnsi="Garamond"/>
+        </w:rPr>
+      </w:pPr>
+    </w:p>
+    <w:p>
+      <w:pPr>
+        <w:rPr>
+          <w:rFonts w:ascii="Garamond" w:hAnsi="Garamond"/>
+        </w:rPr>
+      </w:pPr>
+      <w:r>
+        <w:rPr>
+          <w:rFonts w:ascii="Garamond" w:hAnsi="Garamond"/>
+          <w:noProof/>
+        </w:rPr>
+        <mc:AlternateContent>
+          <mc:Choice Requires="wps">
+            <w:drawing>
+              <wp:anchor distT="0" distB="0" distL="114300" distR="114300" simplePos="0" relativeHeight="251677696" behindDoc="0" locked="0" layoutInCell="1" allowOverlap="1" wp14:anchorId="26073F2E" wp14:editId="3F46EDA8">
+                <wp:simplePos x="0" y="0"/>
+                <wp:positionH relativeFrom="column">
+                  <wp:posOffset>762000</wp:posOffset>
+                </wp:positionH>
+                <wp:positionV relativeFrom="paragraph">
+                  <wp:posOffset>174789</wp:posOffset>
+                </wp:positionV>
+                <wp:extent cx="3505200" cy="888201"/>
+                <wp:effectExtent l="0" t="0" r="12700" b="13970"/>
+                <wp:wrapNone/>
+                <wp:docPr id="715838180" name="Rectangle 1"/>
                 <wp:cNvGraphicFramePr/>
                 <a:graphic xmlns:a="http://schemas.openxmlformats.org/drawingml/2006/main">
                   <a:graphicData uri="http://schemas.microsoft.com/office/word/2010/wordprocessingShape">
@@ -322,7 +700,7 @@
                       <wps:spPr>
                         <a:xfrm>
                           <a:off x="0" y="0"/>
-                          <a:ext cx="5283200" cy="876300"/>
+                          <a:ext cx="3505200" cy="888201"/>
                         </a:xfrm>
                         <a:prstGeom prst="rect">
                           <a:avLst/>
@@ -357,8 +735,21 @@
                               <w:rPr>
                                 <w:color w:val="000000" w:themeColor="text1"/>
                               </w:rPr>
-                              <w:t>Stage for changes (index)</w:t>
+                              <w:t>Staged</w:t>
                             </w:r>
+                            <w:r>
+                              <w:rPr>
+                                <w:color w:val="000000" w:themeColor="text1"/>
+                              </w:rPr>
+                              <w:t xml:space="preserve"> files</w:t>
+                            </w:r>
+                          </w:p>
+                          <w:p>
+                            <w:pPr>
+                              <w:rPr>
+                                <w:color w:val="000000" w:themeColor="text1"/>
+                              </w:rPr>
+                            </w:pPr>
                           </w:p>
                           <w:p>
                             <w:pPr>
@@ -397,7 +788,7 @@
           </mc:Choice>
           <mc:Fallback>
             <w:pict>
-              <v:rect w14:anchorId="20C7A22B" id="_x0000_s1027" style="position:absolute;margin-left:-1pt;margin-top:8.5pt;width:416pt;height:69pt;z-index:251650048;visibility:visible;mso-wrap-style:square;mso-wrap-distance-left:9pt;mso-wrap-distance-top:0;mso-wrap-distance-right:9pt;mso-wrap-distance-bottom:0;mso-position-horizontal:absolute;mso-position-horizontal-relative:text;mso-position-vertical:absolute;mso-position-vertical-relative:text;v-text-anchor:middle" o:gfxdata="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" filled="f" strokecolor="#09101d [484]" strokeweight="1pt">
+              <v:rect w14:anchorId="26073F2E" id="_x0000_s1028" style="position:absolute;margin-left:60pt;margin-top:13.75pt;width:276pt;height:69.95pt;z-index:251677696;visibility:visible;mso-wrap-style:square;mso-wrap-distance-left:9pt;mso-wrap-distance-top:0;mso-wrap-distance-right:9pt;mso-wrap-distance-bottom:0;mso-position-horizontal:absolute;mso-position-horizontal-relative:text;mso-position-vertical:absolute;mso-position-vertical-relative:text;v-text-anchor:middle" o:gfxdata="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" filled="f" strokecolor="#09101d [484]" strokeweight="1pt">
                 <v:textbox>
                   <w:txbxContent>
                     <w:p>
@@ -410,8 +801,21 @@
                         <w:rPr>
                           <w:color w:val="000000" w:themeColor="text1"/>
                         </w:rPr>
-                        <w:t>Stage for changes (index)</w:t>
+                        <w:t>Staged</w:t>
                       </w:r>
+                      <w:r>
+                        <w:rPr>
+                          <w:color w:val="000000" w:themeColor="text1"/>
+                        </w:rPr>
+                        <w:t xml:space="preserve"> files</w:t>
+                      </w:r>
+                    </w:p>
+                    <w:p>
+                      <w:pPr>
+                        <w:rPr>
+                          <w:color w:val="000000" w:themeColor="text1"/>
+                        </w:rPr>
+                      </w:pPr>
                     </w:p>
                     <w:p>
                       <w:pPr>
@@ -491,18 +895,440 @@
         <mc:AlternateContent>
           <mc:Choice Requires="wps">
             <w:drawing>
-              <wp:anchor distT="0" distB="0" distL="114300" distR="114300" simplePos="0" relativeHeight="251648000" behindDoc="0" locked="0" layoutInCell="1" allowOverlap="1" wp14:anchorId="1BF05FBA" wp14:editId="677414B5">
+              <wp:anchor distT="0" distB="0" distL="114300" distR="114300" simplePos="0" relativeHeight="251680768" behindDoc="0" locked="0" layoutInCell="1" allowOverlap="1" wp14:anchorId="0F25C356" wp14:editId="2051F72D">
                 <wp:simplePos x="0" y="0"/>
                 <wp:positionH relativeFrom="column">
-                  <wp:posOffset>-12700</wp:posOffset>
+                  <wp:posOffset>1054100</wp:posOffset>
                 </wp:positionH>
                 <wp:positionV relativeFrom="paragraph">
-                  <wp:posOffset>95250</wp:posOffset>
+                  <wp:posOffset>83092</wp:posOffset>
                 </wp:positionV>
-                <wp:extent cx="5283200" cy="2400300"/>
-                <wp:effectExtent l="0" t="0" r="12700" b="12700"/>
+                <wp:extent cx="520700" cy="800357"/>
+                <wp:effectExtent l="12700" t="25400" r="25400" b="12700"/>
                 <wp:wrapNone/>
-                <wp:docPr id="760477755" name="Rectangle 2"/>
+                <wp:docPr id="747293445" name="Straight Arrow Connector 2"/>
+                <wp:cNvGraphicFramePr/>
+                <a:graphic xmlns:a="http://schemas.openxmlformats.org/drawingml/2006/main">
+                  <a:graphicData uri="http://schemas.microsoft.com/office/word/2010/wordprocessingShape">
+                    <wps:wsp>
+                      <wps:cNvCnPr/>
+                      <wps:spPr>
+                        <a:xfrm flipV="1">
+                          <a:off x="0" y="0"/>
+                          <a:ext cx="520700" cy="800357"/>
+                        </a:xfrm>
+                        <a:prstGeom prst="straightConnector1">
+                          <a:avLst/>
+                        </a:prstGeom>
+                        <a:ln w="28575">
+                          <a:tailEnd type="triangle"/>
+                        </a:ln>
+                      </wps:spPr>
+                      <wps:style>
+                        <a:lnRef idx="1">
+                          <a:schemeClr val="dk1"/>
+                        </a:lnRef>
+                        <a:fillRef idx="0">
+                          <a:schemeClr val="dk1"/>
+                        </a:fillRef>
+                        <a:effectRef idx="0">
+                          <a:schemeClr val="dk1"/>
+                        </a:effectRef>
+                        <a:fontRef idx="minor">
+                          <a:schemeClr val="tx1"/>
+                        </a:fontRef>
+                      </wps:style>
+                      <wps:bodyPr/>
+                    </wps:wsp>
+                  </a:graphicData>
+                </a:graphic>
+              </wp:anchor>
+            </w:drawing>
+          </mc:Choice>
+          <mc:Fallback>
+            <w:pict>
+              <v:shape w14:anchorId="14F210AA" id="Straight Arrow Connector 2" o:spid="_x0000_s1026" type="#_x0000_t32" style="position:absolute;margin-left:83pt;margin-top:6.55pt;width:41pt;height:63pt;flip:y;z-index:251680768;visibility:visible;mso-wrap-style:square;mso-wrap-distance-left:9pt;mso-wrap-distance-top:0;mso-wrap-distance-right:9pt;mso-wrap-distance-bottom:0;mso-position-horizontal:absolute;mso-position-horizontal-relative:text;mso-position-vertical:absolute;mso-position-vertical-relative:text" o:gfxdata="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" strokecolor="black [3200]" strokeweight="2.25pt">
+                <v:stroke endarrow="block" joinstyle="miter"/>
+              </v:shape>
+            </w:pict>
+          </mc:Fallback>
+        </mc:AlternateContent>
+      </w:r>
+      <w:r>
+        <w:rPr>
+          <w:rFonts w:ascii="Garamond" w:hAnsi="Garamond"/>
+          <w:noProof/>
+        </w:rPr>
+        <mc:AlternateContent>
+          <mc:Choice Requires="wps">
+            <w:drawing>
+              <wp:anchor distT="0" distB="0" distL="114300" distR="114300" simplePos="0" relativeHeight="251684864" behindDoc="0" locked="0" layoutInCell="1" allowOverlap="1" wp14:anchorId="799C332D" wp14:editId="03844BB3">
+                <wp:simplePos x="0" y="0"/>
+                <wp:positionH relativeFrom="column">
+                  <wp:posOffset>3365500</wp:posOffset>
+                </wp:positionH>
+                <wp:positionV relativeFrom="paragraph">
+                  <wp:posOffset>83092</wp:posOffset>
+                </wp:positionV>
+                <wp:extent cx="558800" cy="800357"/>
+                <wp:effectExtent l="25400" t="25400" r="12700" b="12700"/>
+                <wp:wrapNone/>
+                <wp:docPr id="1382921598" name="Straight Arrow Connector 2"/>
+                <wp:cNvGraphicFramePr/>
+                <a:graphic xmlns:a="http://schemas.openxmlformats.org/drawingml/2006/main">
+                  <a:graphicData uri="http://schemas.microsoft.com/office/word/2010/wordprocessingShape">
+                    <wps:wsp>
+                      <wps:cNvCnPr/>
+                      <wps:spPr>
+                        <a:xfrm flipH="1" flipV="1">
+                          <a:off x="0" y="0"/>
+                          <a:ext cx="558800" cy="800357"/>
+                        </a:xfrm>
+                        <a:prstGeom prst="straightConnector1">
+                          <a:avLst/>
+                        </a:prstGeom>
+                        <a:ln w="28575">
+                          <a:tailEnd type="triangle"/>
+                        </a:ln>
+                      </wps:spPr>
+                      <wps:style>
+                        <a:lnRef idx="1">
+                          <a:schemeClr val="dk1"/>
+                        </a:lnRef>
+                        <a:fillRef idx="0">
+                          <a:schemeClr val="dk1"/>
+                        </a:fillRef>
+                        <a:effectRef idx="0">
+                          <a:schemeClr val="dk1"/>
+                        </a:effectRef>
+                        <a:fontRef idx="minor">
+                          <a:schemeClr val="tx1"/>
+                        </a:fontRef>
+                      </wps:style>
+                      <wps:bodyPr/>
+                    </wps:wsp>
+                  </a:graphicData>
+                </a:graphic>
+              </wp:anchor>
+            </w:drawing>
+          </mc:Choice>
+          <mc:Fallback>
+            <w:pict>
+              <v:shape w14:anchorId="0D5B8F5A" id="Straight Arrow Connector 2" o:spid="_x0000_s1026" type="#_x0000_t32" style="position:absolute;margin-left:265pt;margin-top:6.55pt;width:44pt;height:63pt;flip:x y;z-index:251684864;visibility:visible;mso-wrap-style:square;mso-wrap-distance-left:9pt;mso-wrap-distance-top:0;mso-wrap-distance-right:9pt;mso-wrap-distance-bottom:0;mso-position-horizontal:absolute;mso-position-horizontal-relative:text;mso-position-vertical:absolute;mso-position-vertical-relative:text" o:gfxdata="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" strokecolor="black [3200]" strokeweight="2.25pt">
+                <v:stroke endarrow="block" joinstyle="miter"/>
+              </v:shape>
+            </w:pict>
+          </mc:Fallback>
+        </mc:AlternateContent>
+      </w:r>
+    </w:p>
+    <w:p>
+      <w:pPr>
+        <w:rPr>
+          <w:rFonts w:ascii="Garamond" w:hAnsi="Garamond"/>
+        </w:rPr>
+      </w:pPr>
+      <w:r>
+        <w:rPr>
+          <w:rFonts w:ascii="Garamond" w:hAnsi="Garamond"/>
+          <w:noProof/>
+        </w:rPr>
+        <mc:AlternateContent>
+          <mc:Choice Requires="wps">
+            <w:drawing>
+              <wp:anchor distT="0" distB="0" distL="114300" distR="114300" simplePos="0" relativeHeight="251686912" behindDoc="0" locked="0" layoutInCell="1" allowOverlap="1" wp14:anchorId="452691B1" wp14:editId="140244EE">
+                <wp:simplePos x="0" y="0"/>
+                <wp:positionH relativeFrom="column">
+                  <wp:posOffset>1455632</wp:posOffset>
+                </wp:positionH>
+                <wp:positionV relativeFrom="paragraph">
+                  <wp:posOffset>100965</wp:posOffset>
+                </wp:positionV>
+                <wp:extent cx="1473200" cy="328295"/>
+                <wp:effectExtent l="0" t="0" r="0" b="1905"/>
+                <wp:wrapNone/>
+                <wp:docPr id="1980592180" name="Text Box 5"/>
+                <wp:cNvGraphicFramePr/>
+                <a:graphic xmlns:a="http://schemas.openxmlformats.org/drawingml/2006/main">
+                  <a:graphicData uri="http://schemas.microsoft.com/office/word/2010/wordprocessingShape">
+                    <wps:wsp>
+                      <wps:cNvSpPr txBox="1"/>
+                      <wps:spPr>
+                        <a:xfrm>
+                          <a:off x="0" y="0"/>
+                          <a:ext cx="1473200" cy="328295"/>
+                        </a:xfrm>
+                        <a:prstGeom prst="rect">
+                          <a:avLst/>
+                        </a:prstGeom>
+                        <a:solidFill>
+                          <a:schemeClr val="lt1"/>
+                        </a:solidFill>
+                        <a:ln w="6350">
+                          <a:noFill/>
+                        </a:ln>
+                      </wps:spPr>
+                      <wps:txbx>
+                        <w:txbxContent>
+                          <w:p>
+                            <w:pPr>
+                              <w:rPr>
+                                <w:rFonts w:ascii="Menlo" w:hAnsi="Menlo" w:cs="Menlo"/>
+                              </w:rPr>
+                            </w:pPr>
+                            <w:r>
+                              <w:rPr>
+                                <w:rFonts w:ascii="Menlo" w:hAnsi="Menlo" w:cs="Menlo"/>
+                              </w:rPr>
+                              <w:t xml:space="preserve">git </w:t>
+                            </w:r>
+                            <w:r>
+                              <w:rPr>
+                                <w:rFonts w:ascii="Menlo" w:hAnsi="Menlo" w:cs="Menlo"/>
+                              </w:rPr>
+                              <w:t xml:space="preserve">add </w:t>
+                            </w:r>
+                            <w:proofErr w:type="gramStart"/>
+                            <w:r>
+                              <w:rPr>
+                                <w:rFonts w:ascii="Menlo" w:hAnsi="Menlo" w:cs="Menlo"/>
+                              </w:rPr>
+                              <w:t>FILE</w:t>
+                            </w:r>
+                            <w:proofErr w:type="gramEnd"/>
+                          </w:p>
+                        </w:txbxContent>
+                      </wps:txbx>
+                      <wps:bodyPr rot="0" spcFirstLastPara="0" vertOverflow="overflow" horzOverflow="overflow" vert="horz" wrap="square" lIns="91440" tIns="45720" rIns="91440" bIns="45720" numCol="1" spcCol="0" rtlCol="0" fromWordArt="0" anchor="t" anchorCtr="0" forceAA="0" compatLnSpc="1">
+                        <a:prstTxWarp prst="textNoShape">
+                          <a:avLst/>
+                        </a:prstTxWarp>
+                        <a:noAutofit/>
+                      </wps:bodyPr>
+                    </wps:wsp>
+                  </a:graphicData>
+                </a:graphic>
+                <wp14:sizeRelV relativeFrom="margin">
+                  <wp14:pctHeight>0</wp14:pctHeight>
+                </wp14:sizeRelV>
+              </wp:anchor>
+            </w:drawing>
+          </mc:Choice>
+          <mc:Fallback>
+            <w:pict>
+              <v:shape w14:anchorId="452691B1" id="_x0000_s1029" type="#_x0000_t202" style="position:absolute;margin-left:114.6pt;margin-top:7.95pt;width:116pt;height:25.85pt;z-index:251686912;visibility:visible;mso-wrap-style:square;mso-height-percent:0;mso-wrap-distance-left:9pt;mso-wrap-distance-top:0;mso-wrap-distance-right:9pt;mso-wrap-distance-bottom:0;mso-position-horizontal:absolute;mso-position-horizontal-relative:text;mso-position-vertical:absolute;mso-position-vertical-relative:text;mso-height-percent:0;mso-height-relative:margin;v-text-anchor:top" o:gfxdata="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" fillcolor="white [3201]" stroked="f" strokeweight=".5pt">
+                <v:textbox>
+                  <w:txbxContent>
+                    <w:p>
+                      <w:pPr>
+                        <w:rPr>
+                          <w:rFonts w:ascii="Menlo" w:hAnsi="Menlo" w:cs="Menlo"/>
+                        </w:rPr>
+                      </w:pPr>
+                      <w:r>
+                        <w:rPr>
+                          <w:rFonts w:ascii="Menlo" w:hAnsi="Menlo" w:cs="Menlo"/>
+                        </w:rPr>
+                        <w:t xml:space="preserve">git </w:t>
+                      </w:r>
+                      <w:r>
+                        <w:rPr>
+                          <w:rFonts w:ascii="Menlo" w:hAnsi="Menlo" w:cs="Menlo"/>
+                        </w:rPr>
+                        <w:t xml:space="preserve">add </w:t>
+                      </w:r>
+                      <w:proofErr w:type="gramStart"/>
+                      <w:r>
+                        <w:rPr>
+                          <w:rFonts w:ascii="Menlo" w:hAnsi="Menlo" w:cs="Menlo"/>
+                        </w:rPr>
+                        <w:t>FILE</w:t>
+                      </w:r>
+                      <w:proofErr w:type="gramEnd"/>
+                    </w:p>
+                  </w:txbxContent>
+                </v:textbox>
+              </v:shape>
+            </w:pict>
+          </mc:Fallback>
+        </mc:AlternateContent>
+      </w:r>
+      <w:r>
+        <w:rPr>
+          <w:rFonts w:ascii="Garamond" w:hAnsi="Garamond"/>
+          <w:noProof/>
+        </w:rPr>
+        <mc:AlternateContent>
+          <mc:Choice Requires="wps">
+            <w:drawing>
+              <wp:anchor distT="0" distB="0" distL="114300" distR="114300" simplePos="0" relativeHeight="251686912" behindDoc="0" locked="0" layoutInCell="1" allowOverlap="1" wp14:anchorId="01083F08" wp14:editId="5ED07C87">
+                <wp:simplePos x="0" y="0"/>
+                <wp:positionH relativeFrom="column">
+                  <wp:posOffset>3835400</wp:posOffset>
+                </wp:positionH>
+                <wp:positionV relativeFrom="paragraph">
+                  <wp:posOffset>110067</wp:posOffset>
+                </wp:positionV>
+                <wp:extent cx="1354667" cy="320040"/>
+                <wp:effectExtent l="0" t="0" r="4445" b="0"/>
+                <wp:wrapNone/>
+                <wp:docPr id="455027819" name="Text Box 5"/>
+                <wp:cNvGraphicFramePr/>
+                <a:graphic xmlns:a="http://schemas.openxmlformats.org/drawingml/2006/main">
+                  <a:graphicData uri="http://schemas.microsoft.com/office/word/2010/wordprocessingShape">
+                    <wps:wsp>
+                      <wps:cNvSpPr txBox="1"/>
+                      <wps:spPr>
+                        <a:xfrm>
+                          <a:off x="0" y="0"/>
+                          <a:ext cx="1354667" cy="320040"/>
+                        </a:xfrm>
+                        <a:prstGeom prst="rect">
+                          <a:avLst/>
+                        </a:prstGeom>
+                        <a:solidFill>
+                          <a:schemeClr val="lt1"/>
+                        </a:solidFill>
+                        <a:ln w="6350">
+                          <a:noFill/>
+                        </a:ln>
+                      </wps:spPr>
+                      <wps:txbx>
+                        <w:txbxContent>
+                          <w:p>
+                            <w:pPr>
+                              <w:rPr>
+                                <w:rFonts w:ascii="Menlo" w:hAnsi="Menlo" w:cs="Menlo"/>
+                              </w:rPr>
+                            </w:pPr>
+                            <w:r>
+                              <w:rPr>
+                                <w:rFonts w:ascii="Menlo" w:hAnsi="Menlo" w:cs="Menlo"/>
+                              </w:rPr>
+                              <w:t xml:space="preserve">git </w:t>
+                            </w:r>
+                            <w:r>
+                              <w:rPr>
+                                <w:rFonts w:ascii="Menlo" w:hAnsi="Menlo" w:cs="Menlo"/>
+                              </w:rPr>
+                              <w:t xml:space="preserve">add </w:t>
+                            </w:r>
+                            <w:proofErr w:type="gramStart"/>
+                            <w:r>
+                              <w:rPr>
+                                <w:rFonts w:ascii="Menlo" w:hAnsi="Menlo" w:cs="Menlo"/>
+                              </w:rPr>
+                              <w:t>FILE</w:t>
+                            </w:r>
+                            <w:proofErr w:type="gramEnd"/>
+                          </w:p>
+                        </w:txbxContent>
+                      </wps:txbx>
+                      <wps:bodyPr rot="0" spcFirstLastPara="0" vertOverflow="overflow" horzOverflow="overflow" vert="horz" wrap="square" lIns="91440" tIns="45720" rIns="91440" bIns="45720" numCol="1" spcCol="0" rtlCol="0" fromWordArt="0" anchor="t" anchorCtr="0" forceAA="0" compatLnSpc="1">
+                        <a:prstTxWarp prst="textNoShape">
+                          <a:avLst/>
+                        </a:prstTxWarp>
+                        <a:noAutofit/>
+                      </wps:bodyPr>
+                    </wps:wsp>
+                  </a:graphicData>
+                </a:graphic>
+                <wp14:sizeRelH relativeFrom="margin">
+                  <wp14:pctWidth>0</wp14:pctWidth>
+                </wp14:sizeRelH>
+                <wp14:sizeRelV relativeFrom="margin">
+                  <wp14:pctHeight>0</wp14:pctHeight>
+                </wp14:sizeRelV>
+              </wp:anchor>
+            </w:drawing>
+          </mc:Choice>
+          <mc:Fallback>
+            <w:pict>
+              <v:shape w14:anchorId="01083F08" id="_x0000_s1030" type="#_x0000_t202" style="position:absolute;margin-left:302pt;margin-top:8.65pt;width:106.65pt;height:25.2pt;z-index:251686912;visibility:visible;mso-wrap-style:square;mso-width-percent:0;mso-height-percent:0;mso-wrap-distance-left:9pt;mso-wrap-distance-top:0;mso-wrap-distance-right:9pt;mso-wrap-distance-bottom:0;mso-position-horizontal:absolute;mso-position-horizontal-relative:text;mso-position-vertical:absolute;mso-position-vertical-relative:text;mso-width-percent:0;mso-height-percent:0;mso-width-relative:margin;mso-height-relative:margin;v-text-anchor:top" o:gfxdata="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" fillcolor="white [3201]" stroked="f" strokeweight=".5pt">
+                <v:textbox>
+                  <w:txbxContent>
+                    <w:p>
+                      <w:pPr>
+                        <w:rPr>
+                          <w:rFonts w:ascii="Menlo" w:hAnsi="Menlo" w:cs="Menlo"/>
+                        </w:rPr>
+                      </w:pPr>
+                      <w:r>
+                        <w:rPr>
+                          <w:rFonts w:ascii="Menlo" w:hAnsi="Menlo" w:cs="Menlo"/>
+                        </w:rPr>
+                        <w:t xml:space="preserve">git </w:t>
+                      </w:r>
+                      <w:r>
+                        <w:rPr>
+                          <w:rFonts w:ascii="Menlo" w:hAnsi="Menlo" w:cs="Menlo"/>
+                        </w:rPr>
+                        <w:t xml:space="preserve">add </w:t>
+                      </w:r>
+                      <w:proofErr w:type="gramStart"/>
+                      <w:r>
+                        <w:rPr>
+                          <w:rFonts w:ascii="Menlo" w:hAnsi="Menlo" w:cs="Menlo"/>
+                        </w:rPr>
+                        <w:t>FILE</w:t>
+                      </w:r>
+                      <w:proofErr w:type="gramEnd"/>
+                    </w:p>
+                  </w:txbxContent>
+                </v:textbox>
+              </v:shape>
+            </w:pict>
+          </mc:Fallback>
+        </mc:AlternateContent>
+      </w:r>
+    </w:p>
+    <w:p>
+      <w:pPr>
+        <w:rPr>
+          <w:rFonts w:ascii="Garamond" w:hAnsi="Garamond"/>
+        </w:rPr>
+      </w:pPr>
+    </w:p>
+    <w:p>
+      <w:pPr>
+        <w:rPr>
+          <w:rFonts w:ascii="Garamond" w:hAnsi="Garamond"/>
+        </w:rPr>
+      </w:pPr>
+    </w:p>
+    <w:p>
+      <w:pPr>
+        <w:rPr>
+          <w:rFonts w:ascii="Garamond" w:hAnsi="Garamond"/>
+        </w:rPr>
+      </w:pPr>
+    </w:p>
+    <w:p>
+      <w:pPr>
+        <w:rPr>
+          <w:rFonts w:ascii="Garamond" w:hAnsi="Garamond"/>
+        </w:rPr>
+      </w:pPr>
+      <w:r>
+        <w:rPr>
+          <w:rFonts w:ascii="Garamond" w:hAnsi="Garamond"/>
+          <w:noProof/>
+        </w:rPr>
+        <mc:AlternateContent>
+          <mc:Choice Requires="wps">
+            <w:drawing>
+              <wp:anchor distT="0" distB="0" distL="114300" distR="114300" simplePos="0" relativeHeight="251678720" behindDoc="0" locked="0" layoutInCell="1" allowOverlap="1" wp14:anchorId="14CD728A" wp14:editId="1F181156">
+                <wp:simplePos x="0" y="0"/>
+                <wp:positionH relativeFrom="column">
+                  <wp:posOffset>0</wp:posOffset>
+                </wp:positionH>
+                <wp:positionV relativeFrom="paragraph">
+                  <wp:posOffset>26199</wp:posOffset>
+                </wp:positionV>
+                <wp:extent cx="2311400" cy="888201"/>
+                <wp:effectExtent l="0" t="0" r="12700" b="13970"/>
+                <wp:wrapNone/>
+                <wp:docPr id="201765131" name="Rectangle 1"/>
                 <wp:cNvGraphicFramePr/>
                 <a:graphic xmlns:a="http://schemas.openxmlformats.org/drawingml/2006/main">
                   <a:graphicData uri="http://schemas.microsoft.com/office/word/2010/wordprocessingShape">
@@ -511,7 +1337,7 @@
                       <wps:spPr>
                         <a:xfrm>
                           <a:off x="0" y="0"/>
-                          <a:ext cx="5283200" cy="2400300"/>
+                          <a:ext cx="2311400" cy="888201"/>
                         </a:xfrm>
                         <a:prstGeom prst="rect">
                           <a:avLst/>
@@ -546,71 +1372,20 @@
                               <w:rPr>
                                 <w:color w:val="000000" w:themeColor="text1"/>
                               </w:rPr>
-                              <w:t>Working directory</w:t>
+                              <w:t>Unt</w:t>
                             </w:r>
-                          </w:p>
-                          <w:p>
-                            <w:pPr>
+                            <w:r>
                               <w:rPr>
                                 <w:color w:val="000000" w:themeColor="text1"/>
                               </w:rPr>
-                            </w:pPr>
-                          </w:p>
-                          <w:p>
-                            <w:pPr>
+                              <w:t>racked</w:t>
+                            </w:r>
+                            <w:r>
                               <w:rPr>
                                 <w:color w:val="000000" w:themeColor="text1"/>
                               </w:rPr>
-                            </w:pPr>
-                          </w:p>
-                          <w:p>
-                            <w:pPr>
-                              <w:rPr>
-                                <w:color w:val="000000" w:themeColor="text1"/>
-                              </w:rPr>
-                            </w:pPr>
-                          </w:p>
-                          <w:p>
-                            <w:pPr>
-                              <w:rPr>
-                                <w:color w:val="000000" w:themeColor="text1"/>
-                              </w:rPr>
-                            </w:pPr>
-                          </w:p>
-                          <w:p>
-                            <w:pPr>
-                              <w:rPr>
-                                <w:color w:val="000000" w:themeColor="text1"/>
-                              </w:rPr>
-                            </w:pPr>
-                          </w:p>
-                          <w:p>
-                            <w:pPr>
-                              <w:rPr>
-                                <w:color w:val="000000" w:themeColor="text1"/>
-                              </w:rPr>
-                            </w:pPr>
-                          </w:p>
-                          <w:p>
-                            <w:pPr>
-                              <w:rPr>
-                                <w:color w:val="000000" w:themeColor="text1"/>
-                              </w:rPr>
-                            </w:pPr>
-                          </w:p>
-                          <w:p>
-                            <w:pPr>
-                              <w:rPr>
-                                <w:color w:val="000000" w:themeColor="text1"/>
-                              </w:rPr>
-                            </w:pPr>
-                          </w:p>
-                          <w:p>
-                            <w:pPr>
-                              <w:rPr>
-                                <w:color w:val="000000" w:themeColor="text1"/>
-                              </w:rPr>
-                            </w:pPr>
+                              <w:t xml:space="preserve"> files</w:t>
+                            </w:r>
                           </w:p>
                           <w:p>
                             <w:pPr>
@@ -651,18 +1426,12 @@
                     </wps:wsp>
                   </a:graphicData>
                 </a:graphic>
-                <wp14:sizeRelH relativeFrom="margin">
-                  <wp14:pctWidth>0</wp14:pctWidth>
-                </wp14:sizeRelH>
-                <wp14:sizeRelV relativeFrom="margin">
-                  <wp14:pctHeight>0</wp14:pctHeight>
-                </wp14:sizeRelV>
               </wp:anchor>
             </w:drawing>
           </mc:Choice>
           <mc:Fallback>
             <w:pict>
-              <v:rect w14:anchorId="1BF05FBA" id="Rectangle 2" o:spid="_x0000_s1028" style="position:absolute;margin-left:-1pt;margin-top:7.5pt;width:416pt;height:189pt;z-index:251648000;visibility:visible;mso-wrap-style:square;mso-width-percent:0;mso-height-percent:0;mso-wrap-distance-left:9pt;mso-wrap-distance-top:0;mso-wrap-distance-right:9pt;mso-wrap-distance-bottom:0;mso-position-horizontal:absolute;mso-position-horizontal-relative:text;mso-position-vertical:absolute;mso-position-vertical-relative:text;mso-width-percent:0;mso-height-percent:0;mso-width-relative:margin;mso-height-relative:margin;v-text-anchor:middle" o:gfxdata="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" filled="f" strokecolor="#09101d [484]" strokeweight="1pt">
+              <v:rect w14:anchorId="14CD728A" id="_x0000_s1031" style="position:absolute;margin-left:0;margin-top:2.05pt;width:182pt;height:69.95pt;z-index:251678720;visibility:visible;mso-wrap-style:square;mso-wrap-distance-left:9pt;mso-wrap-distance-top:0;mso-wrap-distance-right:9pt;mso-wrap-distance-bottom:0;mso-position-horizontal:absolute;mso-position-horizontal-relative:text;mso-position-vertical:absolute;mso-position-vertical-relative:text;v-text-anchor:middle" o:gfxdata="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" filled="f" strokecolor="#09101d [484]" strokeweight="1pt">
                 <v:textbox>
                   <w:txbxContent>
                     <w:p>
@@ -675,71 +1444,20 @@
                         <w:rPr>
                           <w:color w:val="000000" w:themeColor="text1"/>
                         </w:rPr>
-                        <w:t>Working directory</w:t>
+                        <w:t>Unt</w:t>
                       </w:r>
-                    </w:p>
-                    <w:p>
-                      <w:pPr>
+                      <w:r>
                         <w:rPr>
                           <w:color w:val="000000" w:themeColor="text1"/>
                         </w:rPr>
-                      </w:pPr>
-                    </w:p>
-                    <w:p>
-                      <w:pPr>
+                        <w:t>racked</w:t>
+                      </w:r>
+                      <w:r>
                         <w:rPr>
                           <w:color w:val="000000" w:themeColor="text1"/>
                         </w:rPr>
-                      </w:pPr>
-                    </w:p>
-                    <w:p>
-                      <w:pPr>
-                        <w:rPr>
-                          <w:color w:val="000000" w:themeColor="text1"/>
-                        </w:rPr>
-                      </w:pPr>
-                    </w:p>
-                    <w:p>
-                      <w:pPr>
-                        <w:rPr>
-                          <w:color w:val="000000" w:themeColor="text1"/>
-                        </w:rPr>
-                      </w:pPr>
-                    </w:p>
-                    <w:p>
-                      <w:pPr>
-                        <w:rPr>
-                          <w:color w:val="000000" w:themeColor="text1"/>
-                        </w:rPr>
-                      </w:pPr>
-                    </w:p>
-                    <w:p>
-                      <w:pPr>
-                        <w:rPr>
-                          <w:color w:val="000000" w:themeColor="text1"/>
-                        </w:rPr>
-                      </w:pPr>
-                    </w:p>
-                    <w:p>
-                      <w:pPr>
-                        <w:rPr>
-                          <w:color w:val="000000" w:themeColor="text1"/>
-                        </w:rPr>
-                      </w:pPr>
-                    </w:p>
-                    <w:p>
-                      <w:pPr>
-                        <w:rPr>
-                          <w:color w:val="000000" w:themeColor="text1"/>
-                        </w:rPr>
-                      </w:pPr>
-                    </w:p>
-                    <w:p>
-                      <w:pPr>
-                        <w:rPr>
-                          <w:color w:val="000000" w:themeColor="text1"/>
-                        </w:rPr>
-                      </w:pPr>
+                        <w:t xml:space="preserve"> files</w:t>
+                      </w:r>
                     </w:p>
                     <w:p>
                       <w:pPr>
@@ -776,34 +1494,6 @@
           </mc:Fallback>
         </mc:AlternateContent>
       </w:r>
-    </w:p>
-    <w:p>
-      <w:pPr>
-        <w:rPr>
-          <w:rFonts w:ascii="Garamond" w:hAnsi="Garamond"/>
-        </w:rPr>
-      </w:pPr>
-    </w:p>
-    <w:p>
-      <w:pPr>
-        <w:rPr>
-          <w:rFonts w:ascii="Garamond" w:hAnsi="Garamond"/>
-        </w:rPr>
-      </w:pPr>
-    </w:p>
-    <w:p>
-      <w:pPr>
-        <w:rPr>
-          <w:rFonts w:ascii="Garamond" w:hAnsi="Garamond"/>
-        </w:rPr>
-      </w:pPr>
-    </w:p>
-    <w:p>
-      <w:pPr>
-        <w:rPr>
-          <w:rFonts w:ascii="Garamond" w:hAnsi="Garamond"/>
-        </w:rPr>
-      </w:pPr>
       <w:r>
         <w:rPr>
           <w:rFonts w:ascii="Garamond" w:hAnsi="Garamond"/>
@@ -812,18 +1502,18 @@
         <mc:AlternateContent>
           <mc:Choice Requires="wps">
             <w:drawing>
-              <wp:anchor distT="0" distB="0" distL="114300" distR="114300" simplePos="0" relativeHeight="251649024" behindDoc="0" locked="0" layoutInCell="1" allowOverlap="1" wp14:anchorId="1F43B3AE" wp14:editId="6B4B612E">
+              <wp:anchor distT="0" distB="0" distL="114300" distR="114300" simplePos="0" relativeHeight="251686912" behindDoc="0" locked="0" layoutInCell="1" allowOverlap="1" wp14:anchorId="62EBF194" wp14:editId="795DD8C5">
                 <wp:simplePos x="0" y="0"/>
                 <wp:positionH relativeFrom="column">
-                  <wp:posOffset>2870200</wp:posOffset>
+                  <wp:posOffset>2692400</wp:posOffset>
                 </wp:positionH>
                 <wp:positionV relativeFrom="paragraph">
-                  <wp:posOffset>69850</wp:posOffset>
+                  <wp:posOffset>26199</wp:posOffset>
                 </wp:positionV>
-                <wp:extent cx="2400300" cy="1739900"/>
-                <wp:effectExtent l="0" t="0" r="12700" b="12700"/>
+                <wp:extent cx="2298700" cy="888201"/>
+                <wp:effectExtent l="0" t="0" r="12700" b="13970"/>
                 <wp:wrapNone/>
-                <wp:docPr id="1355853457" name="Rectangle 3"/>
+                <wp:docPr id="41923108" name="Rectangle 1"/>
                 <wp:cNvGraphicFramePr/>
                 <a:graphic xmlns:a="http://schemas.openxmlformats.org/drawingml/2006/main">
                   <a:graphicData uri="http://schemas.microsoft.com/office/word/2010/wordprocessingShape">
@@ -832,7 +1522,7 @@
                       <wps:spPr>
                         <a:xfrm>
                           <a:off x="0" y="0"/>
-                          <a:ext cx="2400300" cy="1739900"/>
+                          <a:ext cx="2298700" cy="888201"/>
                         </a:xfrm>
                         <a:prstGeom prst="rect">
                           <a:avLst/>
@@ -859,7 +1549,6 @@
                         <w:txbxContent>
                           <w:p>
                             <w:pPr>
-                              <w:jc w:val="both"/>
                               <w:rPr>
                                 <w:color w:val="000000" w:themeColor="text1"/>
                               </w:rPr>
@@ -868,12 +1557,25 @@
                               <w:rPr>
                                 <w:color w:val="000000" w:themeColor="text1"/>
                               </w:rPr>
-                              <w:t>Ignored</w:t>
+                              <w:t>Tracked</w:t>
                             </w:r>
+                            <w:r>
+                              <w:rPr>
+                                <w:color w:val="000000" w:themeColor="text1"/>
+                              </w:rPr>
+                              <w:t xml:space="preserve"> </w:t>
+                            </w:r>
+                            <w:proofErr w:type="gramStart"/>
+                            <w:r>
+                              <w:rPr>
+                                <w:color w:val="000000" w:themeColor="text1"/>
+                              </w:rPr>
+                              <w:t>files</w:t>
+                            </w:r>
+                            <w:proofErr w:type="gramEnd"/>
                           </w:p>
                           <w:p>
                             <w:pPr>
-                              <w:jc w:val="both"/>
                               <w:rPr>
                                 <w:color w:val="000000" w:themeColor="text1"/>
                               </w:rPr>
@@ -881,7 +1583,6 @@
                           </w:p>
                           <w:p>
                             <w:pPr>
-                              <w:jc w:val="both"/>
                               <w:rPr>
                                 <w:color w:val="000000" w:themeColor="text1"/>
                               </w:rPr>
@@ -889,7 +1590,6 @@
                           </w:p>
                           <w:p>
                             <w:pPr>
-                              <w:jc w:val="both"/>
                               <w:rPr>
                                 <w:color w:val="000000" w:themeColor="text1"/>
                               </w:rPr>
@@ -897,47 +1597,6 @@
                           </w:p>
                           <w:p>
                             <w:pPr>
-                              <w:jc w:val="both"/>
-                              <w:rPr>
-                                <w:color w:val="000000" w:themeColor="text1"/>
-                              </w:rPr>
-                            </w:pPr>
-                          </w:p>
-                          <w:p>
-                            <w:pPr>
-                              <w:jc w:val="both"/>
-                              <w:rPr>
-                                <w:color w:val="000000" w:themeColor="text1"/>
-                              </w:rPr>
-                            </w:pPr>
-                          </w:p>
-                          <w:p>
-                            <w:pPr>
-                              <w:jc w:val="both"/>
-                              <w:rPr>
-                                <w:color w:val="000000" w:themeColor="text1"/>
-                              </w:rPr>
-                            </w:pPr>
-                          </w:p>
-                          <w:p>
-                            <w:pPr>
-                              <w:jc w:val="both"/>
-                              <w:rPr>
-                                <w:color w:val="000000" w:themeColor="text1"/>
-                              </w:rPr>
-                            </w:pPr>
-                          </w:p>
-                          <w:p>
-                            <w:pPr>
-                              <w:jc w:val="both"/>
-                              <w:rPr>
-                                <w:color w:val="000000" w:themeColor="text1"/>
-                              </w:rPr>
-                            </w:pPr>
-                          </w:p>
-                          <w:p>
-                            <w:pPr>
-                              <w:jc w:val="both"/>
                               <w:rPr>
                                 <w:color w:val="000000" w:themeColor="text1"/>
                               </w:rPr>
@@ -954,20 +1613,16 @@
                     </wps:wsp>
                   </a:graphicData>
                 </a:graphic>
-                <wp14:sizeRelV relativeFrom="margin">
-                  <wp14:pctHeight>0</wp14:pctHeight>
-                </wp14:sizeRelV>
               </wp:anchor>
             </w:drawing>
           </mc:Choice>
           <mc:Fallback>
             <w:pict>
-              <v:rect w14:anchorId="1F43B3AE" id="Rectangle 3" o:spid="_x0000_s1029" style="position:absolute;margin-left:226pt;margin-top:5.5pt;width:189pt;height:137pt;z-index:251649024;visibility:visible;mso-wrap-style:square;mso-height-percent:0;mso-wrap-distance-left:9pt;mso-wrap-distance-top:0;mso-wrap-distance-right:9pt;mso-wrap-distance-bottom:0;mso-position-horizontal:absolute;mso-position-horizontal-relative:text;mso-position-vertical:absolute;mso-position-vertical-relative:text;mso-height-percent:0;mso-height-relative:margin;v-text-anchor:middle" o:gfxdata="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" filled="f" strokecolor="#09101d [484]" strokeweight="1pt">
+              <v:rect w14:anchorId="62EBF194" id="_x0000_s1032" style="position:absolute;margin-left:212pt;margin-top:2.05pt;width:181pt;height:69.95pt;z-index:251686912;visibility:visible;mso-wrap-style:square;mso-wrap-distance-left:9pt;mso-wrap-distance-top:0;mso-wrap-distance-right:9pt;mso-wrap-distance-bottom:0;mso-position-horizontal:absolute;mso-position-horizontal-relative:text;mso-position-vertical:absolute;mso-position-vertical-relative:text;v-text-anchor:middle" o:gfxdata="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" filled="f" strokecolor="#09101d [484]" strokeweight="1pt">
                 <v:textbox>
                   <w:txbxContent>
                     <w:p>
                       <w:pPr>
-                        <w:jc w:val="both"/>
                         <w:rPr>
                           <w:color w:val="000000" w:themeColor="text1"/>
                         </w:rPr>
@@ -976,12 +1631,25 @@
                         <w:rPr>
                           <w:color w:val="000000" w:themeColor="text1"/>
                         </w:rPr>
-                        <w:t>Ignored</w:t>
+                        <w:t>Tracked</w:t>
                       </w:r>
+                      <w:r>
+                        <w:rPr>
+                          <w:color w:val="000000" w:themeColor="text1"/>
+                        </w:rPr>
+                        <w:t xml:space="preserve"> </w:t>
+                      </w:r>
+                      <w:proofErr w:type="gramStart"/>
+                      <w:r>
+                        <w:rPr>
+                          <w:color w:val="000000" w:themeColor="text1"/>
+                        </w:rPr>
+                        <w:t>files</w:t>
+                      </w:r>
+                      <w:proofErr w:type="gramEnd"/>
                     </w:p>
                     <w:p>
                       <w:pPr>
-                        <w:jc w:val="both"/>
                         <w:rPr>
                           <w:color w:val="000000" w:themeColor="text1"/>
                         </w:rPr>
@@ -989,7 +1657,6 @@
                     </w:p>
                     <w:p>
                       <w:pPr>
-                        <w:jc w:val="both"/>
                         <w:rPr>
                           <w:color w:val="000000" w:themeColor="text1"/>
                         </w:rPr>
@@ -997,7 +1664,6 @@
                     </w:p>
                     <w:p>
                       <w:pPr>
-                        <w:jc w:val="both"/>
                         <w:rPr>
                           <w:color w:val="000000" w:themeColor="text1"/>
                         </w:rPr>
@@ -1005,47 +1671,6 @@
                     </w:p>
                     <w:p>
                       <w:pPr>
-                        <w:jc w:val="both"/>
-                        <w:rPr>
-                          <w:color w:val="000000" w:themeColor="text1"/>
-                        </w:rPr>
-                      </w:pPr>
-                    </w:p>
-                    <w:p>
-                      <w:pPr>
-                        <w:jc w:val="both"/>
-                        <w:rPr>
-                          <w:color w:val="000000" w:themeColor="text1"/>
-                        </w:rPr>
-                      </w:pPr>
-                    </w:p>
-                    <w:p>
-                      <w:pPr>
-                        <w:jc w:val="both"/>
-                        <w:rPr>
-                          <w:color w:val="000000" w:themeColor="text1"/>
-                        </w:rPr>
-                      </w:pPr>
-                    </w:p>
-                    <w:p>
-                      <w:pPr>
-                        <w:jc w:val="both"/>
-                        <w:rPr>
-                          <w:color w:val="000000" w:themeColor="text1"/>
-                        </w:rPr>
-                      </w:pPr>
-                    </w:p>
-                    <w:p>
-                      <w:pPr>
-                        <w:jc w:val="both"/>
-                        <w:rPr>
-                          <w:color w:val="000000" w:themeColor="text1"/>
-                        </w:rPr>
-                      </w:pPr>
-                    </w:p>
-                    <w:p>
-                      <w:pPr>
-                        <w:jc w:val="both"/>
                         <w:rPr>
                           <w:color w:val="000000" w:themeColor="text1"/>
                         </w:rPr>
@@ -1096,36 +1721,13 @@
     </w:p>
     <w:p>
       <w:pPr>
-        <w:rPr>
-          <w:rFonts w:ascii="Garamond" w:hAnsi="Garamond"/>
-        </w:rPr>
-      </w:pPr>
-    </w:p>
-    <w:p>
-      <w:pPr>
-        <w:rPr>
-          <w:rFonts w:ascii="Garamond" w:hAnsi="Garamond"/>
-        </w:rPr>
-      </w:pPr>
-    </w:p>
-    <w:p>
-      <w:pPr>
-        <w:rPr>
-          <w:rFonts w:ascii="Garamond" w:hAnsi="Garamond"/>
-        </w:rPr>
-      </w:pPr>
-    </w:p>
-    <w:p>
-      <w:pPr>
-        <w:rPr>
-          <w:rFonts w:ascii="Garamond" w:hAnsi="Garamond"/>
-        </w:rPr>
-      </w:pPr>
-    </w:p>
-    <w:p>
-      <w:pPr>
-        <w:rPr>
-          <w:rFonts w:ascii="Garamond" w:hAnsi="Garamond"/>
+        <w:tabs>
+          <w:tab w:val="left" w:pos="2600"/>
+        </w:tabs>
+        <w:rPr>
+          <w:rFonts w:ascii="Garamond" w:hAnsi="Garamond"/>
+          <w:b/>
+          <w:bCs/>
         </w:rPr>
       </w:pPr>
     </w:p>
@@ -1140,28 +1742,14 @@
           <w:bCs/>
         </w:rPr>
       </w:pPr>
-    </w:p>
-    <w:p>
-      <w:pPr>
-        <w:tabs>
-          <w:tab w:val="left" w:pos="2600"/>
-        </w:tabs>
+      <w:r>
         <w:rPr>
           <w:rFonts w:ascii="Garamond" w:hAnsi="Garamond"/>
           <w:b/>
           <w:bCs/>
         </w:rPr>
-      </w:pPr>
-      <w:proofErr w:type="spellStart"/>
-      <w:r>
-        <w:rPr>
-          <w:rFonts w:ascii="Garamond" w:hAnsi="Garamond"/>
-          <w:b/>
-          <w:bCs/>
-        </w:rPr>
-        <w:t>Cheatsheet</w:t>
+        <w:t>Cheat sheet</w:t>
       </w:r>
-      <w:proofErr w:type="spellEnd"/>
       <w:r>
         <w:rPr>
           <w:rFonts w:ascii="Garamond" w:hAnsi="Garamond"/>
@@ -1841,1138 +2429,9 @@
         </w:rPr>
         <w:lastRenderedPageBreak/>
         <mc:AlternateContent>
-          <mc:Choice Requires="wpg">
-            <w:drawing>
-              <wp:anchor distT="0" distB="0" distL="114300" distR="114300" simplePos="0" relativeHeight="251682816" behindDoc="0" locked="0" layoutInCell="1" allowOverlap="1" wp14:anchorId="19356F44" wp14:editId="39A128F6">
-                <wp:simplePos x="0" y="0"/>
-                <wp:positionH relativeFrom="column">
-                  <wp:posOffset>330200</wp:posOffset>
-                </wp:positionH>
-                <wp:positionV relativeFrom="paragraph">
-                  <wp:posOffset>1003300</wp:posOffset>
-                </wp:positionV>
-                <wp:extent cx="5308600" cy="5651500"/>
-                <wp:effectExtent l="0" t="0" r="12700" b="12700"/>
-                <wp:wrapNone/>
-                <wp:docPr id="665979939" name="Group 9"/>
-                <wp:cNvGraphicFramePr/>
-                <a:graphic xmlns:a="http://schemas.openxmlformats.org/drawingml/2006/main">
-                  <a:graphicData uri="http://schemas.microsoft.com/office/word/2010/wordprocessingGroup">
-                    <wpg:wgp>
-                      <wpg:cNvGrpSpPr/>
-                      <wpg:grpSpPr>
-                        <a:xfrm>
-                          <a:off x="0" y="0"/>
-                          <a:ext cx="5308600" cy="5651500"/>
-                          <a:chOff x="0" y="0"/>
-                          <a:chExt cx="5308600" cy="5651500"/>
-                        </a:xfrm>
-                      </wpg:grpSpPr>
-                      <wps:wsp>
-                        <wps:cNvPr id="1375323235" name="Rectangle 1"/>
-                        <wps:cNvSpPr/>
-                        <wps:spPr>
-                          <a:xfrm>
-                            <a:off x="749300" y="0"/>
-                            <a:ext cx="3505200" cy="1155700"/>
-                          </a:xfrm>
-                          <a:prstGeom prst="rect">
-                            <a:avLst/>
-                          </a:prstGeom>
-                          <a:noFill/>
-                        </wps:spPr>
-                        <wps:style>
-                          <a:lnRef idx="2">
-                            <a:schemeClr val="accent1">
-                              <a:shade val="15000"/>
-                            </a:schemeClr>
-                          </a:lnRef>
-                          <a:fillRef idx="1">
-                            <a:schemeClr val="accent1"/>
-                          </a:fillRef>
-                          <a:effectRef idx="0">
-                            <a:schemeClr val="accent1"/>
-                          </a:effectRef>
-                          <a:fontRef idx="minor">
-                            <a:schemeClr val="lt1"/>
-                          </a:fontRef>
-                        </wps:style>
-                        <wps:txbx>
-                          <w:txbxContent>
-                            <w:p>
-                              <w:pPr>
-                                <w:rPr>
-                                  <w:color w:val="000000" w:themeColor="text1"/>
-                                </w:rPr>
-                              </w:pPr>
-                              <w:r>
-                                <w:rPr>
-                                  <w:color w:val="000000" w:themeColor="text1"/>
-                                </w:rPr>
-                                <w:t>Commi</w:t>
-                              </w:r>
-                              <w:r>
-                                <w:rPr>
-                                  <w:color w:val="000000" w:themeColor="text1"/>
-                                </w:rPr>
-                                <w:t>t</w:t>
-                              </w:r>
-                              <w:r>
-                                <w:rPr>
-                                  <w:color w:val="000000" w:themeColor="text1"/>
-                                </w:rPr>
-                                <w:t>ted</w:t>
-                              </w:r>
-                              <w:r>
-                                <w:rPr>
-                                  <w:color w:val="000000" w:themeColor="text1"/>
-                                </w:rPr>
-                                <w:t xml:space="preserve"> </w:t>
-                              </w:r>
-                              <w:proofErr w:type="gramStart"/>
-                              <w:r>
-                                <w:rPr>
-                                  <w:color w:val="000000" w:themeColor="text1"/>
-                                </w:rPr>
-                                <w:t>files</w:t>
-                              </w:r>
-                              <w:proofErr w:type="gramEnd"/>
-                            </w:p>
-                            <w:p>
-                              <w:pPr>
-                                <w:rPr>
-                                  <w:color w:val="000000" w:themeColor="text1"/>
-                                </w:rPr>
-                              </w:pPr>
-                            </w:p>
-                            <w:p>
-                              <w:pPr>
-                                <w:rPr>
-                                  <w:color w:val="000000" w:themeColor="text1"/>
-                                </w:rPr>
-                              </w:pPr>
-                            </w:p>
-                            <w:p>
-                              <w:pPr>
-                                <w:rPr>
-                                  <w:color w:val="000000" w:themeColor="text1"/>
-                                </w:rPr>
-                              </w:pPr>
-                            </w:p>
-                            <w:p>
-                              <w:pPr>
-                                <w:rPr>
-                                  <w:color w:val="000000" w:themeColor="text1"/>
-                                </w:rPr>
-                              </w:pPr>
-                            </w:p>
-                          </w:txbxContent>
-                        </wps:txbx>
-                        <wps:bodyPr rot="0" spcFirstLastPara="0" vertOverflow="overflow" horzOverflow="overflow" vert="horz" wrap="square" lIns="91440" tIns="45720" rIns="91440" bIns="45720" numCol="1" spcCol="0" rtlCol="0" fromWordArt="0" anchor="ctr" anchorCtr="0" forceAA="0" compatLnSpc="1">
-                          <a:prstTxWarp prst="textNoShape">
-                            <a:avLst/>
-                          </a:prstTxWarp>
-                          <a:noAutofit/>
-                        </wps:bodyPr>
-                      </wps:wsp>
-                      <wps:wsp>
-                        <wps:cNvPr id="715838180" name="Rectangle 1"/>
-                        <wps:cNvSpPr/>
-                        <wps:spPr>
-                          <a:xfrm>
-                            <a:off x="762000" y="2235200"/>
-                            <a:ext cx="3505200" cy="1155700"/>
-                          </a:xfrm>
-                          <a:prstGeom prst="rect">
-                            <a:avLst/>
-                          </a:prstGeom>
-                          <a:noFill/>
-                        </wps:spPr>
-                        <wps:style>
-                          <a:lnRef idx="2">
-                            <a:schemeClr val="accent1">
-                              <a:shade val="15000"/>
-                            </a:schemeClr>
-                          </a:lnRef>
-                          <a:fillRef idx="1">
-                            <a:schemeClr val="accent1"/>
-                          </a:fillRef>
-                          <a:effectRef idx="0">
-                            <a:schemeClr val="accent1"/>
-                          </a:effectRef>
-                          <a:fontRef idx="minor">
-                            <a:schemeClr val="lt1"/>
-                          </a:fontRef>
-                        </wps:style>
-                        <wps:txbx>
-                          <w:txbxContent>
-                            <w:p>
-                              <w:pPr>
-                                <w:rPr>
-                                  <w:color w:val="000000" w:themeColor="text1"/>
-                                </w:rPr>
-                              </w:pPr>
-                              <w:r>
-                                <w:rPr>
-                                  <w:color w:val="000000" w:themeColor="text1"/>
-                                </w:rPr>
-                                <w:t>Staged</w:t>
-                              </w:r>
-                              <w:r>
-                                <w:rPr>
-                                  <w:color w:val="000000" w:themeColor="text1"/>
-                                </w:rPr>
-                                <w:t xml:space="preserve"> files</w:t>
-                              </w:r>
-                            </w:p>
-                            <w:p>
-                              <w:pPr>
-                                <w:rPr>
-                                  <w:color w:val="000000" w:themeColor="text1"/>
-                                </w:rPr>
-                              </w:pPr>
-                            </w:p>
-                            <w:p>
-                              <w:pPr>
-                                <w:rPr>
-                                  <w:color w:val="000000" w:themeColor="text1"/>
-                                </w:rPr>
-                              </w:pPr>
-                            </w:p>
-                            <w:p>
-                              <w:pPr>
-                                <w:rPr>
-                                  <w:color w:val="000000" w:themeColor="text1"/>
-                                </w:rPr>
-                              </w:pPr>
-                            </w:p>
-                            <w:p>
-                              <w:pPr>
-                                <w:rPr>
-                                  <w:color w:val="000000" w:themeColor="text1"/>
-                                </w:rPr>
-                              </w:pPr>
-                            </w:p>
-                          </w:txbxContent>
-                        </wps:txbx>
-                        <wps:bodyPr rot="0" spcFirstLastPara="0" vertOverflow="overflow" horzOverflow="overflow" vert="horz" wrap="square" lIns="91440" tIns="45720" rIns="91440" bIns="45720" numCol="1" spcCol="0" rtlCol="0" fromWordArt="0" anchor="ctr" anchorCtr="0" forceAA="0" compatLnSpc="1">
-                          <a:prstTxWarp prst="textNoShape">
-                            <a:avLst/>
-                          </a:prstTxWarp>
-                          <a:noAutofit/>
-                        </wps:bodyPr>
-                      </wps:wsp>
-                      <wps:wsp>
-                        <wps:cNvPr id="201765131" name="Rectangle 1"/>
-                        <wps:cNvSpPr/>
-                        <wps:spPr>
-                          <a:xfrm>
-                            <a:off x="0" y="4495800"/>
-                            <a:ext cx="2311400" cy="1155700"/>
-                          </a:xfrm>
-                          <a:prstGeom prst="rect">
-                            <a:avLst/>
-                          </a:prstGeom>
-                          <a:noFill/>
-                        </wps:spPr>
-                        <wps:style>
-                          <a:lnRef idx="2">
-                            <a:schemeClr val="accent1">
-                              <a:shade val="15000"/>
-                            </a:schemeClr>
-                          </a:lnRef>
-                          <a:fillRef idx="1">
-                            <a:schemeClr val="accent1"/>
-                          </a:fillRef>
-                          <a:effectRef idx="0">
-                            <a:schemeClr val="accent1"/>
-                          </a:effectRef>
-                          <a:fontRef idx="minor">
-                            <a:schemeClr val="lt1"/>
-                          </a:fontRef>
-                        </wps:style>
-                        <wps:txbx>
-                          <w:txbxContent>
-                            <w:p>
-                              <w:pPr>
-                                <w:rPr>
-                                  <w:color w:val="000000" w:themeColor="text1"/>
-                                </w:rPr>
-                              </w:pPr>
-                              <w:r>
-                                <w:rPr>
-                                  <w:color w:val="000000" w:themeColor="text1"/>
-                                </w:rPr>
-                                <w:t>Unt</w:t>
-                              </w:r>
-                              <w:r>
-                                <w:rPr>
-                                  <w:color w:val="000000" w:themeColor="text1"/>
-                                </w:rPr>
-                                <w:t>racked</w:t>
-                              </w:r>
-                              <w:r>
-                                <w:rPr>
-                                  <w:color w:val="000000" w:themeColor="text1"/>
-                                </w:rPr>
-                                <w:t xml:space="preserve"> files</w:t>
-                              </w:r>
-                            </w:p>
-                            <w:p>
-                              <w:pPr>
-                                <w:rPr>
-                                  <w:color w:val="000000" w:themeColor="text1"/>
-                                </w:rPr>
-                              </w:pPr>
-                            </w:p>
-                            <w:p>
-                              <w:pPr>
-                                <w:rPr>
-                                  <w:color w:val="000000" w:themeColor="text1"/>
-                                </w:rPr>
-                              </w:pPr>
-                            </w:p>
-                            <w:p>
-                              <w:pPr>
-                                <w:rPr>
-                                  <w:color w:val="000000" w:themeColor="text1"/>
-                                </w:rPr>
-                              </w:pPr>
-                            </w:p>
-                            <w:p>
-                              <w:pPr>
-                                <w:rPr>
-                                  <w:color w:val="000000" w:themeColor="text1"/>
-                                </w:rPr>
-                              </w:pPr>
-                            </w:p>
-                          </w:txbxContent>
-                        </wps:txbx>
-                        <wps:bodyPr rot="0" spcFirstLastPara="0" vertOverflow="overflow" horzOverflow="overflow" vert="horz" wrap="square" lIns="91440" tIns="45720" rIns="91440" bIns="45720" numCol="1" spcCol="0" rtlCol="0" fromWordArt="0" anchor="ctr" anchorCtr="0" forceAA="0" compatLnSpc="1">
-                          <a:prstTxWarp prst="textNoShape">
-                            <a:avLst/>
-                          </a:prstTxWarp>
-                          <a:noAutofit/>
-                        </wps:bodyPr>
-                      </wps:wsp>
-                      <wps:wsp>
-                        <wps:cNvPr id="41923108" name="Rectangle 1"/>
-                        <wps:cNvSpPr/>
-                        <wps:spPr>
-                          <a:xfrm>
-                            <a:off x="2692400" y="4495800"/>
-                            <a:ext cx="2298700" cy="1155700"/>
-                          </a:xfrm>
-                          <a:prstGeom prst="rect">
-                            <a:avLst/>
-                          </a:prstGeom>
-                          <a:noFill/>
-                        </wps:spPr>
-                        <wps:style>
-                          <a:lnRef idx="2">
-                            <a:schemeClr val="accent1">
-                              <a:shade val="15000"/>
-                            </a:schemeClr>
-                          </a:lnRef>
-                          <a:fillRef idx="1">
-                            <a:schemeClr val="accent1"/>
-                          </a:fillRef>
-                          <a:effectRef idx="0">
-                            <a:schemeClr val="accent1"/>
-                          </a:effectRef>
-                          <a:fontRef idx="minor">
-                            <a:schemeClr val="lt1"/>
-                          </a:fontRef>
-                        </wps:style>
-                        <wps:txbx>
-                          <w:txbxContent>
-                            <w:p>
-                              <w:pPr>
-                                <w:rPr>
-                                  <w:color w:val="000000" w:themeColor="text1"/>
-                                </w:rPr>
-                              </w:pPr>
-                              <w:r>
-                                <w:rPr>
-                                  <w:color w:val="000000" w:themeColor="text1"/>
-                                </w:rPr>
-                                <w:t>Tracked</w:t>
-                              </w:r>
-                              <w:r>
-                                <w:rPr>
-                                  <w:color w:val="000000" w:themeColor="text1"/>
-                                </w:rPr>
-                                <w:t xml:space="preserve"> </w:t>
-                              </w:r>
-                              <w:proofErr w:type="gramStart"/>
-                              <w:r>
-                                <w:rPr>
-                                  <w:color w:val="000000" w:themeColor="text1"/>
-                                </w:rPr>
-                                <w:t>files</w:t>
-                              </w:r>
-                              <w:proofErr w:type="gramEnd"/>
-                            </w:p>
-                            <w:p>
-                              <w:pPr>
-                                <w:rPr>
-                                  <w:color w:val="000000" w:themeColor="text1"/>
-                                </w:rPr>
-                              </w:pPr>
-                            </w:p>
-                            <w:p>
-                              <w:pPr>
-                                <w:rPr>
-                                  <w:color w:val="000000" w:themeColor="text1"/>
-                                </w:rPr>
-                              </w:pPr>
-                            </w:p>
-                            <w:p>
-                              <w:pPr>
-                                <w:rPr>
-                                  <w:color w:val="000000" w:themeColor="text1"/>
-                                </w:rPr>
-                              </w:pPr>
-                            </w:p>
-                            <w:p>
-                              <w:pPr>
-                                <w:rPr>
-                                  <w:color w:val="000000" w:themeColor="text1"/>
-                                </w:rPr>
-                              </w:pPr>
-                            </w:p>
-                          </w:txbxContent>
-                        </wps:txbx>
-                        <wps:bodyPr rot="0" spcFirstLastPara="0" vertOverflow="overflow" horzOverflow="overflow" vert="horz" wrap="square" lIns="91440" tIns="45720" rIns="91440" bIns="45720" numCol="1" spcCol="0" rtlCol="0" fromWordArt="0" anchor="ctr" anchorCtr="0" forceAA="0" compatLnSpc="1">
-                          <a:prstTxWarp prst="textNoShape">
-                            <a:avLst/>
-                          </a:prstTxWarp>
-                          <a:noAutofit/>
-                        </wps:bodyPr>
-                      </wps:wsp>
-                      <wps:wsp>
-                        <wps:cNvPr id="747293445" name="Straight Arrow Connector 2"/>
-                        <wps:cNvCnPr/>
-                        <wps:spPr>
-                          <a:xfrm flipV="1">
-                            <a:off x="1054100" y="3454400"/>
-                            <a:ext cx="520700" cy="1041400"/>
-                          </a:xfrm>
-                          <a:prstGeom prst="straightConnector1">
-                            <a:avLst/>
-                          </a:prstGeom>
-                          <a:ln w="28575">
-                            <a:tailEnd type="triangle"/>
-                          </a:ln>
-                        </wps:spPr>
-                        <wps:style>
-                          <a:lnRef idx="1">
-                            <a:schemeClr val="dk1"/>
-                          </a:lnRef>
-                          <a:fillRef idx="0">
-                            <a:schemeClr val="dk1"/>
-                          </a:fillRef>
-                          <a:effectRef idx="0">
-                            <a:schemeClr val="dk1"/>
-                          </a:effectRef>
-                          <a:fontRef idx="minor">
-                            <a:schemeClr val="tx1"/>
-                          </a:fontRef>
-                        </wps:style>
-                        <wps:bodyPr/>
-                      </wps:wsp>
-                      <wps:wsp>
-                        <wps:cNvPr id="1382921598" name="Straight Arrow Connector 2"/>
-                        <wps:cNvCnPr/>
-                        <wps:spPr>
-                          <a:xfrm flipH="1" flipV="1">
-                            <a:off x="3365500" y="3454400"/>
-                            <a:ext cx="558800" cy="1041400"/>
-                          </a:xfrm>
-                          <a:prstGeom prst="straightConnector1">
-                            <a:avLst/>
-                          </a:prstGeom>
-                          <a:ln w="28575">
-                            <a:tailEnd type="triangle"/>
-                          </a:ln>
-                        </wps:spPr>
-                        <wps:style>
-                          <a:lnRef idx="1">
-                            <a:schemeClr val="dk1"/>
-                          </a:lnRef>
-                          <a:fillRef idx="0">
-                            <a:schemeClr val="dk1"/>
-                          </a:fillRef>
-                          <a:effectRef idx="0">
-                            <a:schemeClr val="dk1"/>
-                          </a:effectRef>
-                          <a:fontRef idx="minor">
-                            <a:schemeClr val="tx1"/>
-                          </a:fontRef>
-                        </wps:style>
-                        <wps:bodyPr/>
-                      </wps:wsp>
-                      <wps:wsp>
-                        <wps:cNvPr id="512916012" name="Straight Arrow Connector 4"/>
-                        <wps:cNvCnPr/>
-                        <wps:spPr>
-                          <a:xfrm flipV="1">
-                            <a:off x="2489200" y="1155700"/>
-                            <a:ext cx="0" cy="1079500"/>
-                          </a:xfrm>
-                          <a:prstGeom prst="straightConnector1">
-                            <a:avLst/>
-                          </a:prstGeom>
-                          <a:ln w="28575">
-                            <a:tailEnd type="triangle"/>
-                          </a:ln>
-                        </wps:spPr>
-                        <wps:style>
-                          <a:lnRef idx="1">
-                            <a:schemeClr val="dk1"/>
-                          </a:lnRef>
-                          <a:fillRef idx="0">
-                            <a:schemeClr val="dk1"/>
-                          </a:fillRef>
-                          <a:effectRef idx="0">
-                            <a:schemeClr val="dk1"/>
-                          </a:effectRef>
-                          <a:fontRef idx="minor">
-                            <a:schemeClr val="tx1"/>
-                          </a:fontRef>
-                        </wps:style>
-                        <wps:bodyPr/>
-                      </wps:wsp>
-                      <wps:wsp>
-                        <wps:cNvPr id="828791744" name="Text Box 5"/>
-                        <wps:cNvSpPr txBox="1"/>
-                        <wps:spPr>
-                          <a:xfrm>
-                            <a:off x="2616200" y="1612900"/>
-                            <a:ext cx="1473200" cy="317500"/>
-                          </a:xfrm>
-                          <a:prstGeom prst="rect">
-                            <a:avLst/>
-                          </a:prstGeom>
-                          <a:solidFill>
-                            <a:schemeClr val="lt1"/>
-                          </a:solidFill>
-                          <a:ln w="6350">
-                            <a:noFill/>
-                          </a:ln>
-                        </wps:spPr>
-                        <wps:txbx>
-                          <w:txbxContent>
-                            <w:p>
-                              <w:pPr>
-                                <w:rPr>
-                                  <w:rFonts w:ascii="Menlo" w:hAnsi="Menlo" w:cs="Menlo"/>
-                                </w:rPr>
-                              </w:pPr>
-                              <w:r>
-                                <w:rPr>
-                                  <w:rFonts w:ascii="Menlo" w:hAnsi="Menlo" w:cs="Menlo"/>
-                                </w:rPr>
-                                <w:t>git commit</w:t>
-                              </w:r>
-                              <w:r>
-                                <w:rPr>
-                                  <w:rFonts w:ascii="Menlo" w:hAnsi="Menlo" w:cs="Menlo"/>
-                                </w:rPr>
-                                <w:t xml:space="preserve"> -</w:t>
-                              </w:r>
-                              <w:proofErr w:type="gramStart"/>
-                              <w:r>
-                                <w:rPr>
-                                  <w:rFonts w:ascii="Menlo" w:hAnsi="Menlo" w:cs="Menlo"/>
-                                </w:rPr>
-                                <w:t>m</w:t>
-                              </w:r>
-                              <w:proofErr w:type="gramEnd"/>
-                            </w:p>
-                          </w:txbxContent>
-                        </wps:txbx>
-                        <wps:bodyPr rot="0" spcFirstLastPara="0" vertOverflow="overflow" horzOverflow="overflow" vert="horz" wrap="square" lIns="91440" tIns="45720" rIns="91440" bIns="45720" numCol="1" spcCol="0" rtlCol="0" fromWordArt="0" anchor="t" anchorCtr="0" forceAA="0" compatLnSpc="1">
-                          <a:prstTxWarp prst="textNoShape">
-                            <a:avLst/>
-                          </a:prstTxWarp>
-                          <a:noAutofit/>
-                        </wps:bodyPr>
-                      </wps:wsp>
-                      <wps:wsp>
-                        <wps:cNvPr id="455027819" name="Text Box 5"/>
-                        <wps:cNvSpPr txBox="1"/>
-                        <wps:spPr>
-                          <a:xfrm>
-                            <a:off x="3835400" y="3810000"/>
-                            <a:ext cx="1473200" cy="317500"/>
-                          </a:xfrm>
-                          <a:prstGeom prst="rect">
-                            <a:avLst/>
-                          </a:prstGeom>
-                          <a:solidFill>
-                            <a:schemeClr val="lt1"/>
-                          </a:solidFill>
-                          <a:ln w="6350">
-                            <a:noFill/>
-                          </a:ln>
-                        </wps:spPr>
-                        <wps:txbx>
-                          <w:txbxContent>
-                            <w:p>
-                              <w:pPr>
-                                <w:rPr>
-                                  <w:rFonts w:ascii="Menlo" w:hAnsi="Menlo" w:cs="Menlo"/>
-                                </w:rPr>
-                              </w:pPr>
-                              <w:r>
-                                <w:rPr>
-                                  <w:rFonts w:ascii="Menlo" w:hAnsi="Menlo" w:cs="Menlo"/>
-                                </w:rPr>
-                                <w:t xml:space="preserve">git </w:t>
-                              </w:r>
-                              <w:r>
-                                <w:rPr>
-                                  <w:rFonts w:ascii="Menlo" w:hAnsi="Menlo" w:cs="Menlo"/>
-                                </w:rPr>
-                                <w:t>add</w:t>
-                              </w:r>
-                              <w:r>
-                                <w:rPr>
-                                  <w:rFonts w:ascii="Menlo" w:hAnsi="Menlo" w:cs="Menlo"/>
-                                </w:rPr>
-                                <w:t xml:space="preserve"> </w:t>
-                              </w:r>
-                              <w:proofErr w:type="gramStart"/>
-                              <w:r>
-                                <w:rPr>
-                                  <w:rFonts w:ascii="Menlo" w:hAnsi="Menlo" w:cs="Menlo"/>
-                                </w:rPr>
-                                <w:t>FILE</w:t>
-                              </w:r>
-                              <w:proofErr w:type="gramEnd"/>
-                            </w:p>
-                          </w:txbxContent>
-                        </wps:txbx>
-                        <wps:bodyPr rot="0" spcFirstLastPara="0" vertOverflow="overflow" horzOverflow="overflow" vert="horz" wrap="square" lIns="91440" tIns="45720" rIns="91440" bIns="45720" numCol="1" spcCol="0" rtlCol="0" fromWordArt="0" anchor="t" anchorCtr="0" forceAA="0" compatLnSpc="1">
-                          <a:prstTxWarp prst="textNoShape">
-                            <a:avLst/>
-                          </a:prstTxWarp>
-                          <a:noAutofit/>
-                        </wps:bodyPr>
-                      </wps:wsp>
-                      <wps:wsp>
-                        <wps:cNvPr id="1980592180" name="Text Box 5"/>
-                        <wps:cNvSpPr txBox="1"/>
-                        <wps:spPr>
-                          <a:xfrm>
-                            <a:off x="1422400" y="3810000"/>
-                            <a:ext cx="1473200" cy="317500"/>
-                          </a:xfrm>
-                          <a:prstGeom prst="rect">
-                            <a:avLst/>
-                          </a:prstGeom>
-                          <a:solidFill>
-                            <a:schemeClr val="lt1"/>
-                          </a:solidFill>
-                          <a:ln w="6350">
-                            <a:noFill/>
-                          </a:ln>
-                        </wps:spPr>
-                        <wps:txbx>
-                          <w:txbxContent>
-                            <w:p>
-                              <w:pPr>
-                                <w:rPr>
-                                  <w:rFonts w:ascii="Menlo" w:hAnsi="Menlo" w:cs="Menlo"/>
-                                </w:rPr>
-                              </w:pPr>
-                              <w:r>
-                                <w:rPr>
-                                  <w:rFonts w:ascii="Menlo" w:hAnsi="Menlo" w:cs="Menlo"/>
-                                </w:rPr>
-                                <w:t xml:space="preserve">git </w:t>
-                              </w:r>
-                              <w:r>
-                                <w:rPr>
-                                  <w:rFonts w:ascii="Menlo" w:hAnsi="Menlo" w:cs="Menlo"/>
-                                </w:rPr>
-                                <w:t>add</w:t>
-                              </w:r>
-                              <w:r>
-                                <w:rPr>
-                                  <w:rFonts w:ascii="Menlo" w:hAnsi="Menlo" w:cs="Menlo"/>
-                                </w:rPr>
-                                <w:t xml:space="preserve"> </w:t>
-                              </w:r>
-                              <w:proofErr w:type="gramStart"/>
-                              <w:r>
-                                <w:rPr>
-                                  <w:rFonts w:ascii="Menlo" w:hAnsi="Menlo" w:cs="Menlo"/>
-                                </w:rPr>
-                                <w:t>FILE</w:t>
-                              </w:r>
-                              <w:proofErr w:type="gramEnd"/>
-                            </w:p>
-                          </w:txbxContent>
-                        </wps:txbx>
-                        <wps:bodyPr rot="0" spcFirstLastPara="0" vertOverflow="overflow" horzOverflow="overflow" vert="horz" wrap="square" lIns="91440" tIns="45720" rIns="91440" bIns="45720" numCol="1" spcCol="0" rtlCol="0" fromWordArt="0" anchor="t" anchorCtr="0" forceAA="0" compatLnSpc="1">
-                          <a:prstTxWarp prst="textNoShape">
-                            <a:avLst/>
-                          </a:prstTxWarp>
-                          <a:noAutofit/>
-                        </wps:bodyPr>
-                      </wps:wsp>
-                      <wps:wsp>
-                        <wps:cNvPr id="1114538694" name="Elbow Connector 8"/>
-                        <wps:cNvCnPr/>
-                        <wps:spPr>
-                          <a:xfrm>
-                            <a:off x="4267200" y="520700"/>
-                            <a:ext cx="723900" cy="4572000"/>
-                          </a:xfrm>
-                          <a:prstGeom prst="bentConnector3">
-                            <a:avLst>
-                              <a:gd name="adj1" fmla="val 142982"/>
-                            </a:avLst>
-                          </a:prstGeom>
-                          <a:ln w="28575">
-                            <a:solidFill>
-                              <a:schemeClr val="tx1"/>
-                            </a:solidFill>
-                            <a:tailEnd type="triangle"/>
-                          </a:ln>
-                        </wps:spPr>
-                        <wps:style>
-                          <a:lnRef idx="1">
-                            <a:schemeClr val="accent1"/>
-                          </a:lnRef>
-                          <a:fillRef idx="0">
-                            <a:schemeClr val="accent1"/>
-                          </a:fillRef>
-                          <a:effectRef idx="0">
-                            <a:schemeClr val="accent1"/>
-                          </a:effectRef>
-                          <a:fontRef idx="minor">
-                            <a:schemeClr val="tx1"/>
-                          </a:fontRef>
-                        </wps:style>
-                        <wps:bodyPr/>
-                      </wps:wsp>
-                    </wpg:wgp>
-                  </a:graphicData>
-                </a:graphic>
-                <wp14:sizeRelH relativeFrom="margin">
-                  <wp14:pctWidth>0</wp14:pctWidth>
-                </wp14:sizeRelH>
-              </wp:anchor>
-            </w:drawing>
-          </mc:Choice>
-          <mc:Fallback>
-            <w:pict>
-              <v:group w14:anchorId="19356F44" id="Group 9" o:spid="_x0000_s1030" style="position:absolute;margin-left:26pt;margin-top:79pt;width:418pt;height:445pt;z-index:251682816;mso-width-relative:margin" coordsize="53086,56515" o:gfxdata="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">
-                <v:rect id="Rectangle 1" o:spid="_x0000_s1031" style="position:absolute;left:7493;width:35052;height:11557;visibility:visible;mso-wrap-style:square;v-text-anchor:middle" o:gfxdata="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" filled="f" strokecolor="#09101d [484]" strokeweight="1pt">
-                  <v:textbox>
-                    <w:txbxContent>
-                      <w:p>
-                        <w:pPr>
-                          <w:rPr>
-                            <w:color w:val="000000" w:themeColor="text1"/>
-                          </w:rPr>
-                        </w:pPr>
-                        <w:r>
-                          <w:rPr>
-                            <w:color w:val="000000" w:themeColor="text1"/>
-                          </w:rPr>
-                          <w:t>Commi</w:t>
-                        </w:r>
-                        <w:r>
-                          <w:rPr>
-                            <w:color w:val="000000" w:themeColor="text1"/>
-                          </w:rPr>
-                          <w:t>t</w:t>
-                        </w:r>
-                        <w:r>
-                          <w:rPr>
-                            <w:color w:val="000000" w:themeColor="text1"/>
-                          </w:rPr>
-                          <w:t>ted</w:t>
-                        </w:r>
-                        <w:r>
-                          <w:rPr>
-                            <w:color w:val="000000" w:themeColor="text1"/>
-                          </w:rPr>
-                          <w:t xml:space="preserve"> </w:t>
-                        </w:r>
-                        <w:proofErr w:type="gramStart"/>
-                        <w:r>
-                          <w:rPr>
-                            <w:color w:val="000000" w:themeColor="text1"/>
-                          </w:rPr>
-                          <w:t>files</w:t>
-                        </w:r>
-                        <w:proofErr w:type="gramEnd"/>
-                      </w:p>
-                      <w:p>
-                        <w:pPr>
-                          <w:rPr>
-                            <w:color w:val="000000" w:themeColor="text1"/>
-                          </w:rPr>
-                        </w:pPr>
-                      </w:p>
-                      <w:p>
-                        <w:pPr>
-                          <w:rPr>
-                            <w:color w:val="000000" w:themeColor="text1"/>
-                          </w:rPr>
-                        </w:pPr>
-                      </w:p>
-                      <w:p>
-                        <w:pPr>
-                          <w:rPr>
-                            <w:color w:val="000000" w:themeColor="text1"/>
-                          </w:rPr>
-                        </w:pPr>
-                      </w:p>
-                      <w:p>
-                        <w:pPr>
-                          <w:rPr>
-                            <w:color w:val="000000" w:themeColor="text1"/>
-                          </w:rPr>
-                        </w:pPr>
-                      </w:p>
-                    </w:txbxContent>
-                  </v:textbox>
-                </v:rect>
-                <v:rect id="Rectangle 1" o:spid="_x0000_s1032" style="position:absolute;left:7620;top:22352;width:35052;height:11557;visibility:visible;mso-wrap-style:square;v-text-anchor:middle" o:gfxdata="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" filled="f" strokecolor="#09101d [484]" strokeweight="1pt">
-                  <v:textbox>
-                    <w:txbxContent>
-                      <w:p>
-                        <w:pPr>
-                          <w:rPr>
-                            <w:color w:val="000000" w:themeColor="text1"/>
-                          </w:rPr>
-                        </w:pPr>
-                        <w:r>
-                          <w:rPr>
-                            <w:color w:val="000000" w:themeColor="text1"/>
-                          </w:rPr>
-                          <w:t>Staged</w:t>
-                        </w:r>
-                        <w:r>
-                          <w:rPr>
-                            <w:color w:val="000000" w:themeColor="text1"/>
-                          </w:rPr>
-                          <w:t xml:space="preserve"> files</w:t>
-                        </w:r>
-                      </w:p>
-                      <w:p>
-                        <w:pPr>
-                          <w:rPr>
-                            <w:color w:val="000000" w:themeColor="text1"/>
-                          </w:rPr>
-                        </w:pPr>
-                      </w:p>
-                      <w:p>
-                        <w:pPr>
-                          <w:rPr>
-                            <w:color w:val="000000" w:themeColor="text1"/>
-                          </w:rPr>
-                        </w:pPr>
-                      </w:p>
-                      <w:p>
-                        <w:pPr>
-                          <w:rPr>
-                            <w:color w:val="000000" w:themeColor="text1"/>
-                          </w:rPr>
-                        </w:pPr>
-                      </w:p>
-                      <w:p>
-                        <w:pPr>
-                          <w:rPr>
-                            <w:color w:val="000000" w:themeColor="text1"/>
-                          </w:rPr>
-                        </w:pPr>
-                      </w:p>
-                    </w:txbxContent>
-                  </v:textbox>
-                </v:rect>
-                <v:rect id="Rectangle 1" o:spid="_x0000_s1033" style="position:absolute;top:44958;width:23114;height:11557;visibility:visible;mso-wrap-style:square;v-text-anchor:middle" o:gfxdata="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" filled="f" strokecolor="#09101d [484]" strokeweight="1pt">
-                  <v:textbox>
-                    <w:txbxContent>
-                      <w:p>
-                        <w:pPr>
-                          <w:rPr>
-                            <w:color w:val="000000" w:themeColor="text1"/>
-                          </w:rPr>
-                        </w:pPr>
-                        <w:r>
-                          <w:rPr>
-                            <w:color w:val="000000" w:themeColor="text1"/>
-                          </w:rPr>
-                          <w:t>Unt</w:t>
-                        </w:r>
-                        <w:r>
-                          <w:rPr>
-                            <w:color w:val="000000" w:themeColor="text1"/>
-                          </w:rPr>
-                          <w:t>racked</w:t>
-                        </w:r>
-                        <w:r>
-                          <w:rPr>
-                            <w:color w:val="000000" w:themeColor="text1"/>
-                          </w:rPr>
-                          <w:t xml:space="preserve"> files</w:t>
-                        </w:r>
-                      </w:p>
-                      <w:p>
-                        <w:pPr>
-                          <w:rPr>
-                            <w:color w:val="000000" w:themeColor="text1"/>
-                          </w:rPr>
-                        </w:pPr>
-                      </w:p>
-                      <w:p>
-                        <w:pPr>
-                          <w:rPr>
-                            <w:color w:val="000000" w:themeColor="text1"/>
-                          </w:rPr>
-                        </w:pPr>
-                      </w:p>
-                      <w:p>
-                        <w:pPr>
-                          <w:rPr>
-                            <w:color w:val="000000" w:themeColor="text1"/>
-                          </w:rPr>
-                        </w:pPr>
-                      </w:p>
-                      <w:p>
-                        <w:pPr>
-                          <w:rPr>
-                            <w:color w:val="000000" w:themeColor="text1"/>
-                          </w:rPr>
-                        </w:pPr>
-                      </w:p>
-                    </w:txbxContent>
-                  </v:textbox>
-                </v:rect>
-                <v:rect id="Rectangle 1" o:spid="_x0000_s1034" style="position:absolute;left:26924;top:44958;width:22987;height:11557;visibility:visible;mso-wrap-style:square;v-text-anchor:middle" o:gfxdata="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" filled="f" strokecolor="#09101d [484]" strokeweight="1pt">
-                  <v:textbox>
-                    <w:txbxContent>
-                      <w:p>
-                        <w:pPr>
-                          <w:rPr>
-                            <w:color w:val="000000" w:themeColor="text1"/>
-                          </w:rPr>
-                        </w:pPr>
-                        <w:r>
-                          <w:rPr>
-                            <w:color w:val="000000" w:themeColor="text1"/>
-                          </w:rPr>
-                          <w:t>Tracked</w:t>
-                        </w:r>
-                        <w:r>
-                          <w:rPr>
-                            <w:color w:val="000000" w:themeColor="text1"/>
-                          </w:rPr>
-                          <w:t xml:space="preserve"> </w:t>
-                        </w:r>
-                        <w:proofErr w:type="gramStart"/>
-                        <w:r>
-                          <w:rPr>
-                            <w:color w:val="000000" w:themeColor="text1"/>
-                          </w:rPr>
-                          <w:t>files</w:t>
-                        </w:r>
-                        <w:proofErr w:type="gramEnd"/>
-                      </w:p>
-                      <w:p>
-                        <w:pPr>
-                          <w:rPr>
-                            <w:color w:val="000000" w:themeColor="text1"/>
-                          </w:rPr>
-                        </w:pPr>
-                      </w:p>
-                      <w:p>
-                        <w:pPr>
-                          <w:rPr>
-                            <w:color w:val="000000" w:themeColor="text1"/>
-                          </w:rPr>
-                        </w:pPr>
-                      </w:p>
-                      <w:p>
-                        <w:pPr>
-                          <w:rPr>
-                            <w:color w:val="000000" w:themeColor="text1"/>
-                          </w:rPr>
-                        </w:pPr>
-                      </w:p>
-                      <w:p>
-                        <w:pPr>
-                          <w:rPr>
-                            <w:color w:val="000000" w:themeColor="text1"/>
-                          </w:rPr>
-                        </w:pPr>
-                      </w:p>
-                    </w:txbxContent>
-                  </v:textbox>
-                </v:rect>
-                <v:shapetype id="_x0000_t32" coordsize="21600,21600" o:spt="32" o:oned="t" path="m,l21600,21600e" filled="f">
-                  <v:path arrowok="t" fillok="f" o:connecttype="none"/>
-                  <o:lock v:ext="edit" shapetype="t"/>
-                </v:shapetype>
-                <v:shape id="Straight Arrow Connector 2" o:spid="_x0000_s1035" type="#_x0000_t32" style="position:absolute;left:10541;top:34544;width:5207;height:10414;flip:y;visibility:visible;mso-wrap-style:square" o:connectortype="straight" o:gfxdata="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" strokecolor="black [3200]" strokeweight="2.25pt">
-                  <v:stroke endarrow="block" joinstyle="miter"/>
-                </v:shape>
-                <v:shape id="Straight Arrow Connector 2" o:spid="_x0000_s1036" type="#_x0000_t32" style="position:absolute;left:33655;top:34544;width:5588;height:10414;flip:x y;visibility:visible;mso-wrap-style:square" o:connectortype="straight" o:gfxdata="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" strokecolor="black [3200]" strokeweight="2.25pt">
-                  <v:stroke endarrow="block" joinstyle="miter"/>
-                </v:shape>
-                <v:shape id="Straight Arrow Connector 4" o:spid="_x0000_s1037" type="#_x0000_t32" style="position:absolute;left:24892;top:11557;width:0;height:10795;flip:y;visibility:visible;mso-wrap-style:square" o:connectortype="straight" o:gfxdata="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" strokecolor="black [3200]" strokeweight="2.25pt">
-                  <v:stroke endarrow="block" joinstyle="miter"/>
-                </v:shape>
-                <v:shapetype id="_x0000_t202" coordsize="21600,21600" o:spt="202" path="m,l,21600r21600,l21600,xe">
-                  <v:stroke joinstyle="miter"/>
-                  <v:path gradientshapeok="t" o:connecttype="rect"/>
-                </v:shapetype>
-                <v:shape id="Text Box 5" o:spid="_x0000_s1038" type="#_x0000_t202" style="position:absolute;left:26162;top:16129;width:14732;height:3175;visibility:visible;mso-wrap-style:square;v-text-anchor:top" o:gfxdata="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" fillcolor="white [3201]" stroked="f" strokeweight=".5pt">
-                  <v:textbox>
-                    <w:txbxContent>
-                      <w:p>
-                        <w:pPr>
-                          <w:rPr>
-                            <w:rFonts w:ascii="Menlo" w:hAnsi="Menlo" w:cs="Menlo"/>
-                          </w:rPr>
-                        </w:pPr>
-                        <w:r>
-                          <w:rPr>
-                            <w:rFonts w:ascii="Menlo" w:hAnsi="Menlo" w:cs="Menlo"/>
-                          </w:rPr>
-                          <w:t>git commit</w:t>
-                        </w:r>
-                        <w:r>
-                          <w:rPr>
-                            <w:rFonts w:ascii="Menlo" w:hAnsi="Menlo" w:cs="Menlo"/>
-                          </w:rPr>
-                          <w:t xml:space="preserve"> -</w:t>
-                        </w:r>
-                        <w:proofErr w:type="gramStart"/>
-                        <w:r>
-                          <w:rPr>
-                            <w:rFonts w:ascii="Menlo" w:hAnsi="Menlo" w:cs="Menlo"/>
-                          </w:rPr>
-                          <w:t>m</w:t>
-                        </w:r>
-                        <w:proofErr w:type="gramEnd"/>
-                      </w:p>
-                    </w:txbxContent>
-                  </v:textbox>
-                </v:shape>
-                <v:shape id="Text Box 5" o:spid="_x0000_s1039" type="#_x0000_t202" style="position:absolute;left:38354;top:38100;width:14732;height:3175;visibility:visible;mso-wrap-style:square;v-text-anchor:top" o:gfxdata="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" fillcolor="white [3201]" stroked="f" strokeweight=".5pt">
-                  <v:textbox>
-                    <w:txbxContent>
-                      <w:p>
-                        <w:pPr>
-                          <w:rPr>
-                            <w:rFonts w:ascii="Menlo" w:hAnsi="Menlo" w:cs="Menlo"/>
-                          </w:rPr>
-                        </w:pPr>
-                        <w:r>
-                          <w:rPr>
-                            <w:rFonts w:ascii="Menlo" w:hAnsi="Menlo" w:cs="Menlo"/>
-                          </w:rPr>
-                          <w:t xml:space="preserve">git </w:t>
-                        </w:r>
-                        <w:r>
-                          <w:rPr>
-                            <w:rFonts w:ascii="Menlo" w:hAnsi="Menlo" w:cs="Menlo"/>
-                          </w:rPr>
-                          <w:t>add</w:t>
-                        </w:r>
-                        <w:r>
-                          <w:rPr>
-                            <w:rFonts w:ascii="Menlo" w:hAnsi="Menlo" w:cs="Menlo"/>
-                          </w:rPr>
-                          <w:t xml:space="preserve"> </w:t>
-                        </w:r>
-                        <w:proofErr w:type="gramStart"/>
-                        <w:r>
-                          <w:rPr>
-                            <w:rFonts w:ascii="Menlo" w:hAnsi="Menlo" w:cs="Menlo"/>
-                          </w:rPr>
-                          <w:t>FILE</w:t>
-                        </w:r>
-                        <w:proofErr w:type="gramEnd"/>
-                      </w:p>
-                    </w:txbxContent>
-                  </v:textbox>
-                </v:shape>
-                <v:shape id="Text Box 5" o:spid="_x0000_s1040" type="#_x0000_t202" style="position:absolute;left:14224;top:38100;width:14732;height:3175;visibility:visible;mso-wrap-style:square;v-text-anchor:top" o:gfxdata="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" fillcolor="white [3201]" stroked="f" strokeweight=".5pt">
-                  <v:textbox>
-                    <w:txbxContent>
-                      <w:p>
-                        <w:pPr>
-                          <w:rPr>
-                            <w:rFonts w:ascii="Menlo" w:hAnsi="Menlo" w:cs="Menlo"/>
-                          </w:rPr>
-                        </w:pPr>
-                        <w:r>
-                          <w:rPr>
-                            <w:rFonts w:ascii="Menlo" w:hAnsi="Menlo" w:cs="Menlo"/>
-                          </w:rPr>
-                          <w:t xml:space="preserve">git </w:t>
-                        </w:r>
-                        <w:r>
-                          <w:rPr>
-                            <w:rFonts w:ascii="Menlo" w:hAnsi="Menlo" w:cs="Menlo"/>
-                          </w:rPr>
-                          <w:t>add</w:t>
-                        </w:r>
-                        <w:r>
-                          <w:rPr>
-                            <w:rFonts w:ascii="Menlo" w:hAnsi="Menlo" w:cs="Menlo"/>
-                          </w:rPr>
-                          <w:t xml:space="preserve"> </w:t>
-                        </w:r>
-                        <w:proofErr w:type="gramStart"/>
-                        <w:r>
-                          <w:rPr>
-                            <w:rFonts w:ascii="Menlo" w:hAnsi="Menlo" w:cs="Menlo"/>
-                          </w:rPr>
-                          <w:t>FILE</w:t>
-                        </w:r>
-                        <w:proofErr w:type="gramEnd"/>
-                      </w:p>
-                    </w:txbxContent>
-                  </v:textbox>
-                </v:shape>
-                <v:shapetype id="_x0000_t34" coordsize="21600,21600" o:spt="34" o:oned="t" adj="10800" path="m,l@0,0@0,21600,21600,21600e" filled="f">
-                  <v:stroke joinstyle="miter"/>
-                  <v:formulas>
-                    <v:f eqn="val #0"/>
-                  </v:formulas>
-                  <v:path arrowok="t" fillok="f" o:connecttype="none"/>
-                  <v:handles>
-                    <v:h position="#0,center"/>
-                  </v:handles>
-                  <o:lock v:ext="edit" shapetype="t"/>
-                </v:shapetype>
-                <v:shape id="Elbow Connector 8" o:spid="_x0000_s1041" type="#_x0000_t34" style="position:absolute;left:42672;top:5207;width:7239;height:45720;visibility:visible;mso-wrap-style:square" o:connectortype="elbow" o:gfxdata="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" adj="30884" strokecolor="black [3213]" strokeweight="2.25pt">
-                  <v:stroke endarrow="block"/>
-                </v:shape>
-              </v:group>
-            </w:pict>
-          </mc:Fallback>
-        </mc:AlternateContent>
-      </w:r>
-      <w:r>
-        <w:rPr>
-          <w:rFonts w:ascii="Garamond" w:hAnsi="Garamond"/>
-          <w:noProof/>
-        </w:rPr>
-        <mc:AlternateContent>
           <mc:Choice Requires="wps">
             <w:drawing>
-              <wp:anchor distT="0" distB="0" distL="114300" distR="114300" simplePos="0" relativeHeight="251680768" behindDoc="0" locked="0" layoutInCell="1" allowOverlap="1" wp14:anchorId="1F0517C9" wp14:editId="4E50ECD3">
+              <wp:anchor distT="0" distB="0" distL="114300" distR="114300" simplePos="0" relativeHeight="251669504" behindDoc="0" locked="0" layoutInCell="1" allowOverlap="1" wp14:anchorId="1F0517C9" wp14:editId="29951668">
                 <wp:simplePos x="0" y="0"/>
                 <wp:positionH relativeFrom="column">
                   <wp:posOffset>0</wp:posOffset>
@@ -3029,7 +2488,7 @@
           </mc:Choice>
           <mc:Fallback>
             <w:pict>
-              <v:line w14:anchorId="361779C9" id="Straight Connector 7" o:spid="_x0000_s1026" style="position:absolute;z-index:251680768;visibility:visible;mso-wrap-style:square;mso-width-percent:0;mso-wrap-distance-left:9pt;mso-wrap-distance-top:0;mso-wrap-distance-right:9pt;mso-wrap-distance-bottom:0;mso-position-horizontal:absolute;mso-position-horizontal-relative:text;mso-position-vertical:absolute;mso-position-vertical-relative:text;mso-width-percent:0;mso-width-relative:margin" from="0,-6pt" to="466pt,-6pt" o:gfxdata="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" strokecolor="black [3213]" strokeweight="1pt">
+              <v:line w14:anchorId="434EC657" id="Straight Connector 7" o:spid="_x0000_s1026" style="position:absolute;z-index:251669504;visibility:visible;mso-wrap-style:square;mso-width-percent:0;mso-wrap-distance-left:9pt;mso-wrap-distance-top:0;mso-wrap-distance-right:9pt;mso-wrap-distance-bottom:0;mso-position-horizontal:absolute;mso-position-horizontal-relative:text;mso-position-vertical:absolute;mso-position-vertical-relative:text;mso-width-percent:0;mso-width-relative:margin" from="0,-6pt" to="466pt,-6pt" o:gfxdata="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" strokecolor="black [3213]" strokeweight="1pt">
                 <v:stroke joinstyle="miter"/>
               </v:line>
             </w:pict>
@@ -3058,13 +2517,786 @@
         <w:rPr>
           <w:rFonts w:ascii="Garamond" w:hAnsi="Garamond"/>
         </w:rPr>
-        <w:t>The goal of this side of the worksheet is to show how different commands move files to different “states</w:t>
+        <w:t xml:space="preserve">The goal of this side of the worksheet is to show how different commits stack up to create a git history. </w:t>
       </w:r>
       <w:r>
         <w:rPr>
           <w:rFonts w:ascii="Garamond" w:hAnsi="Garamond"/>
         </w:rPr>
-        <w:t>” within git.</w:t>
+        <w:t>The names in parenthesis are what you will come across in Git documentation, but we’ll stick to the common names for our discussion.</w:t>
+      </w:r>
+    </w:p>
+    <w:p>
+      <w:pPr>
+        <w:rPr>
+          <w:rFonts w:ascii="Garamond" w:hAnsi="Garamond"/>
+        </w:rPr>
+      </w:pPr>
+    </w:p>
+    <w:p>
+      <w:pPr>
+        <w:rPr>
+          <w:rFonts w:ascii="Garamond" w:hAnsi="Garamond"/>
+        </w:rPr>
+      </w:pPr>
+      <w:r>
+        <w:rPr>
+          <w:rFonts w:ascii="Garamond" w:hAnsi="Garamond"/>
+          <w:noProof/>
+        </w:rPr>
+        <mc:AlternateContent>
+          <mc:Choice Requires="wpg">
+            <w:drawing>
+              <wp:anchor distT="0" distB="0" distL="114300" distR="114300" simplePos="0" relativeHeight="251673600" behindDoc="0" locked="0" layoutInCell="1" allowOverlap="1" wp14:anchorId="3B33F79E" wp14:editId="578968AD">
+                <wp:simplePos x="0" y="0"/>
+                <wp:positionH relativeFrom="column">
+                  <wp:posOffset>0</wp:posOffset>
+                </wp:positionH>
+                <wp:positionV relativeFrom="paragraph">
+                  <wp:posOffset>0</wp:posOffset>
+                </wp:positionV>
+                <wp:extent cx="5291667" cy="4457700"/>
+                <wp:effectExtent l="0" t="0" r="17145" b="12700"/>
+                <wp:wrapNone/>
+                <wp:docPr id="1532596669" name="Group 1"/>
+                <wp:cNvGraphicFramePr/>
+                <a:graphic xmlns:a="http://schemas.openxmlformats.org/drawingml/2006/main">
+                  <a:graphicData uri="http://schemas.microsoft.com/office/word/2010/wordprocessingGroup">
+                    <wpg:wgp>
+                      <wpg:cNvGrpSpPr/>
+                      <wpg:grpSpPr>
+                        <a:xfrm>
+                          <a:off x="0" y="0"/>
+                          <a:ext cx="5291667" cy="4457700"/>
+                          <a:chOff x="0" y="0"/>
+                          <a:chExt cx="5291667" cy="4457700"/>
+                        </a:xfrm>
+                      </wpg:grpSpPr>
+                      <wps:wsp>
+                        <wps:cNvPr id="760477755" name="Rectangle 2"/>
+                        <wps:cNvSpPr/>
+                        <wps:spPr>
+                          <a:xfrm>
+                            <a:off x="0" y="2057400"/>
+                            <a:ext cx="5283200" cy="2400300"/>
+                          </a:xfrm>
+                          <a:prstGeom prst="rect">
+                            <a:avLst/>
+                          </a:prstGeom>
+                          <a:noFill/>
+                        </wps:spPr>
+                        <wps:style>
+                          <a:lnRef idx="2">
+                            <a:schemeClr val="accent1">
+                              <a:shade val="15000"/>
+                            </a:schemeClr>
+                          </a:lnRef>
+                          <a:fillRef idx="1">
+                            <a:schemeClr val="accent1"/>
+                          </a:fillRef>
+                          <a:effectRef idx="0">
+                            <a:schemeClr val="accent1"/>
+                          </a:effectRef>
+                          <a:fontRef idx="minor">
+                            <a:schemeClr val="lt1"/>
+                          </a:fontRef>
+                        </wps:style>
+                        <wps:txbx>
+                          <w:txbxContent>
+                            <w:p>
+                              <w:pPr>
+                                <w:rPr>
+                                  <w:color w:val="000000" w:themeColor="text1"/>
+                                </w:rPr>
+                              </w:pPr>
+                              <w:r>
+                                <w:rPr>
+                                  <w:color w:val="000000" w:themeColor="text1"/>
+                                </w:rPr>
+                                <w:t>Working directory</w:t>
+                              </w:r>
+                            </w:p>
+                            <w:p>
+                              <w:pPr>
+                                <w:rPr>
+                                  <w:color w:val="000000" w:themeColor="text1"/>
+                                </w:rPr>
+                              </w:pPr>
+                            </w:p>
+                            <w:p>
+                              <w:pPr>
+                                <w:rPr>
+                                  <w:color w:val="000000" w:themeColor="text1"/>
+                                </w:rPr>
+                              </w:pPr>
+                            </w:p>
+                            <w:p>
+                              <w:pPr>
+                                <w:rPr>
+                                  <w:color w:val="000000" w:themeColor="text1"/>
+                                </w:rPr>
+                              </w:pPr>
+                            </w:p>
+                            <w:p>
+                              <w:pPr>
+                                <w:rPr>
+                                  <w:color w:val="000000" w:themeColor="text1"/>
+                                </w:rPr>
+                              </w:pPr>
+                            </w:p>
+                            <w:p>
+                              <w:pPr>
+                                <w:rPr>
+                                  <w:color w:val="000000" w:themeColor="text1"/>
+                                </w:rPr>
+                              </w:pPr>
+                            </w:p>
+                            <w:p>
+                              <w:pPr>
+                                <w:rPr>
+                                  <w:color w:val="000000" w:themeColor="text1"/>
+                                </w:rPr>
+                              </w:pPr>
+                            </w:p>
+                            <w:p>
+                              <w:pPr>
+                                <w:rPr>
+                                  <w:color w:val="000000" w:themeColor="text1"/>
+                                </w:rPr>
+                              </w:pPr>
+                            </w:p>
+                            <w:p>
+                              <w:pPr>
+                                <w:rPr>
+                                  <w:color w:val="000000" w:themeColor="text1"/>
+                                </w:rPr>
+                              </w:pPr>
+                            </w:p>
+                            <w:p>
+                              <w:pPr>
+                                <w:rPr>
+                                  <w:color w:val="000000" w:themeColor="text1"/>
+                                </w:rPr>
+                              </w:pPr>
+                            </w:p>
+                            <w:p>
+                              <w:pPr>
+                                <w:rPr>
+                                  <w:color w:val="000000" w:themeColor="text1"/>
+                                </w:rPr>
+                              </w:pPr>
+                            </w:p>
+                            <w:p>
+                              <w:pPr>
+                                <w:rPr>
+                                  <w:color w:val="000000" w:themeColor="text1"/>
+                                </w:rPr>
+                              </w:pPr>
+                            </w:p>
+                            <w:p>
+                              <w:pPr>
+                                <w:rPr>
+                                  <w:color w:val="000000" w:themeColor="text1"/>
+                                </w:rPr>
+                              </w:pPr>
+                            </w:p>
+                            <w:p>
+                              <w:pPr>
+                                <w:rPr>
+                                  <w:color w:val="000000" w:themeColor="text1"/>
+                                </w:rPr>
+                              </w:pPr>
+                            </w:p>
+                          </w:txbxContent>
+                        </wps:txbx>
+                        <wps:bodyPr rot="0" spcFirstLastPara="0" vertOverflow="overflow" horzOverflow="overflow" vert="horz" wrap="square" lIns="91440" tIns="45720" rIns="91440" bIns="45720" numCol="1" spcCol="0" rtlCol="0" fromWordArt="0" anchor="ctr" anchorCtr="0" forceAA="0" compatLnSpc="1">
+                          <a:prstTxWarp prst="textNoShape">
+                            <a:avLst/>
+                          </a:prstTxWarp>
+                          <a:noAutofit/>
+                        </wps:bodyPr>
+                      </wps:wsp>
+                      <wps:wsp>
+                        <wps:cNvPr id="1355853457" name="Rectangle 3"/>
+                        <wps:cNvSpPr/>
+                        <wps:spPr>
+                          <a:xfrm>
+                            <a:off x="2878667" y="2717800"/>
+                            <a:ext cx="2400300" cy="1739900"/>
+                          </a:xfrm>
+                          <a:prstGeom prst="rect">
+                            <a:avLst/>
+                          </a:prstGeom>
+                          <a:noFill/>
+                        </wps:spPr>
+                        <wps:style>
+                          <a:lnRef idx="2">
+                            <a:schemeClr val="accent1">
+                              <a:shade val="15000"/>
+                            </a:schemeClr>
+                          </a:lnRef>
+                          <a:fillRef idx="1">
+                            <a:schemeClr val="accent1"/>
+                          </a:fillRef>
+                          <a:effectRef idx="0">
+                            <a:schemeClr val="accent1"/>
+                          </a:effectRef>
+                          <a:fontRef idx="minor">
+                            <a:schemeClr val="lt1"/>
+                          </a:fontRef>
+                        </wps:style>
+                        <wps:txbx>
+                          <w:txbxContent>
+                            <w:p>
+                              <w:pPr>
+                                <w:jc w:val="both"/>
+                                <w:rPr>
+                                  <w:color w:val="000000" w:themeColor="text1"/>
+                                </w:rPr>
+                              </w:pPr>
+                              <w:r>
+                                <w:rPr>
+                                  <w:color w:val="000000" w:themeColor="text1"/>
+                                </w:rPr>
+                                <w:t>Untracked</w:t>
+                              </w:r>
+                            </w:p>
+                            <w:p>
+                              <w:pPr>
+                                <w:jc w:val="both"/>
+                                <w:rPr>
+                                  <w:color w:val="000000" w:themeColor="text1"/>
+                                </w:rPr>
+                              </w:pPr>
+                            </w:p>
+                            <w:p>
+                              <w:pPr>
+                                <w:jc w:val="both"/>
+                                <w:rPr>
+                                  <w:color w:val="000000" w:themeColor="text1"/>
+                                </w:rPr>
+                              </w:pPr>
+                            </w:p>
+                            <w:p>
+                              <w:pPr>
+                                <w:jc w:val="both"/>
+                                <w:rPr>
+                                  <w:color w:val="000000" w:themeColor="text1"/>
+                                </w:rPr>
+                              </w:pPr>
+                            </w:p>
+                            <w:p>
+                              <w:pPr>
+                                <w:jc w:val="both"/>
+                                <w:rPr>
+                                  <w:color w:val="000000" w:themeColor="text1"/>
+                                </w:rPr>
+                              </w:pPr>
+                            </w:p>
+                            <w:p>
+                              <w:pPr>
+                                <w:jc w:val="both"/>
+                                <w:rPr>
+                                  <w:color w:val="000000" w:themeColor="text1"/>
+                                </w:rPr>
+                              </w:pPr>
+                            </w:p>
+                            <w:p>
+                              <w:pPr>
+                                <w:jc w:val="both"/>
+                                <w:rPr>
+                                  <w:color w:val="000000" w:themeColor="text1"/>
+                                </w:rPr>
+                              </w:pPr>
+                            </w:p>
+                            <w:p>
+                              <w:pPr>
+                                <w:jc w:val="both"/>
+                                <w:rPr>
+                                  <w:color w:val="000000" w:themeColor="text1"/>
+                                </w:rPr>
+                              </w:pPr>
+                            </w:p>
+                            <w:p>
+                              <w:pPr>
+                                <w:jc w:val="both"/>
+                                <w:rPr>
+                                  <w:color w:val="000000" w:themeColor="text1"/>
+                                </w:rPr>
+                              </w:pPr>
+                            </w:p>
+                            <w:p>
+                              <w:pPr>
+                                <w:jc w:val="both"/>
+                                <w:rPr>
+                                  <w:color w:val="000000" w:themeColor="text1"/>
+                                </w:rPr>
+                              </w:pPr>
+                            </w:p>
+                          </w:txbxContent>
+                        </wps:txbx>
+                        <wps:bodyPr rot="0" spcFirstLastPara="0" vertOverflow="overflow" horzOverflow="overflow" vert="horz" wrap="square" lIns="91440" tIns="45720" rIns="91440" bIns="45720" numCol="1" spcCol="0" rtlCol="0" fromWordArt="0" anchor="ctr" anchorCtr="0" forceAA="0" compatLnSpc="1">
+                          <a:prstTxWarp prst="textNoShape">
+                            <a:avLst/>
+                          </a:prstTxWarp>
+                          <a:noAutofit/>
+                        </wps:bodyPr>
+                      </wps:wsp>
+                      <wps:wsp>
+                        <wps:cNvPr id="120272657" name="Rectangle 4"/>
+                        <wps:cNvSpPr/>
+                        <wps:spPr>
+                          <a:xfrm>
+                            <a:off x="0" y="1041400"/>
+                            <a:ext cx="5283200" cy="876300"/>
+                          </a:xfrm>
+                          <a:prstGeom prst="rect">
+                            <a:avLst/>
+                          </a:prstGeom>
+                          <a:noFill/>
+                        </wps:spPr>
+                        <wps:style>
+                          <a:lnRef idx="2">
+                            <a:schemeClr val="accent1">
+                              <a:shade val="15000"/>
+                            </a:schemeClr>
+                          </a:lnRef>
+                          <a:fillRef idx="1">
+                            <a:schemeClr val="accent1"/>
+                          </a:fillRef>
+                          <a:effectRef idx="0">
+                            <a:schemeClr val="accent1"/>
+                          </a:effectRef>
+                          <a:fontRef idx="minor">
+                            <a:schemeClr val="lt1"/>
+                          </a:fontRef>
+                        </wps:style>
+                        <wps:txbx>
+                          <w:txbxContent>
+                            <w:p>
+                              <w:pPr>
+                                <w:rPr>
+                                  <w:color w:val="000000" w:themeColor="text1"/>
+                                </w:rPr>
+                              </w:pPr>
+                              <w:r>
+                                <w:rPr>
+                                  <w:color w:val="000000" w:themeColor="text1"/>
+                                </w:rPr>
+                                <w:t>Stage for changes (index)</w:t>
+                              </w:r>
+                            </w:p>
+                            <w:p>
+                              <w:pPr>
+                                <w:rPr>
+                                  <w:color w:val="000000" w:themeColor="text1"/>
+                                </w:rPr>
+                              </w:pPr>
+                            </w:p>
+                            <w:p>
+                              <w:pPr>
+                                <w:rPr>
+                                  <w:color w:val="000000" w:themeColor="text1"/>
+                                </w:rPr>
+                              </w:pPr>
+                            </w:p>
+                            <w:p>
+                              <w:pPr>
+                                <w:rPr>
+                                  <w:color w:val="000000" w:themeColor="text1"/>
+                                </w:rPr>
+                              </w:pPr>
+                            </w:p>
+                          </w:txbxContent>
+                        </wps:txbx>
+                        <wps:bodyPr rot="0" spcFirstLastPara="0" vertOverflow="overflow" horzOverflow="overflow" vert="horz" wrap="square" lIns="91440" tIns="45720" rIns="91440" bIns="45720" numCol="1" spcCol="0" rtlCol="0" fromWordArt="0" anchor="ctr" anchorCtr="0" forceAA="0" compatLnSpc="1">
+                          <a:prstTxWarp prst="textNoShape">
+                            <a:avLst/>
+                          </a:prstTxWarp>
+                          <a:noAutofit/>
+                        </wps:bodyPr>
+                      </wps:wsp>
+                      <wps:wsp>
+                        <wps:cNvPr id="1173720351" name="Rectangle 4"/>
+                        <wps:cNvSpPr/>
+                        <wps:spPr>
+                          <a:xfrm>
+                            <a:off x="8467" y="0"/>
+                            <a:ext cx="5283200" cy="876300"/>
+                          </a:xfrm>
+                          <a:prstGeom prst="rect">
+                            <a:avLst/>
+                          </a:prstGeom>
+                          <a:noFill/>
+                        </wps:spPr>
+                        <wps:style>
+                          <a:lnRef idx="2">
+                            <a:schemeClr val="accent1">
+                              <a:shade val="15000"/>
+                            </a:schemeClr>
+                          </a:lnRef>
+                          <a:fillRef idx="1">
+                            <a:schemeClr val="accent1"/>
+                          </a:fillRef>
+                          <a:effectRef idx="0">
+                            <a:schemeClr val="accent1"/>
+                          </a:effectRef>
+                          <a:fontRef idx="minor">
+                            <a:schemeClr val="lt1"/>
+                          </a:fontRef>
+                        </wps:style>
+                        <wps:txbx>
+                          <w:txbxContent>
+                            <w:p>
+                              <w:pPr>
+                                <w:rPr>
+                                  <w:color w:val="000000" w:themeColor="text1"/>
+                                </w:rPr>
+                              </w:pPr>
+                              <w:r>
+                                <w:rPr>
+                                  <w:color w:val="000000" w:themeColor="text1"/>
+                                </w:rPr>
+                                <w:t>History (branch)</w:t>
+                              </w:r>
+                            </w:p>
+                            <w:p>
+                              <w:pPr>
+                                <w:rPr>
+                                  <w:color w:val="000000" w:themeColor="text1"/>
+                                </w:rPr>
+                              </w:pPr>
+                            </w:p>
+                            <w:p>
+                              <w:pPr>
+                                <w:rPr>
+                                  <w:color w:val="000000" w:themeColor="text1"/>
+                                </w:rPr>
+                              </w:pPr>
+                            </w:p>
+                            <w:p>
+                              <w:pPr>
+                                <w:rPr>
+                                  <w:color w:val="000000" w:themeColor="text1"/>
+                                </w:rPr>
+                              </w:pPr>
+                              <w:r>
+                                <w:rPr>
+                                  <w:color w:val="000000" w:themeColor="text1"/>
+                                </w:rPr>
+                                <w:t>ID (ref)</w:t>
+                              </w:r>
+                            </w:p>
+                          </w:txbxContent>
+                        </wps:txbx>
+                        <wps:bodyPr rot="0" spcFirstLastPara="0" vertOverflow="overflow" horzOverflow="overflow" vert="horz" wrap="square" lIns="91440" tIns="45720" rIns="91440" bIns="45720" numCol="1" spcCol="0" rtlCol="0" fromWordArt="0" anchor="ctr" anchorCtr="0" forceAA="0" compatLnSpc="1">
+                          <a:prstTxWarp prst="textNoShape">
+                            <a:avLst/>
+                          </a:prstTxWarp>
+                          <a:noAutofit/>
+                        </wps:bodyPr>
+                      </wps:wsp>
+                    </wpg:wgp>
+                  </a:graphicData>
+                </a:graphic>
+              </wp:anchor>
+            </w:drawing>
+          </mc:Choice>
+          <mc:Fallback>
+            <w:pict>
+              <v:group w14:anchorId="3B33F79E" id="Group 1" o:spid="_x0000_s1033" style="position:absolute;margin-left:0;margin-top:0;width:416.65pt;height:351pt;z-index:251673600" coordsize="52916,44577" o:gfxdata="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">
+                <v:rect id="Rectangle 2" o:spid="_x0000_s1034" style="position:absolute;top:20574;width:52832;height:24003;visibility:visible;mso-wrap-style:square;v-text-anchor:middle" o:gfxdata="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" filled="f" strokecolor="#09101d [484]" strokeweight="1pt">
+                  <v:textbox>
+                    <w:txbxContent>
+                      <w:p>
+                        <w:pPr>
+                          <w:rPr>
+                            <w:color w:val="000000" w:themeColor="text1"/>
+                          </w:rPr>
+                        </w:pPr>
+                        <w:r>
+                          <w:rPr>
+                            <w:color w:val="000000" w:themeColor="text1"/>
+                          </w:rPr>
+                          <w:t>Working directory</w:t>
+                        </w:r>
+                      </w:p>
+                      <w:p>
+                        <w:pPr>
+                          <w:rPr>
+                            <w:color w:val="000000" w:themeColor="text1"/>
+                          </w:rPr>
+                        </w:pPr>
+                      </w:p>
+                      <w:p>
+                        <w:pPr>
+                          <w:rPr>
+                            <w:color w:val="000000" w:themeColor="text1"/>
+                          </w:rPr>
+                        </w:pPr>
+                      </w:p>
+                      <w:p>
+                        <w:pPr>
+                          <w:rPr>
+                            <w:color w:val="000000" w:themeColor="text1"/>
+                          </w:rPr>
+                        </w:pPr>
+                      </w:p>
+                      <w:p>
+                        <w:pPr>
+                          <w:rPr>
+                            <w:color w:val="000000" w:themeColor="text1"/>
+                          </w:rPr>
+                        </w:pPr>
+                      </w:p>
+                      <w:p>
+                        <w:pPr>
+                          <w:rPr>
+                            <w:color w:val="000000" w:themeColor="text1"/>
+                          </w:rPr>
+                        </w:pPr>
+                      </w:p>
+                      <w:p>
+                        <w:pPr>
+                          <w:rPr>
+                            <w:color w:val="000000" w:themeColor="text1"/>
+                          </w:rPr>
+                        </w:pPr>
+                      </w:p>
+                      <w:p>
+                        <w:pPr>
+                          <w:rPr>
+                            <w:color w:val="000000" w:themeColor="text1"/>
+                          </w:rPr>
+                        </w:pPr>
+                      </w:p>
+                      <w:p>
+                        <w:pPr>
+                          <w:rPr>
+                            <w:color w:val="000000" w:themeColor="text1"/>
+                          </w:rPr>
+                        </w:pPr>
+                      </w:p>
+                      <w:p>
+                        <w:pPr>
+                          <w:rPr>
+                            <w:color w:val="000000" w:themeColor="text1"/>
+                          </w:rPr>
+                        </w:pPr>
+                      </w:p>
+                      <w:p>
+                        <w:pPr>
+                          <w:rPr>
+                            <w:color w:val="000000" w:themeColor="text1"/>
+                          </w:rPr>
+                        </w:pPr>
+                      </w:p>
+                      <w:p>
+                        <w:pPr>
+                          <w:rPr>
+                            <w:color w:val="000000" w:themeColor="text1"/>
+                          </w:rPr>
+                        </w:pPr>
+                      </w:p>
+                      <w:p>
+                        <w:pPr>
+                          <w:rPr>
+                            <w:color w:val="000000" w:themeColor="text1"/>
+                          </w:rPr>
+                        </w:pPr>
+                      </w:p>
+                      <w:p>
+                        <w:pPr>
+                          <w:rPr>
+                            <w:color w:val="000000" w:themeColor="text1"/>
+                          </w:rPr>
+                        </w:pPr>
+                      </w:p>
+                    </w:txbxContent>
+                  </v:textbox>
+                </v:rect>
+                <v:rect id="Rectangle 3" o:spid="_x0000_s1035" style="position:absolute;left:28786;top:27178;width:24003;height:17399;visibility:visible;mso-wrap-style:square;v-text-anchor:middle" o:gfxdata="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" filled="f" strokecolor="#09101d [484]" strokeweight="1pt">
+                  <v:textbox>
+                    <w:txbxContent>
+                      <w:p>
+                        <w:pPr>
+                          <w:jc w:val="both"/>
+                          <w:rPr>
+                            <w:color w:val="000000" w:themeColor="text1"/>
+                          </w:rPr>
+                        </w:pPr>
+                        <w:r>
+                          <w:rPr>
+                            <w:color w:val="000000" w:themeColor="text1"/>
+                          </w:rPr>
+                          <w:t>Untracked</w:t>
+                        </w:r>
+                      </w:p>
+                      <w:p>
+                        <w:pPr>
+                          <w:jc w:val="both"/>
+                          <w:rPr>
+                            <w:color w:val="000000" w:themeColor="text1"/>
+                          </w:rPr>
+                        </w:pPr>
+                      </w:p>
+                      <w:p>
+                        <w:pPr>
+                          <w:jc w:val="both"/>
+                          <w:rPr>
+                            <w:color w:val="000000" w:themeColor="text1"/>
+                          </w:rPr>
+                        </w:pPr>
+                      </w:p>
+                      <w:p>
+                        <w:pPr>
+                          <w:jc w:val="both"/>
+                          <w:rPr>
+                            <w:color w:val="000000" w:themeColor="text1"/>
+                          </w:rPr>
+                        </w:pPr>
+                      </w:p>
+                      <w:p>
+                        <w:pPr>
+                          <w:jc w:val="both"/>
+                          <w:rPr>
+                            <w:color w:val="000000" w:themeColor="text1"/>
+                          </w:rPr>
+                        </w:pPr>
+                      </w:p>
+                      <w:p>
+                        <w:pPr>
+                          <w:jc w:val="both"/>
+                          <w:rPr>
+                            <w:color w:val="000000" w:themeColor="text1"/>
+                          </w:rPr>
+                        </w:pPr>
+                      </w:p>
+                      <w:p>
+                        <w:pPr>
+                          <w:jc w:val="both"/>
+                          <w:rPr>
+                            <w:color w:val="000000" w:themeColor="text1"/>
+                          </w:rPr>
+                        </w:pPr>
+                      </w:p>
+                      <w:p>
+                        <w:pPr>
+                          <w:jc w:val="both"/>
+                          <w:rPr>
+                            <w:color w:val="000000" w:themeColor="text1"/>
+                          </w:rPr>
+                        </w:pPr>
+                      </w:p>
+                      <w:p>
+                        <w:pPr>
+                          <w:jc w:val="both"/>
+                          <w:rPr>
+                            <w:color w:val="000000" w:themeColor="text1"/>
+                          </w:rPr>
+                        </w:pPr>
+                      </w:p>
+                      <w:p>
+                        <w:pPr>
+                          <w:jc w:val="both"/>
+                          <w:rPr>
+                            <w:color w:val="000000" w:themeColor="text1"/>
+                          </w:rPr>
+                        </w:pPr>
+                      </w:p>
+                    </w:txbxContent>
+                  </v:textbox>
+                </v:rect>
+                <v:rect id="Rectangle 4" o:spid="_x0000_s1036" style="position:absolute;top:10414;width:52832;height:8763;visibility:visible;mso-wrap-style:square;v-text-anchor:middle" o:gfxdata="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" filled="f" strokecolor="#09101d [484]" strokeweight="1pt">
+                  <v:textbox>
+                    <w:txbxContent>
+                      <w:p>
+                        <w:pPr>
+                          <w:rPr>
+                            <w:color w:val="000000" w:themeColor="text1"/>
+                          </w:rPr>
+                        </w:pPr>
+                        <w:r>
+                          <w:rPr>
+                            <w:color w:val="000000" w:themeColor="text1"/>
+                          </w:rPr>
+                          <w:t>Stage for changes (index)</w:t>
+                        </w:r>
+                      </w:p>
+                      <w:p>
+                        <w:pPr>
+                          <w:rPr>
+                            <w:color w:val="000000" w:themeColor="text1"/>
+                          </w:rPr>
+                        </w:pPr>
+                      </w:p>
+                      <w:p>
+                        <w:pPr>
+                          <w:rPr>
+                            <w:color w:val="000000" w:themeColor="text1"/>
+                          </w:rPr>
+                        </w:pPr>
+                      </w:p>
+                      <w:p>
+                        <w:pPr>
+                          <w:rPr>
+                            <w:color w:val="000000" w:themeColor="text1"/>
+                          </w:rPr>
+                        </w:pPr>
+                      </w:p>
+                    </w:txbxContent>
+                  </v:textbox>
+                </v:rect>
+                <v:rect id="Rectangle 4" o:spid="_x0000_s1037" style="position:absolute;left:84;width:52832;height:8763;visibility:visible;mso-wrap-style:square;v-text-anchor:middle" o:gfxdata="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" filled="f" strokecolor="#09101d [484]" strokeweight="1pt">
+                  <v:textbox>
+                    <w:txbxContent>
+                      <w:p>
+                        <w:pPr>
+                          <w:rPr>
+                            <w:color w:val="000000" w:themeColor="text1"/>
+                          </w:rPr>
+                        </w:pPr>
+                        <w:r>
+                          <w:rPr>
+                            <w:color w:val="000000" w:themeColor="text1"/>
+                          </w:rPr>
+                          <w:t>History (branch)</w:t>
+                        </w:r>
+                      </w:p>
+                      <w:p>
+                        <w:pPr>
+                          <w:rPr>
+                            <w:color w:val="000000" w:themeColor="text1"/>
+                          </w:rPr>
+                        </w:pPr>
+                      </w:p>
+                      <w:p>
+                        <w:pPr>
+                          <w:rPr>
+                            <w:color w:val="000000" w:themeColor="text1"/>
+                          </w:rPr>
+                        </w:pPr>
+                      </w:p>
+                      <w:p>
+                        <w:pPr>
+                          <w:rPr>
+                            <w:color w:val="000000" w:themeColor="text1"/>
+                          </w:rPr>
+                        </w:pPr>
+                        <w:r>
+                          <w:rPr>
+                            <w:color w:val="000000" w:themeColor="text1"/>
+                          </w:rPr>
+                          <w:t>ID (ref)</w:t>
+                        </w:r>
+                      </w:p>
+                    </w:txbxContent>
+                  </v:textbox>
+                </v:rect>
+              </v:group>
+            </w:pict>
+          </mc:Fallback>
+        </mc:AlternateContent>
       </w:r>
     </w:p>
     <w:sectPr>

</xml_diff>